<commit_message>
TFS 6768 - Maximum number of Coaching (Warning) Reasons is 12.
git-tfs-id: [https://tfs.omnicloud.local/tfs/cco%20program/]$/eCoaching_V2;C37497
</commit_message>
<xml_diff>
--- a/Design/DD/Web/CCO_eCoaching_Submission_DD.docx
+++ b/Design/DD/Web/CCO_eCoaching_Submission_DD.docx
@@ -1,6 +1,6 @@
 
 <file path=word/document.xml><?xml version="1.0" encoding="utf-8"?>
-<w:document xmlns:wpc="http://schemas.microsoft.com/office/word/2010/wordprocessingCanvas" xmlns:mc="http://schemas.openxmlformats.org/markup-compatibility/2006" xmlns:o="urn:schemas-microsoft-com:office:office" xmlns:r="http://schemas.openxmlformats.org/officeDocument/2006/relationships" xmlns:m="http://schemas.openxmlformats.org/officeDocument/2006/math" xmlns:v="urn:schemas-microsoft-com:vml" xmlns:wp14="http://schemas.microsoft.com/office/word/2010/wordprocessingDrawing" xmlns:wp="http://schemas.openxmlformats.org/drawingml/2006/wordprocessingDrawing" xmlns:w10="urn:schemas-microsoft-com:office:word" xmlns:w="http://schemas.openxmlformats.org/wordprocessingml/2006/main" xmlns:w14="http://schemas.microsoft.com/office/word/2010/wordml" xmlns:wpg="http://schemas.microsoft.com/office/word/2010/wordprocessingGroup" xmlns:wpi="http://schemas.microsoft.com/office/word/2010/wordprocessingInk" xmlns:wne="http://schemas.microsoft.com/office/word/2006/wordml" xmlns:wps="http://schemas.microsoft.com/office/word/2010/wordprocessingShape" mc:Ignorable="w14 wp14">
+<w:document xmlns:wpc="http://schemas.microsoft.com/office/word/2010/wordprocessingCanvas" xmlns:mc="http://schemas.openxmlformats.org/markup-compatibility/2006" xmlns:o="urn:schemas-microsoft-com:office:office" xmlns:r="http://schemas.openxmlformats.org/officeDocument/2006/relationships" xmlns:m="http://schemas.openxmlformats.org/officeDocument/2006/math" xmlns:v="urn:schemas-microsoft-com:vml" xmlns:wp14="http://schemas.microsoft.com/office/word/2010/wordprocessingDrawing" xmlns:wp="http://schemas.openxmlformats.org/drawingml/2006/wordprocessingDrawing" xmlns:w10="urn:schemas-microsoft-com:office:word" xmlns:w="http://schemas.openxmlformats.org/wordprocessingml/2006/main" xmlns:w14="http://schemas.microsoft.com/office/word/2010/wordml" xmlns:w15="http://schemas.microsoft.com/office/word/2012/wordml" xmlns:wpg="http://schemas.microsoft.com/office/word/2010/wordprocessingGroup" xmlns:wpi="http://schemas.microsoft.com/office/word/2010/wordprocessingInk" xmlns:wne="http://schemas.microsoft.com/office/word/2006/wordml" xmlns:wps="http://schemas.microsoft.com/office/word/2010/wordprocessingShape" mc:Ignorable="w14 w15 wp14">
   <w:body>
     <w:p>
       <w:pPr>
@@ -71,7 +71,7 @@
                     </pic:cNvPicPr>
                   </pic:nvPicPr>
                   <pic:blipFill>
-                    <a:blip r:embed="rId9" cstate="print"/>
+                    <a:blip r:embed="rId8" cstate="print"/>
                     <a:srcRect/>
                     <a:stretch>
                       <a:fillRect/>
@@ -641,7 +641,7 @@
           </mc:Choice>
           <mc:Fallback>
             <w:pict>
-              <v:line id="Line 14" o:spid="_x0000_s1026" style="position:absolute;z-index:251659264;visibility:visible;mso-wrap-style:square;mso-width-percent:0;mso-height-percent:0;mso-wrap-distance-left:9pt;mso-wrap-distance-top:0;mso-wrap-distance-right:9pt;mso-wrap-distance-bottom:0;mso-position-horizontal:absolute;mso-position-horizontal-relative:text;mso-position-vertical:absolute;mso-position-vertical-relative:text;mso-width-percent:0;mso-height-percent:0;mso-width-relative:page;mso-height-relative:page" from="115.2pt,.6pt" to="309.6pt,.6pt" o:gfxdata="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" o:allowincell="f">
+              <v:line w14:anchorId="4BAB2B31" id="Line 14" o:spid="_x0000_s1026" style="position:absolute;z-index:251659264;visibility:visible;mso-wrap-style:square;mso-width-percent:0;mso-height-percent:0;mso-wrap-distance-left:9pt;mso-wrap-distance-top:0;mso-wrap-distance-right:9pt;mso-wrap-distance-bottom:0;mso-position-horizontal:absolute;mso-position-horizontal-relative:text;mso-position-vertical:absolute;mso-position-vertical-relative:text;mso-width-percent:0;mso-height-percent:0;mso-width-relative:page;mso-height-relative:page" from="115.2pt,.6pt" to="309.6pt,.6pt" o:gfxdata="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" o:allowincell="f">
                 <v:stroke startarrowwidth="narrow" startarrowlength="short" endarrowwidth="narrow" endarrowlength="short"/>
               </v:line>
             </w:pict>
@@ -788,7 +788,7 @@
           </mc:Choice>
           <mc:Fallback>
             <w:pict>
-              <v:line id="Line 16" o:spid="_x0000_s1026" style="position:absolute;z-index:251661312;visibility:visible;mso-wrap-style:square;mso-width-percent:0;mso-height-percent:0;mso-wrap-distance-left:9pt;mso-wrap-distance-top:0;mso-wrap-distance-right:9pt;mso-wrap-distance-bottom:0;mso-position-horizontal:absolute;mso-position-horizontal-relative:text;mso-position-vertical:absolute;mso-position-vertical-relative:text;mso-width-percent:0;mso-height-percent:0;mso-width-relative:page;mso-height-relative:page" from="402.75pt,.2pt" to="494.25pt,.25pt" o:gfxdata="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" o:allowincell="f">
+              <v:line w14:anchorId="1E1E294B" id="Line 16" o:spid="_x0000_s1026" style="position:absolute;z-index:251661312;visibility:visible;mso-wrap-style:square;mso-width-percent:0;mso-height-percent:0;mso-wrap-distance-left:9pt;mso-wrap-distance-top:0;mso-wrap-distance-right:9pt;mso-wrap-distance-bottom:0;mso-position-horizontal:absolute;mso-position-horizontal-relative:text;mso-position-vertical:absolute;mso-position-vertical-relative:text;mso-width-percent:0;mso-height-percent:0;mso-width-relative:page;mso-height-relative:page" from="402.75pt,.2pt" to="494.25pt,.25pt" o:gfxdata="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" o:allowincell="f">
                 <v:stroke startarrowwidth="narrow" startarrowlength="short" endarrowwidth="narrow" endarrowlength="short"/>
               </v:line>
             </w:pict>
@@ -865,7 +865,7 @@
           </mc:Choice>
           <mc:Fallback>
             <w:pict>
-              <v:line id="Line 15" o:spid="_x0000_s1026" style="position:absolute;z-index:251660288;visibility:visible;mso-wrap-style:square;mso-width-percent:0;mso-height-percent:0;mso-wrap-distance-left:9pt;mso-wrap-distance-top:0;mso-wrap-distance-right:9pt;mso-wrap-distance-bottom:0;mso-position-horizontal:absolute;mso-position-horizontal-relative:text;mso-position-vertical:absolute;mso-position-vertical-relative:text;mso-width-percent:0;mso-height-percent:0;mso-width-relative:page;mso-height-relative:page" from="76.5pt,-.15pt" to="270.95pt,-.1pt" o:gfxdata="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" o:allowincell="f">
+              <v:line w14:anchorId="6BF99D31" id="Line 15" o:spid="_x0000_s1026" style="position:absolute;z-index:251660288;visibility:visible;mso-wrap-style:square;mso-width-percent:0;mso-height-percent:0;mso-wrap-distance-left:9pt;mso-wrap-distance-top:0;mso-wrap-distance-right:9pt;mso-wrap-distance-bottom:0;mso-position-horizontal:absolute;mso-position-horizontal-relative:text;mso-position-vertical:absolute;mso-position-vertical-relative:text;mso-width-percent:0;mso-height-percent:0;mso-width-relative:page;mso-height-relative:page" from="76.5pt,-.15pt" to="270.95pt,-.1pt" o:gfxdata="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" o:allowincell="f">
                 <v:stroke startarrowwidth="narrow" startarrowlength="short" endarrowwidth="narrow" endarrowlength="short"/>
               </v:line>
             </w:pict>
@@ -899,7 +899,6 @@
       <w:tblPr>
         <w:tblW w:w="13102" w:type="dxa"/>
         <w:jc w:val="center"/>
-        <w:tblInd w:w="-1489" w:type="dxa"/>
         <w:tblBorders>
           <w:top w:val="single" w:sz="4" w:space="0" w:color="auto"/>
           <w:left w:val="single" w:sz="4" w:space="0" w:color="auto"/>
@@ -1711,53 +1710,12 @@
               </w:rPr>
               <w:t xml:space="preserve">P14304 – Update </w:t>
             </w:r>
-            <w:proofErr w:type="spellStart"/>
             <w:r>
               <w:rPr>
                 <w:rFonts w:ascii="Times New Roman" w:hAnsi="Times New Roman"/>
                 <w:sz w:val="20"/>
               </w:rPr>
-              <w:t>eCoaching</w:t>
-            </w:r>
-            <w:proofErr w:type="spellEnd"/>
-            <w:r>
-              <w:rPr>
-                <w:rFonts w:ascii="Times New Roman" w:hAnsi="Times New Roman"/>
-                <w:sz w:val="20"/>
-              </w:rPr>
-              <w:t xml:space="preserve"> - Display </w:t>
-            </w:r>
-            <w:proofErr w:type="spellStart"/>
-            <w:r>
-              <w:rPr>
-                <w:rFonts w:ascii="Times New Roman" w:hAnsi="Times New Roman"/>
-                <w:sz w:val="20"/>
-              </w:rPr>
-              <w:t>coachingreason</w:t>
-            </w:r>
-            <w:proofErr w:type="spellEnd"/>
-            <w:r>
-              <w:rPr>
-                <w:rFonts w:ascii="Times New Roman" w:hAnsi="Times New Roman"/>
-                <w:sz w:val="20"/>
-              </w:rPr>
-              <w:t xml:space="preserve"> / </w:t>
-            </w:r>
-            <w:proofErr w:type="spellStart"/>
-            <w:r>
-              <w:rPr>
-                <w:rFonts w:ascii="Times New Roman" w:hAnsi="Times New Roman"/>
-                <w:sz w:val="20"/>
-              </w:rPr>
-              <w:t>subcoachingreason</w:t>
-            </w:r>
-            <w:proofErr w:type="spellEnd"/>
-            <w:r>
-              <w:rPr>
-                <w:rFonts w:ascii="Times New Roman" w:hAnsi="Times New Roman"/>
-                <w:sz w:val="20"/>
-              </w:rPr>
-              <w:t xml:space="preserve"> in warning section </w:t>
+              <w:t xml:space="preserve">eCoaching - Display coachingreason / subcoachingreason in warning section </w:t>
             </w:r>
           </w:p>
           <w:p>
@@ -1774,23 +1732,7 @@
                 <w:rFonts w:ascii="Times New Roman" w:hAnsi="Times New Roman"/>
                 <w:sz w:val="20"/>
               </w:rPr>
-              <w:t xml:space="preserve">2.4.2 - Page 8 - Change control type of Warning Reasons field from "Multi-select </w:t>
-            </w:r>
-            <w:proofErr w:type="spellStart"/>
-            <w:r>
-              <w:rPr>
-                <w:rFonts w:ascii="Times New Roman" w:hAnsi="Times New Roman"/>
-                <w:sz w:val="20"/>
-              </w:rPr>
-              <w:t>Listbox</w:t>
-            </w:r>
-            <w:proofErr w:type="spellEnd"/>
-            <w:r>
-              <w:rPr>
-                <w:rFonts w:ascii="Times New Roman" w:hAnsi="Times New Roman"/>
-                <w:sz w:val="20"/>
-              </w:rPr>
-              <w:t>" to "Dropdown"</w:t>
+              <w:t>2.4.2 - Page 8 - Change control type of Warning Reasons field from "Multi-select Listbox" to "Dropdown"</w:t>
             </w:r>
           </w:p>
           <w:p>
@@ -2209,7 +2151,6 @@
                 <w:rFonts w:ascii="Times New Roman" w:hAnsi="Times New Roman"/>
                 <w:sz w:val="20"/>
               </w:rPr>
-              <w:lastRenderedPageBreak/>
               <w:t>07/23/2015</w:t>
             </w:r>
           </w:p>
@@ -2249,23 +2190,7 @@
                 <w:rFonts w:ascii="Times New Roman" w:hAnsi="Times New Roman"/>
                 <w:sz w:val="20"/>
               </w:rPr>
-              <w:t>Updated 2.4.2 “</w:t>
-            </w:r>
-            <w:proofErr w:type="spellStart"/>
-            <w:r>
-              <w:rPr>
-                <w:rFonts w:ascii="Times New Roman" w:hAnsi="Times New Roman"/>
-                <w:sz w:val="20"/>
-              </w:rPr>
-              <w:t>eCoaching</w:t>
-            </w:r>
-            <w:proofErr w:type="spellEnd"/>
-            <w:r>
-              <w:rPr>
-                <w:rFonts w:ascii="Times New Roman" w:hAnsi="Times New Roman"/>
-                <w:sz w:val="20"/>
-              </w:rPr>
-              <w:t xml:space="preserve"> Log” Page (default2.aspx – secure) to include form naming convention.</w:t>
+              <w:t>Updated 2.4.2 “eCoaching Log” Page (default2.aspx – secure) to include form naming convention.</w:t>
             </w:r>
           </w:p>
         </w:tc>
@@ -2329,7 +2254,6 @@
               <w:pStyle w:val="hdr1"/>
               <w:ind w:left="0"/>
               <w:rPr>
-                <w:ins w:id="0" w:author="Huang, Lili" w:date="2015-10-22T10:57:00Z"/>
                 <w:rFonts w:ascii="Times New Roman" w:hAnsi="Times New Roman"/>
                 <w:sz w:val="20"/>
               </w:rPr>
@@ -2360,23 +2284,7 @@
                 <w:rFonts w:ascii="Times New Roman" w:hAnsi="Times New Roman"/>
                 <w:sz w:val="20"/>
               </w:rPr>
-              <w:t xml:space="preserve">Add Warning Section to All </w:t>
-            </w:r>
-            <w:proofErr w:type="spellStart"/>
-            <w:r>
-              <w:rPr>
-                <w:rFonts w:ascii="Times New Roman" w:hAnsi="Times New Roman"/>
-                <w:sz w:val="20"/>
-              </w:rPr>
-              <w:t>eCoaching</w:t>
-            </w:r>
-            <w:proofErr w:type="spellEnd"/>
-            <w:r>
-              <w:rPr>
-                <w:rFonts w:ascii="Times New Roman" w:hAnsi="Times New Roman"/>
-                <w:sz w:val="20"/>
-              </w:rPr>
-              <w:t xml:space="preserve"> Modules</w:t>
+              <w:t>Add Warning Section to All eCoaching Modules</w:t>
             </w:r>
           </w:p>
           <w:p>
@@ -2388,48 +2296,210 @@
                 <w:sz w:val="20"/>
               </w:rPr>
             </w:pPr>
-            <w:ins w:id="1" w:author="Huang, Lili" w:date="2015-10-22T10:57:00Z">
+            <w:r>
+              <w:rPr>
+                <w:rFonts w:ascii="Times New Roman" w:hAnsi="Times New Roman"/>
+                <w:sz w:val="20"/>
+              </w:rPr>
+              <w:t xml:space="preserve">Updated </w:t>
+            </w:r>
+            <w:r>
+              <w:rPr>
+                <w:rFonts w:ascii="Times New Roman" w:hAnsi="Times New Roman"/>
+                <w:sz w:val="20"/>
+              </w:rPr>
+              <w:t>2.4.2</w:t>
+            </w:r>
+            <w:r>
+              <w:rPr>
+                <w:rFonts w:ascii="Times New Roman" w:hAnsi="Times New Roman"/>
+                <w:sz w:val="20"/>
+              </w:rPr>
+              <w:tab/>
+              <w:t>“eCoaching Log” Page (default2.asp – secure)</w:t>
+            </w:r>
+          </w:p>
+        </w:tc>
+        <w:tc>
+          <w:tcPr>
+            <w:tcW w:w="2145" w:type="dxa"/>
+          </w:tcPr>
+          <w:p>
+            <w:pPr>
+              <w:pStyle w:val="hdr1"/>
+              <w:ind w:left="0"/>
+              <w:jc w:val="left"/>
+              <w:rPr>
+                <w:rFonts w:ascii="Times New Roman" w:hAnsi="Times New Roman"/>
+                <w:sz w:val="20"/>
+              </w:rPr>
+            </w:pPr>
+            <w:r>
+              <w:rPr>
+                <w:rFonts w:ascii="Times New Roman" w:hAnsi="Times New Roman"/>
+                <w:sz w:val="20"/>
+              </w:rPr>
+              <w:t>Lili Huang</w:t>
+            </w:r>
+          </w:p>
+        </w:tc>
+      </w:tr>
+      <w:tr>
+        <w:trPr>
+          <w:jc w:val="center"/>
+          <w:ins w:id="0" w:author="Huang, Lili" w:date="2017-05-18T09:10:00Z"/>
+        </w:trPr>
+        <w:tc>
+          <w:tcPr>
+            <w:tcW w:w="1582" w:type="dxa"/>
+          </w:tcPr>
+          <w:p>
+            <w:pPr>
+              <w:pStyle w:val="hdr1"/>
+              <w:ind w:left="0"/>
+              <w:jc w:val="left"/>
+              <w:rPr>
+                <w:ins w:id="1" w:author="Huang, Lili" w:date="2017-05-18T09:10:00Z"/>
+                <w:rFonts w:ascii="Times New Roman" w:hAnsi="Times New Roman"/>
+                <w:sz w:val="20"/>
+              </w:rPr>
+            </w:pPr>
+            <w:ins w:id="2" w:author="Huang, Lili" w:date="2017-05-18T09:10:00Z">
               <w:r>
                 <w:rPr>
                   <w:rFonts w:ascii="Times New Roman" w:hAnsi="Times New Roman"/>
                   <w:sz w:val="20"/>
                 </w:rPr>
-                <w:t xml:space="preserve">Updated </w:t>
+                <w:t>05/18/2017</w:t>
               </w:r>
+            </w:ins>
+          </w:p>
+        </w:tc>
+        <w:tc>
+          <w:tcPr>
+            <w:tcW w:w="9375" w:type="dxa"/>
+          </w:tcPr>
+          <w:p>
+            <w:pPr>
+              <w:pStyle w:val="hdr1"/>
+              <w:ind w:left="0"/>
+              <w:rPr>
+                <w:ins w:id="3" w:author="Huang, Lili" w:date="2017-05-18T09:11:00Z"/>
+                <w:rFonts w:ascii="Times New Roman" w:hAnsi="Times New Roman"/>
+                <w:sz w:val="20"/>
+              </w:rPr>
+            </w:pPr>
+            <w:ins w:id="4" w:author="Huang, Lili" w:date="2017-05-18T09:10:00Z">
               <w:r>
                 <w:rPr>
                   <w:rFonts w:ascii="Times New Roman" w:hAnsi="Times New Roman"/>
                   <w:sz w:val="20"/>
                 </w:rPr>
-                <w:t>2.4.2</w:t>
+                <w:t xml:space="preserve">TFS 6768 </w:t>
               </w:r>
+            </w:ins>
+            <w:ins w:id="5" w:author="Huang, Lili" w:date="2017-05-18T09:11:00Z">
               <w:r>
                 <w:rPr>
                   <w:rFonts w:ascii="Times New Roman" w:hAnsi="Times New Roman"/>
                   <w:sz w:val="20"/>
                 </w:rPr>
-                <w:tab/>
-                <w:t>“</w:t>
+                <w:t>–</w:t>
               </w:r>
-              <w:proofErr w:type="spellStart"/>
+            </w:ins>
+            <w:ins w:id="6" w:author="Huang, Lili" w:date="2017-05-18T09:10:00Z">
               <w:r>
                 <w:rPr>
                   <w:rFonts w:ascii="Times New Roman" w:hAnsi="Times New Roman"/>
                   <w:sz w:val="20"/>
                 </w:rPr>
-                <w:t>eCoaching</w:t>
+                <w:t xml:space="preserve"> Maximum </w:t>
               </w:r>
-              <w:proofErr w:type="spellEnd"/>
+            </w:ins>
+            <w:ins w:id="7" w:author="Huang, Lili" w:date="2017-05-18T09:11:00Z">
               <w:r>
                 <w:rPr>
                   <w:rFonts w:ascii="Times New Roman" w:hAnsi="Times New Roman"/>
                   <w:sz w:val="20"/>
                 </w:rPr>
-                <w:t xml:space="preserve"> Log” Page (default2.asp – secure)</w:t>
+                <w:t>number of Coaching (Warning) Reasons to submit</w:t>
               </w:r>
             </w:ins>
-            <w:bookmarkStart w:id="2" w:name="_GoBack"/>
-            <w:bookmarkEnd w:id="2"/>
+          </w:p>
+          <w:p>
+            <w:pPr>
+              <w:pStyle w:val="hdr1"/>
+              <w:ind w:left="0"/>
+              <w:rPr>
+                <w:ins w:id="8" w:author="Huang, Lili" w:date="2017-05-18T09:11:00Z"/>
+                <w:rFonts w:ascii="Times New Roman" w:hAnsi="Times New Roman"/>
+                <w:sz w:val="20"/>
+              </w:rPr>
+            </w:pPr>
+            <w:ins w:id="9" w:author="Huang, Lili" w:date="2017-05-18T09:11:00Z">
+              <w:r>
+                <w:rPr>
+                  <w:rFonts w:ascii="Times New Roman" w:hAnsi="Times New Roman"/>
+                  <w:sz w:val="20"/>
+                </w:rPr>
+                <w:t>Updated:</w:t>
+              </w:r>
+            </w:ins>
+          </w:p>
+          <w:p>
+            <w:pPr>
+              <w:pStyle w:val="hdr1"/>
+              <w:numPr>
+                <w:ilvl w:val="2"/>
+                <w:numId w:val="4"/>
+              </w:numPr>
+              <w:rPr>
+                <w:ins w:id="10" w:author="Huang, Lili" w:date="2017-05-18T09:11:00Z"/>
+                <w:rFonts w:ascii="Times New Roman" w:hAnsi="Times New Roman"/>
+                <w:sz w:val="20"/>
+              </w:rPr>
+              <w:pPrChange w:id="11" w:author="Huang, Lili" w:date="2017-05-18T09:11:00Z">
+                <w:pPr>
+                  <w:pStyle w:val="hdr1"/>
+                  <w:ind w:left="0"/>
+                </w:pPr>
+              </w:pPrChange>
+            </w:pPr>
+            <w:ins w:id="12" w:author="Huang, Lili" w:date="2017-05-18T09:11:00Z">
+              <w:r>
+                <w:rPr>
+                  <w:rFonts w:ascii="Times New Roman" w:hAnsi="Times New Roman"/>
+                  <w:sz w:val="20"/>
+                </w:rPr>
+                <w:t>“eCoaching Log” Page (default2.asp – secure)</w:t>
+              </w:r>
+            </w:ins>
+          </w:p>
+          <w:p>
+            <w:pPr>
+              <w:pStyle w:val="hdr1"/>
+              <w:ind w:left="720"/>
+              <w:rPr>
+                <w:ins w:id="13" w:author="Huang, Lili" w:date="2017-05-18T09:10:00Z"/>
+                <w:rFonts w:ascii="Times New Roman" w:hAnsi="Times New Roman"/>
+                <w:sz w:val="20"/>
+              </w:rPr>
+              <w:pPrChange w:id="14" w:author="Huang, Lili" w:date="2017-05-18T09:11:00Z">
+                <w:pPr>
+                  <w:pStyle w:val="hdr1"/>
+                  <w:ind w:left="0"/>
+                </w:pPr>
+              </w:pPrChange>
+            </w:pPr>
+            <w:ins w:id="15" w:author="Huang, Lili" w:date="2017-05-18T09:11:00Z">
+              <w:r>
+                <w:rPr>
+                  <w:rFonts w:ascii="Times New Roman" w:hAnsi="Times New Roman"/>
+                  <w:sz w:val="20"/>
+                </w:rPr>
+                <w:t>The number of Coaching (Warning) Reasons to be selected is limited to 12.</w:t>
+              </w:r>
+            </w:ins>
           </w:p>
         </w:tc>
         <w:tc>
@@ -2442,17 +2512,20 @@
               <w:ind w:left="0"/>
               <w:jc w:val="left"/>
               <w:rPr>
+                <w:ins w:id="16" w:author="Huang, Lili" w:date="2017-05-18T09:10:00Z"/>
                 <w:rFonts w:ascii="Times New Roman" w:hAnsi="Times New Roman"/>
                 <w:sz w:val="20"/>
               </w:rPr>
             </w:pPr>
-            <w:r>
-              <w:rPr>
-                <w:rFonts w:ascii="Times New Roman" w:hAnsi="Times New Roman"/>
-                <w:sz w:val="20"/>
-              </w:rPr>
-              <w:t>Lili Huang</w:t>
-            </w:r>
+            <w:ins w:id="17" w:author="Huang, Lili" w:date="2017-05-18T09:11:00Z">
+              <w:r>
+                <w:rPr>
+                  <w:rFonts w:ascii="Times New Roman" w:hAnsi="Times New Roman"/>
+                  <w:sz w:val="20"/>
+                </w:rPr>
+                <w:t>Lili Huang</w:t>
+              </w:r>
+            </w:ins>
           </w:p>
         </w:tc>
       </w:tr>
@@ -3376,10 +3449,10 @@
           <w:rFonts w:ascii="Times New Roman" w:hAnsi="Times New Roman"/>
         </w:rPr>
       </w:pPr>
-      <w:bookmarkStart w:id="3" w:name="_Toc184635826"/>
-      <w:bookmarkStart w:id="4" w:name="_Toc424557781"/>
-      <w:bookmarkStart w:id="5" w:name="_Toc424557872"/>
-      <w:bookmarkStart w:id="6" w:name="_Toc81713402"/>
+      <w:bookmarkStart w:id="18" w:name="_Toc184635826"/>
+      <w:bookmarkStart w:id="19" w:name="_Toc424557781"/>
+      <w:bookmarkStart w:id="20" w:name="_Toc424557872"/>
+      <w:bookmarkStart w:id="21" w:name="_Toc81713402"/>
       <w:r>
         <w:rPr>
           <w:rFonts w:ascii="Times New Roman" w:hAnsi="Times New Roman"/>
@@ -3387,16 +3460,16 @@
         <w:lastRenderedPageBreak/>
         <w:t>Design Criteria</w:t>
       </w:r>
-      <w:bookmarkEnd w:id="3"/>
-      <w:bookmarkEnd w:id="4"/>
-      <w:bookmarkEnd w:id="5"/>
+      <w:bookmarkEnd w:id="18"/>
+      <w:bookmarkEnd w:id="19"/>
+      <w:bookmarkEnd w:id="20"/>
       <w:r>
         <w:rPr>
           <w:rFonts w:ascii="Times New Roman" w:hAnsi="Times New Roman"/>
         </w:rPr>
         <w:t xml:space="preserve"> </w:t>
       </w:r>
-      <w:bookmarkEnd w:id="6"/>
+      <w:bookmarkEnd w:id="21"/>
       <w:r>
         <w:rPr>
           <w:rFonts w:ascii="Times New Roman" w:hAnsi="Times New Roman"/>
@@ -3412,8 +3485,8 @@
           <w:i w:val="0"/>
         </w:rPr>
       </w:pPr>
-      <w:bookmarkStart w:id="7" w:name="_Toc424557782"/>
-      <w:bookmarkStart w:id="8" w:name="_Toc424557873"/>
+      <w:bookmarkStart w:id="22" w:name="_Toc424557782"/>
+      <w:bookmarkStart w:id="23" w:name="_Toc424557873"/>
       <w:r>
         <w:rPr>
           <w:rFonts w:ascii="Times New Roman" w:hAnsi="Times New Roman"/>
@@ -3421,8 +3494,8 @@
         </w:rPr>
         <w:t>Location Grid</w:t>
       </w:r>
-      <w:bookmarkEnd w:id="7"/>
-      <w:bookmarkEnd w:id="8"/>
+      <w:bookmarkEnd w:id="22"/>
+      <w:bookmarkEnd w:id="23"/>
       <w:r>
         <w:rPr>
           <w:rFonts w:ascii="Times New Roman" w:hAnsi="Times New Roman"/>
@@ -3436,13 +3509,8 @@
         <w:spacing w:before="120" w:after="120"/>
       </w:pPr>
       <w:r>
-        <w:t xml:space="preserve">The following grid details approximately where a given item should be placed on the actual page when written in the page design in the functional specifications and DDDs.  For example, an item is labeled &lt;A—1&gt; and would then be located in the upper left hand corner of the screen.  If an item is labeled as &lt;AB—1&gt;, then that item is in both A and B portions of the grid.  </w:t>
+        <w:t>The following grid details approximately where a given item should be placed on the actual page when written in the page design in the functional specifications and DDDs.  For example, an item is labeled &lt;A—1&gt; and would then be located in the upper left hand corner of the screen.  If an item is labeled as &lt;AB—1&gt;, then that item is in both A and B portions of the grid.  If an item is labeled &lt;A—12&gt;, then that item is located in both 1 and 2 portions on the grid.</w:t>
       </w:r>
-      <w:proofErr w:type="gramStart"/>
-      <w:r>
-        <w:t>If an item is labeled &lt;A—12&gt;, then that item is located in both 1 and 2 portions on the grid.</w:t>
-      </w:r>
-      <w:proofErr w:type="gramEnd"/>
     </w:p>
     <w:p>
       <w:pPr>
@@ -4895,8 +4963,8 @@
       <w:pPr>
         <w:pStyle w:val="Heading1"/>
       </w:pPr>
-      <w:bookmarkStart w:id="9" w:name="_Toc424557783"/>
-      <w:bookmarkStart w:id="10" w:name="_Toc424557874"/>
+      <w:bookmarkStart w:id="24" w:name="_Toc424557783"/>
+      <w:bookmarkStart w:id="25" w:name="_Toc424557874"/>
       <w:r>
         <w:t>eC</w:t>
       </w:r>
@@ -4918,8 +4986,8 @@
       <w:r>
         <w:t>Application</w:t>
       </w:r>
-      <w:bookmarkEnd w:id="9"/>
-      <w:bookmarkEnd w:id="10"/>
+      <w:bookmarkEnd w:id="24"/>
+      <w:bookmarkEnd w:id="25"/>
     </w:p>
     <w:p>
       <w:pPr>
@@ -4930,8 +4998,8 @@
           <w:szCs w:val="24"/>
         </w:rPr>
       </w:pPr>
-      <w:bookmarkStart w:id="11" w:name="_Toc424557784"/>
-      <w:bookmarkStart w:id="12" w:name="_Toc424557875"/>
+      <w:bookmarkStart w:id="26" w:name="_Toc424557784"/>
+      <w:bookmarkStart w:id="27" w:name="_Toc424557875"/>
       <w:r>
         <w:rPr>
           <w:rFonts w:ascii="Times New Roman" w:hAnsi="Times New Roman"/>
@@ -4940,8 +5008,8 @@
         </w:rPr>
         <w:t>Purpose</w:t>
       </w:r>
-      <w:bookmarkEnd w:id="11"/>
-      <w:bookmarkEnd w:id="12"/>
+      <w:bookmarkEnd w:id="26"/>
+      <w:bookmarkEnd w:id="27"/>
     </w:p>
     <w:p>
       <w:pPr>
@@ -4986,13 +5054,13 @@
           <w:i w:val="0"/>
         </w:rPr>
       </w:pPr>
-      <w:bookmarkStart w:id="13" w:name="_Toc184635844"/>
+      <w:bookmarkStart w:id="28" w:name="_Toc184635844"/>
       <w:r>
         <w:t xml:space="preserve"> </w:t>
       </w:r>
-      <w:bookmarkStart w:id="14" w:name="_Toc424557785"/>
-      <w:bookmarkStart w:id="15" w:name="_Toc424557876"/>
-      <w:bookmarkEnd w:id="13"/>
+      <w:bookmarkStart w:id="29" w:name="_Toc424557785"/>
+      <w:bookmarkStart w:id="30" w:name="_Toc424557876"/>
+      <w:bookmarkEnd w:id="28"/>
       <w:r>
         <w:rPr>
           <w:rFonts w:ascii="Times New Roman" w:hAnsi="Times New Roman"/>
@@ -5000,8 +5068,8 @@
         </w:rPr>
         <w:t>Assumptions</w:t>
       </w:r>
-      <w:bookmarkEnd w:id="14"/>
-      <w:bookmarkEnd w:id="15"/>
+      <w:bookmarkEnd w:id="29"/>
+      <w:bookmarkEnd w:id="30"/>
     </w:p>
     <w:p>
       <w:pPr>
@@ -5015,16 +5083,11 @@
       <w:r>
         <w:t xml:space="preserve">The </w:t>
       </w:r>
-      <w:proofErr w:type="spellStart"/>
       <w:r>
         <w:t>eC</w:t>
       </w:r>
       <w:r>
-        <w:t>oaching</w:t>
-      </w:r>
-      <w:proofErr w:type="spellEnd"/>
-      <w:r>
-        <w:t xml:space="preserve"> </w:t>
+        <w:t xml:space="preserve">oaching </w:t>
       </w:r>
       <w:r>
         <w:t>L</w:t>
@@ -5054,13 +5117,8 @@
         </w:numPr>
         <w:spacing w:before="120" w:after="120"/>
       </w:pPr>
-      <w:proofErr w:type="spellStart"/>
       <w:r>
-        <w:t>Vangent</w:t>
-      </w:r>
-      <w:proofErr w:type="spellEnd"/>
-      <w:r>
-        <w:t xml:space="preserve"> </w:t>
+        <w:t xml:space="preserve">Vangent </w:t>
       </w:r>
       <w:r>
         <w:t xml:space="preserve">and GDIT </w:t>
@@ -5071,13 +5129,8 @@
       <w:r>
         <w:t xml:space="preserve">have access to the </w:t>
       </w:r>
-      <w:proofErr w:type="spellStart"/>
       <w:r>
-        <w:t>eCoaching</w:t>
-      </w:r>
-      <w:proofErr w:type="spellEnd"/>
-      <w:r>
-        <w:t xml:space="preserve"> Log</w:t>
+        <w:t>eCoaching Log</w:t>
       </w:r>
       <w:r>
         <w:t xml:space="preserve"> application.</w:t>
@@ -5093,15 +5146,7 @@
         <w:spacing w:before="120" w:after="120"/>
       </w:pPr>
       <w:r>
-        <w:t xml:space="preserve">All CSRS (except for ARC CSRs) will not be allowed to submit </w:t>
-      </w:r>
-      <w:proofErr w:type="spellStart"/>
-      <w:r>
-        <w:t>eCoaching</w:t>
-      </w:r>
-      <w:proofErr w:type="spellEnd"/>
-      <w:r>
-        <w:t xml:space="preserve"> records.</w:t>
+        <w:t>All CSRS (except for ARC CSRs) will not be allowed to submit eCoaching records.</w:t>
       </w:r>
     </w:p>
     <w:p>
@@ -5116,13 +5161,8 @@
       <w:r>
         <w:t xml:space="preserve">Access to the </w:t>
       </w:r>
-      <w:proofErr w:type="spellStart"/>
       <w:r>
-        <w:t>eCoaching</w:t>
-      </w:r>
-      <w:proofErr w:type="spellEnd"/>
-      <w:r>
-        <w:t xml:space="preserve"> Log </w:t>
+        <w:t xml:space="preserve">eCoaching Log </w:t>
       </w:r>
       <w:r>
         <w:t xml:space="preserve">Control web page will be authenticated via the </w:t>
@@ -5144,15 +5184,7 @@
         <w:spacing w:before="120" w:after="120"/>
       </w:pPr>
       <w:r>
-        <w:t xml:space="preserve">The </w:t>
-      </w:r>
-      <w:proofErr w:type="spellStart"/>
-      <w:r>
-        <w:t>eCoaching</w:t>
-      </w:r>
-      <w:proofErr w:type="spellEnd"/>
-      <w:r>
-        <w:t xml:space="preserve"> Log application will incorporate </w:t>
+        <w:t xml:space="preserve">The eCoaching Log application will incorporate </w:t>
       </w:r>
       <w:r>
         <w:t xml:space="preserve">4 </w:t>
@@ -5187,8 +5219,8 @@
           <w:i w:val="0"/>
         </w:rPr>
       </w:pPr>
-      <w:bookmarkStart w:id="16" w:name="_Toc424557786"/>
-      <w:bookmarkStart w:id="17" w:name="_Toc424557877"/>
+      <w:bookmarkStart w:id="31" w:name="_Toc424557786"/>
+      <w:bookmarkStart w:id="32" w:name="_Toc424557877"/>
       <w:r>
         <w:rPr>
           <w:rFonts w:ascii="Times New Roman" w:hAnsi="Times New Roman"/>
@@ -5196,8 +5228,8 @@
         </w:rPr>
         <w:t>User</w:t>
       </w:r>
-      <w:bookmarkEnd w:id="16"/>
-      <w:bookmarkEnd w:id="17"/>
+      <w:bookmarkEnd w:id="31"/>
+      <w:bookmarkEnd w:id="32"/>
     </w:p>
     <w:p>
       <w:pPr>
@@ -5328,8 +5360,8 @@
           <w:i w:val="0"/>
         </w:rPr>
       </w:pPr>
-      <w:bookmarkStart w:id="18" w:name="_Toc424557787"/>
-      <w:bookmarkStart w:id="19" w:name="_Toc424557878"/>
+      <w:bookmarkStart w:id="33" w:name="_Toc424557787"/>
+      <w:bookmarkStart w:id="34" w:name="_Toc424557878"/>
       <w:r>
         <w:rPr>
           <w:rFonts w:ascii="Times New Roman" w:hAnsi="Times New Roman"/>
@@ -5337,8 +5369,8 @@
         </w:rPr>
         <w:t>Page Description</w:t>
       </w:r>
-      <w:bookmarkEnd w:id="18"/>
-      <w:bookmarkEnd w:id="19"/>
+      <w:bookmarkEnd w:id="33"/>
+      <w:bookmarkEnd w:id="34"/>
     </w:p>
     <w:p>
       <w:pPr>
@@ -5349,8 +5381,8 @@
           <w:szCs w:val="22"/>
         </w:rPr>
       </w:pPr>
-      <w:bookmarkStart w:id="20" w:name="_Toc424557788"/>
-      <w:bookmarkStart w:id="21" w:name="_Toc424557879"/>
+      <w:bookmarkStart w:id="35" w:name="_Toc424557788"/>
+      <w:bookmarkStart w:id="36" w:name="_Toc424557879"/>
       <w:r>
         <w:rPr>
           <w:rFonts w:ascii="Times New Roman" w:hAnsi="Times New Roman"/>
@@ -5359,8 +5391,8 @@
         </w:rPr>
         <w:t>“eCoaching Log” Page (default.asp – secure)</w:t>
       </w:r>
-      <w:bookmarkEnd w:id="20"/>
-      <w:bookmarkEnd w:id="21"/>
+      <w:bookmarkEnd w:id="35"/>
+      <w:bookmarkEnd w:id="36"/>
     </w:p>
     <w:p>
       <w:pPr>
@@ -5388,15 +5420,7 @@
       </w:pPr>
       <w:r>
         <w:lastRenderedPageBreak/>
-        <w:t xml:space="preserve">A user will be authenticated upon entering </w:t>
-      </w:r>
-      <w:proofErr w:type="spellStart"/>
-      <w:r>
-        <w:t>eCoaching</w:t>
-      </w:r>
-      <w:proofErr w:type="spellEnd"/>
-      <w:r>
-        <w:t xml:space="preserve"> Log web site. Once a user has been authenticated, the user will not be authenticated again when the user tries to access the page. Authorization will be done only on page non post back</w:t>
+        <w:t>A user will be authenticated upon entering eCoaching Log web site. Once a user has been authenticated, the user will not be authenticated again when the user tries to access the page. Authorization will be done only on page non post back</w:t>
       </w:r>
     </w:p>
     <w:tbl>
@@ -6221,8 +6245,8 @@
           <w:szCs w:val="22"/>
         </w:rPr>
       </w:pPr>
-      <w:bookmarkStart w:id="22" w:name="_Toc424557789"/>
-      <w:bookmarkStart w:id="23" w:name="_Toc424557880"/>
+      <w:bookmarkStart w:id="37" w:name="_Toc424557789"/>
+      <w:bookmarkStart w:id="38" w:name="_Toc424557880"/>
       <w:r>
         <w:rPr>
           <w:rFonts w:ascii="Times New Roman" w:hAnsi="Times New Roman"/>
@@ -6271,8 +6295,8 @@
         </w:rPr>
         <w:t>.asp – secure)</w:t>
       </w:r>
-      <w:bookmarkEnd w:id="22"/>
-      <w:bookmarkEnd w:id="23"/>
+      <w:bookmarkEnd w:id="37"/>
+      <w:bookmarkEnd w:id="38"/>
     </w:p>
     <w:p>
       <w:pPr>
@@ -6281,38 +6305,17 @@
       <w:r>
         <w:t xml:space="preserve">This page shall be displayed if a user has been authenticated and/or authorized to access the </w:t>
       </w:r>
-      <w:proofErr w:type="spellStart"/>
       <w:r>
         <w:t>v</w:t>
       </w:r>
       <w:r>
-        <w:t>angent.local</w:t>
-      </w:r>
-      <w:proofErr w:type="spellEnd"/>
-      <w:r>
-        <w:t xml:space="preserve"> </w:t>
+        <w:t xml:space="preserve">angent.local </w:t>
       </w:r>
       <w:r>
         <w:t>Network</w:t>
       </w:r>
       <w:r>
-        <w:t xml:space="preserve"> (this includes </w:t>
-      </w:r>
-      <w:proofErr w:type="spellStart"/>
-      <w:r>
-        <w:t>ad.local</w:t>
-      </w:r>
-      <w:proofErr w:type="spellEnd"/>
-      <w:r>
-        <w:t xml:space="preserve"> users accessing servers on the </w:t>
-      </w:r>
-      <w:proofErr w:type="spellStart"/>
-      <w:r>
-        <w:t>vangent.local</w:t>
-      </w:r>
-      <w:proofErr w:type="spellEnd"/>
-      <w:r>
-        <w:t xml:space="preserve"> network)</w:t>
+        <w:t xml:space="preserve"> (this includes ad.local users accessing servers on the vangent.local network)</w:t>
       </w:r>
       <w:r>
         <w:t xml:space="preserve">. </w:t>
@@ -6321,15 +6324,7 @@
         <w:t>Users who do not have</w:t>
       </w:r>
       <w:r>
-        <w:t xml:space="preserve"> a record in the </w:t>
-      </w:r>
-      <w:proofErr w:type="spellStart"/>
-      <w:r>
-        <w:t>EC.Employee_Hierarchy</w:t>
-      </w:r>
-      <w:proofErr w:type="spellEnd"/>
-      <w:r>
-        <w:t xml:space="preserve"> table </w:t>
+        <w:t xml:space="preserve"> a record in the EC.Employee_Hierarchy table </w:t>
       </w:r>
       <w:r>
         <w:t xml:space="preserve">and </w:t>
@@ -6340,46 +6335,20 @@
       <w:r>
         <w:t xml:space="preserve">who have CSR level job codes within the </w:t>
       </w:r>
-      <w:proofErr w:type="spellStart"/>
       <w:r>
-        <w:t>EC.Employee_Hierarchy</w:t>
-      </w:r>
-      <w:proofErr w:type="spellEnd"/>
-      <w:r>
-        <w:t xml:space="preserve"> </w:t>
-      </w:r>
-      <w:proofErr w:type="gramStart"/>
-      <w:r>
-        <w:t xml:space="preserve">table </w:t>
+        <w:t xml:space="preserve">EC.Employee_Hierarchy table </w:t>
       </w:r>
       <w:r>
         <w:t xml:space="preserve"> </w:t>
       </w:r>
       <w:r>
-        <w:t>&amp;</w:t>
+        <w:t>&amp; not in the table Historical_Dashboard_ACL</w:t>
       </w:r>
-      <w:proofErr w:type="gramEnd"/>
-      <w:r>
-        <w:t xml:space="preserve"> not in the table </w:t>
-      </w:r>
-      <w:proofErr w:type="spellStart"/>
-      <w:r>
-        <w:t>Historical_Dashboard_ACL</w:t>
-      </w:r>
-      <w:proofErr w:type="spellEnd"/>
       <w:r>
         <w:t xml:space="preserve"> with a role of “ARC”</w:t>
       </w:r>
       <w:r>
-        <w:t xml:space="preserve"> will be redirected to the page - error2.aspx: (</w:t>
-      </w:r>
-      <w:proofErr w:type="spellStart"/>
-      <w:r>
-        <w:t>displayName</w:t>
-      </w:r>
-      <w:proofErr w:type="spellEnd"/>
-      <w:r>
-        <w:t>, mail, title)</w:t>
+        <w:t xml:space="preserve"> will be redirected to the page - error2.aspx: (displayName, mail, title)</w:t>
       </w:r>
       <w:r>
         <w:t>.</w:t>
@@ -6390,15 +6359,7 @@
         <w:spacing w:before="120" w:after="120"/>
       </w:pPr>
       <w:r>
-        <w:t xml:space="preserve">A user will be authenticated upon entering </w:t>
-      </w:r>
-      <w:proofErr w:type="spellStart"/>
-      <w:r>
-        <w:t>eCoaching</w:t>
-      </w:r>
-      <w:proofErr w:type="spellEnd"/>
-      <w:r>
-        <w:t xml:space="preserve"> Log web site. Once a user has been authenticated, the user will not be authenticated again when the user tries to access the page. Authorization will be done only on page non post back.</w:t>
+        <w:t>A user will be authenticated upon entering eCoaching Log web site. Once a user has been authenticated, the user will not be authenticated again when the user tries to access the page. Authorization will be done only on page non post back.</w:t>
       </w:r>
     </w:p>
     <w:p>
@@ -6406,128 +6367,61 @@
         <w:spacing w:before="120" w:after="120"/>
       </w:pPr>
       <w:r>
-        <w:t>To avoid duplicate form names</w:t>
-      </w:r>
-      <w:proofErr w:type="gramStart"/>
-      <w:r>
-        <w:t xml:space="preserve">,  </w:t>
+        <w:t xml:space="preserve">To avoid duplicate form names,  </w:t>
       </w:r>
       <w:r>
-        <w:t>UI</w:t>
-      </w:r>
-      <w:proofErr w:type="gramEnd"/>
-      <w:r>
-        <w:t xml:space="preserve"> will pass the form’s recipient Lan ID to stored procedures </w:t>
-      </w:r>
-      <w:proofErr w:type="spellStart"/>
-      <w:r>
-        <w:t>sp_InsertInto_Coaching_Log</w:t>
-      </w:r>
-      <w:proofErr w:type="spellEnd"/>
-      <w:r>
-        <w:t xml:space="preserve"> and </w:t>
-      </w:r>
-      <w:proofErr w:type="spellStart"/>
-      <w:r>
-        <w:t>sp_InsertInto_Warning_log</w:t>
-      </w:r>
-      <w:proofErr w:type="spellEnd"/>
-      <w:r>
-        <w:t>, the stored procedures will first insert the record with form name as the recipient Lan ID, then update the inserted record with the form name as below:</w:t>
+        <w:t>UI will pass the form’s recipient Lan ID to stored procedures sp_InsertInto_Coaching_Log and sp_InsertInto_Warning_log, the stored procedures will first insert the record with form name as the recipient Lan ID, then update the inserted record with the form name as below:</w:t>
       </w:r>
     </w:p>
     <w:p>
       <w:pPr>
         <w:spacing w:before="120" w:after="120"/>
       </w:pPr>
-      <w:proofErr w:type="spellStart"/>
-      <w:proofErr w:type="gramStart"/>
       <w:r>
         <w:t>eCL-EmployeeLanID-PrimaryKey</w:t>
       </w:r>
-      <w:proofErr w:type="spellEnd"/>
-      <w:proofErr w:type="gramEnd"/>
+    </w:p>
+    <w:p>
+      <w:pPr>
+        <w:spacing w:before="120" w:after="120"/>
+        <w:rPr>
+          <w:ins w:id="39" w:author="Huang, Lili" w:date="2017-05-18T09:08:00Z"/>
+        </w:rPr>
+      </w:pPr>
+      <w:r>
+        <w:t>where EmployeeLanID is the form</w:t>
+      </w:r>
+      <w:r>
+        <w:t xml:space="preserve">’s recipient Lan ID; For a Coaching form, </w:t>
+      </w:r>
+      <w:r>
+        <w:t xml:space="preserve">PrimaryKey is the CoachingID of the inserted </w:t>
+      </w:r>
+      <w:r>
+        <w:t>record</w:t>
+      </w:r>
+      <w:r>
+        <w:t xml:space="preserve"> in Coaching_Log table</w:t>
+      </w:r>
+      <w:r>
+        <w:t>; For a Warning form, PrimaryKey is the WarningID of the inserted record in Warning_Log table.</w:t>
+      </w:r>
     </w:p>
     <w:p>
       <w:pPr>
         <w:spacing w:before="120" w:after="120"/>
       </w:pPr>
-      <w:proofErr w:type="gramStart"/>
-      <w:r>
-        <w:t>where</w:t>
-      </w:r>
-      <w:proofErr w:type="gramEnd"/>
-      <w:r>
-        <w:t xml:space="preserve"> </w:t>
-      </w:r>
-      <w:proofErr w:type="spellStart"/>
-      <w:r>
-        <w:t>EmployeeLanID</w:t>
-      </w:r>
-      <w:proofErr w:type="spellEnd"/>
-      <w:r>
-        <w:t xml:space="preserve"> is the form</w:t>
-      </w:r>
-      <w:r>
-        <w:t xml:space="preserve">’s recipient Lan ID; For a Coaching form, </w:t>
-      </w:r>
-      <w:proofErr w:type="spellStart"/>
-      <w:r>
-        <w:t>PrimaryKey</w:t>
-      </w:r>
-      <w:proofErr w:type="spellEnd"/>
-      <w:r>
-        <w:t xml:space="preserve"> is the </w:t>
-      </w:r>
-      <w:proofErr w:type="spellStart"/>
-      <w:r>
-        <w:t>CoachingID</w:t>
-      </w:r>
-      <w:proofErr w:type="spellEnd"/>
-      <w:r>
-        <w:t xml:space="preserve"> of the inserted </w:t>
-      </w:r>
-      <w:r>
-        <w:t>record</w:t>
-      </w:r>
-      <w:r>
-        <w:t xml:space="preserve"> in </w:t>
-      </w:r>
-      <w:proofErr w:type="spellStart"/>
-      <w:r>
-        <w:t>Coaching_Log</w:t>
-      </w:r>
-      <w:proofErr w:type="spellEnd"/>
-      <w:r>
-        <w:t xml:space="preserve"> table</w:t>
-      </w:r>
-      <w:r>
-        <w:t xml:space="preserve">; For a Warning form, </w:t>
-      </w:r>
-      <w:proofErr w:type="spellStart"/>
-      <w:r>
-        <w:t>PrimaryKey</w:t>
-      </w:r>
-      <w:proofErr w:type="spellEnd"/>
-      <w:r>
-        <w:t xml:space="preserve"> is the </w:t>
-      </w:r>
-      <w:proofErr w:type="spellStart"/>
-      <w:r>
-        <w:t>WarningID</w:t>
-      </w:r>
-      <w:proofErr w:type="spellEnd"/>
-      <w:r>
-        <w:t xml:space="preserve"> of the inserted record in </w:t>
-      </w:r>
-      <w:proofErr w:type="spellStart"/>
-      <w:r>
-        <w:t>Warning_Log</w:t>
-      </w:r>
-      <w:proofErr w:type="spellEnd"/>
-      <w:r>
-        <w:t xml:space="preserve"> table.</w:t>
-      </w:r>
+      <w:ins w:id="40" w:author="Huang, Lili" w:date="2017-05-18T09:08:00Z">
+        <w:r>
+          <w:lastRenderedPageBreak/>
+          <w:t>The number of Coaching (</w:t>
+        </w:r>
+        <w:bookmarkStart w:id="41" w:name="_GoBack"/>
+        <w:bookmarkEnd w:id="41"/>
+        <w:r>
+          <w:t>Warning) Reasons to be selected is limited to 12.</w:t>
+        </w:r>
+      </w:ins>
     </w:p>
     <w:tbl>
       <w:tblPr>
@@ -6575,7 +6469,6 @@
               <w:rPr>
                 <w:b/>
               </w:rPr>
-              <w:lastRenderedPageBreak/>
               <w:t>Control Type</w:t>
             </w:r>
           </w:p>
@@ -6976,11 +6869,9 @@
             </w:tcBorders>
           </w:tcPr>
           <w:p>
-            <w:proofErr w:type="spellStart"/>
             <w:r>
               <w:t>EC.sp_Select_Modules_By_Job_Code</w:t>
             </w:r>
-            <w:proofErr w:type="spellEnd"/>
           </w:p>
         </w:tc>
         <w:tc>
@@ -7168,11 +7059,9 @@
             </w:tcBorders>
           </w:tcPr>
           <w:p>
-            <w:proofErr w:type="spellStart"/>
             <w:r>
               <w:t>EC.sp_Display_Sites_For_Module</w:t>
             </w:r>
-            <w:proofErr w:type="spellEnd"/>
           </w:p>
         </w:tc>
         <w:tc>
@@ -7506,11 +7395,9 @@
             </w:tcBorders>
           </w:tcPr>
           <w:p>
-            <w:proofErr w:type="spellStart"/>
             <w:r>
               <w:t>EC.sp_Select_Employees_By_Module</w:t>
             </w:r>
-            <w:proofErr w:type="spellEnd"/>
           </w:p>
         </w:tc>
         <w:tc>
@@ -7601,17 +7488,7 @@
           </w:p>
           <w:p>
             <w:r>
-              <w:t xml:space="preserve">“Select </w:t>
-            </w:r>
-            <w:proofErr w:type="spellStart"/>
-            <w:proofErr w:type="gramStart"/>
-            <w:r>
-              <w:t>a</w:t>
-            </w:r>
-            <w:proofErr w:type="spellEnd"/>
-            <w:proofErr w:type="gramEnd"/>
-            <w:r>
-              <w:t xml:space="preserve"> </w:t>
+              <w:t xml:space="preserve">“Select a </w:t>
             </w:r>
             <w:r>
               <w:t>Employee</w:t>
@@ -8122,17 +7999,14 @@
               <w:t xml:space="preserve">manager </w:t>
             </w:r>
             <w:r>
+              <w:lastRenderedPageBreak/>
               <w:t xml:space="preserve">name stored from the </w:t>
             </w:r>
             <w:r>
               <w:t xml:space="preserve">employee </w:t>
             </w:r>
             <w:r>
-              <w:t xml:space="preserve">information will be used to </w:t>
-            </w:r>
-            <w:r>
-              <w:lastRenderedPageBreak/>
-              <w:t>search user ids for the following information:</w:t>
+              <w:t>information will be used to search user ids for the following information:</w:t>
             </w:r>
           </w:p>
           <w:p>
@@ -8189,7 +8063,6 @@
           </w:tcPr>
           <w:p>
             <w:r>
-              <w:lastRenderedPageBreak/>
               <w:t>Display the following if module selected includes program question</w:t>
             </w:r>
           </w:p>
@@ -8470,11 +8343,9 @@
             </w:tcBorders>
           </w:tcPr>
           <w:p>
-            <w:proofErr w:type="spellStart"/>
             <w:r>
               <w:t>EC.sp_Select_Programs</w:t>
             </w:r>
-            <w:proofErr w:type="spellEnd"/>
           </w:p>
         </w:tc>
         <w:tc>
@@ -8793,11 +8664,9 @@
             </w:tcBorders>
           </w:tcPr>
           <w:p>
-            <w:proofErr w:type="spellStart"/>
             <w:r>
               <w:t>EC.sp_Select_Behaviors</w:t>
             </w:r>
-            <w:proofErr w:type="spellEnd"/>
           </w:p>
         </w:tc>
         <w:tc>
@@ -9268,17 +9137,6 @@
             <w:r>
               <w:t xml:space="preserve">Display the following when the selected employee reports to current user (supervisor) or current user’s employee (manager) </w:t>
             </w:r>
-            <w:del w:id="24" w:author="Huang, Lili" w:date="2015-10-22T10:55:00Z">
-              <w:r>
-                <w:delText xml:space="preserve">for CSR </w:delText>
-              </w:r>
-              <w:r>
-                <w:delText xml:space="preserve">or Supervisor </w:delText>
-              </w:r>
-              <w:r>
-                <w:delText>module)</w:delText>
-              </w:r>
-            </w:del>
           </w:p>
         </w:tc>
       </w:tr>
@@ -9393,7 +9251,11 @@
           </w:tcPr>
           <w:p>
             <w:r>
-              <w:t>Do you need to submit a progressive disciplinary coaching (WARNING)? *</w:t>
+              <w:t xml:space="preserve">Do you need to submit a progressive disciplinary coaching </w:t>
+            </w:r>
+            <w:r>
+              <w:lastRenderedPageBreak/>
+              <w:t>(WARNING)? *</w:t>
             </w:r>
           </w:p>
         </w:tc>
@@ -9433,7 +9295,6 @@
           </w:tcPr>
           <w:p>
             <w:r>
-              <w:lastRenderedPageBreak/>
               <w:t>Radio</w:t>
             </w:r>
           </w:p>
@@ -9726,11 +9587,9 @@
             </w:tcBorders>
           </w:tcPr>
           <w:p>
-            <w:proofErr w:type="spellStart"/>
             <w:r>
               <w:t>EC.sp_Select_CoachingReasons_By_Module</w:t>
             </w:r>
-            <w:proofErr w:type="spellEnd"/>
           </w:p>
         </w:tc>
         <w:tc>
@@ -9929,11 +9788,9 @@
             </w:tcBorders>
           </w:tcPr>
           <w:p>
-            <w:proofErr w:type="spellStart"/>
             <w:r>
               <w:t>EC.sp_Select_SubCoachingReasons_By_Reason</w:t>
             </w:r>
-            <w:proofErr w:type="spellEnd"/>
           </w:p>
         </w:tc>
         <w:tc>
@@ -10245,23 +10102,7 @@
           </w:tcPr>
           <w:p>
             <w:r>
-              <w:t>Text box for Date in the format “mm/</w:t>
-            </w:r>
-            <w:proofErr w:type="spellStart"/>
-            <w:r>
-              <w:t>dd</w:t>
-            </w:r>
-            <w:proofErr w:type="spellEnd"/>
-            <w:r>
-              <w:t>/</w:t>
-            </w:r>
-            <w:proofErr w:type="spellStart"/>
-            <w:r>
-              <w:t>yyyy</w:t>
-            </w:r>
-            <w:proofErr w:type="spellEnd"/>
-            <w:r>
-              <w:t>”.</w:t>
+              <w:t>Text box for Date in the format “mm/dd/yyyy”.</w:t>
             </w:r>
           </w:p>
           <w:p>
@@ -10463,7 +10304,6 @@
           </w:tcPr>
           <w:p>
             <w:r>
-              <w:lastRenderedPageBreak/>
               <w:t>Display the following when delivery selected is “No” / Indirect</w:t>
             </w:r>
           </w:p>
@@ -10662,23 +10502,7 @@
           </w:tcPr>
           <w:p>
             <w:r>
-              <w:t>Text Box for Date in the format “mm/</w:t>
-            </w:r>
-            <w:proofErr w:type="spellStart"/>
-            <w:r>
-              <w:t>dd</w:t>
-            </w:r>
-            <w:proofErr w:type="spellEnd"/>
-            <w:r>
-              <w:t>/</w:t>
-            </w:r>
-            <w:proofErr w:type="spellStart"/>
-            <w:r>
-              <w:t>yyyy</w:t>
-            </w:r>
-            <w:proofErr w:type="spellEnd"/>
-            <w:r>
-              <w:t>”.</w:t>
+              <w:t>Text Box for Date in the format “mm/dd/yyyy”.</w:t>
             </w:r>
           </w:p>
           <w:p>
@@ -10996,15 +10820,7 @@
           </w:tcPr>
           <w:p>
             <w:r>
-              <w:t xml:space="preserve">Is </w:t>
-            </w:r>
-            <w:proofErr w:type="spellStart"/>
-            <w:r>
-              <w:t>thjs</w:t>
-            </w:r>
-            <w:proofErr w:type="spellEnd"/>
-            <w:r>
-              <w:t xml:space="preserve"> a Customer Service Escalation (CSE)? *</w:t>
+              <w:t>Is thjs a Customer Service Escalation (CSE)? *</w:t>
             </w:r>
           </w:p>
         </w:tc>
@@ -11458,13 +11274,8 @@
               <w:t>Repeatable row</w:t>
             </w:r>
             <w:r>
-              <w:t xml:space="preserve"> for each return in - </w:t>
-            </w:r>
-            <w:proofErr w:type="spellStart"/>
-            <w:r>
-              <w:t>EC.sp_Select_CoachingReasons_By_Module</w:t>
-            </w:r>
-            <w:proofErr w:type="spellEnd"/>
+              <w:t xml:space="preserve"> for each return in - EC.sp_Select_CoachingReasons_By_Module</w:t>
+            </w:r>
           </w:p>
         </w:tc>
       </w:tr>
@@ -11571,15 +11382,7 @@
           </w:tcPr>
           <w:p>
             <w:r>
-              <w:t>[</w:t>
-            </w:r>
-            <w:proofErr w:type="spellStart"/>
-            <w:r>
-              <w:t>CoachingReason</w:t>
-            </w:r>
-            <w:proofErr w:type="spellEnd"/>
-            <w:r>
-              <w:t>]</w:t>
+              <w:t>[CoachingReason]</w:t>
             </w:r>
           </w:p>
         </w:tc>
@@ -11592,11 +11395,9 @@
             </w:tcBorders>
           </w:tcPr>
           <w:p>
-            <w:proofErr w:type="spellStart"/>
             <w:r>
               <w:t>EC.sp_Select_CoachingReasons_By_Module</w:t>
             </w:r>
-            <w:proofErr w:type="spellEnd"/>
           </w:p>
         </w:tc>
         <w:tc>
@@ -11668,11 +11469,9 @@
           </w:p>
           <w:p/>
           <w:p>
-            <w:proofErr w:type="spellStart"/>
             <w:r>
               <w:t>EC.sp_Select_SubCoachingReasons_By_Reason</w:t>
             </w:r>
-            <w:proofErr w:type="spellEnd"/>
           </w:p>
         </w:tc>
         <w:tc>
@@ -11821,20 +11620,15 @@
           </w:p>
           <w:p>
             <w:r>
-              <w:t xml:space="preserve">Radio button disabled until corresponding checkbox is </w:t>
-            </w:r>
-            <w:r>
               <w:lastRenderedPageBreak/>
-              <w:t>selected.</w:t>
+              <w:t>Radio button disabled until corresponding checkbox is selected.</w:t>
             </w:r>
           </w:p>
           <w:p/>
           <w:p>
-            <w:proofErr w:type="spellStart"/>
             <w:r>
               <w:t>EC.sp_Select_Values_By_Reason</w:t>
             </w:r>
-            <w:proofErr w:type="spellEnd"/>
           </w:p>
         </w:tc>
         <w:tc>
@@ -11864,7 +11658,6 @@
           </w:tcPr>
           <w:p>
             <w:r>
-              <w:lastRenderedPageBreak/>
               <w:t>Radio</w:t>
             </w:r>
           </w:p>
@@ -11917,11 +11710,9 @@
           </w:p>
           <w:p/>
           <w:p>
-            <w:proofErr w:type="spellStart"/>
             <w:r>
               <w:t>EC.sp_Select_Values_By_Reason</w:t>
             </w:r>
-            <w:proofErr w:type="spellEnd"/>
           </w:p>
         </w:tc>
         <w:tc>
@@ -13098,11 +12889,9 @@
             </w:tcBorders>
           </w:tcPr>
           <w:p>
-            <w:proofErr w:type="spellStart"/>
             <w:r>
               <w:t>EC.sp_Select_Source_By_Module</w:t>
             </w:r>
-            <w:proofErr w:type="spellEnd"/>
           </w:p>
         </w:tc>
         <w:tc>
@@ -13572,11 +13361,9 @@
             </w:tcBorders>
           </w:tcPr>
           <w:p>
-            <w:proofErr w:type="spellStart"/>
             <w:r>
               <w:t>EC.sp_Select_CallID_By_Module</w:t>
             </w:r>
-            <w:proofErr w:type="spellEnd"/>
           </w:p>
         </w:tc>
         <w:tc>
@@ -14025,6 +13812,7 @@
           </w:tcPr>
           <w:p>
             <w:r>
+              <w:lastRenderedPageBreak/>
               <w:t>Image</w:t>
             </w:r>
           </w:p>
@@ -14067,11 +13855,7 @@
           </w:tcPr>
           <w:p>
             <w:r>
-              <w:t xml:space="preserve">Display the progress image when a database search is being </w:t>
-            </w:r>
-            <w:r>
-              <w:lastRenderedPageBreak/>
-              <w:t>processed to populate the dropdowns.</w:t>
+              <w:t>Display the progress image when a database search is being processed to populate the dropdowns.</w:t>
             </w:r>
           </w:p>
         </w:tc>
@@ -14085,7 +13869,6 @@
           </w:tcPr>
           <w:p>
             <w:r>
-              <w:lastRenderedPageBreak/>
               <w:t>N/A</w:t>
             </w:r>
           </w:p>
@@ -14104,7 +13887,6 @@
           </w:tcPr>
           <w:p>
             <w:r>
-              <w:lastRenderedPageBreak/>
               <w:t>Text</w:t>
             </w:r>
           </w:p>
@@ -14447,15 +14229,7 @@
           </w:tcPr>
           <w:p>
             <w:r>
-              <w:t>Display “Date Submitted</w:t>
-            </w:r>
-            <w:proofErr w:type="gramStart"/>
-            <w:r>
-              <w:t>“ followed</w:t>
-            </w:r>
-            <w:proofErr w:type="gramEnd"/>
-            <w:r>
-              <w:t xml:space="preserve"> by current date.</w:t>
+              <w:t>Display “Date Submitted“ followed by current date.</w:t>
             </w:r>
           </w:p>
         </w:tc>
@@ -14537,15 +14311,7 @@
           </w:tcPr>
           <w:p>
             <w:r>
-              <w:t>Display “Site</w:t>
-            </w:r>
-            <w:proofErr w:type="gramStart"/>
-            <w:r>
-              <w:t>:“</w:t>
-            </w:r>
-            <w:proofErr w:type="gramEnd"/>
-            <w:r>
-              <w:t xml:space="preserve"> followed by Selected site.</w:t>
+              <w:t>Display “Site:“ followed by Selected site.</w:t>
             </w:r>
           </w:p>
         </w:tc>
@@ -14611,15 +14377,7 @@
           </w:tcPr>
           <w:p>
             <w:r>
-              <w:t xml:space="preserve">Employee: [Employee </w:t>
-            </w:r>
-            <w:proofErr w:type="spellStart"/>
-            <w:r>
-              <w:t>displayName</w:t>
-            </w:r>
-            <w:proofErr w:type="spellEnd"/>
-            <w:r>
-              <w:t>]</w:t>
+              <w:t>Employee: [Employee displayName]</w:t>
             </w:r>
           </w:p>
         </w:tc>
@@ -14635,15 +14393,7 @@
           </w:tcPr>
           <w:p>
             <w:r>
-              <w:t>Display “</w:t>
-            </w:r>
-            <w:proofErr w:type="gramStart"/>
-            <w:r>
-              <w:t>Employee :“</w:t>
-            </w:r>
-            <w:proofErr w:type="gramEnd"/>
-            <w:r>
-              <w:t xml:space="preserve"> followed by selected Employee display name.</w:t>
+              <w:t>Display “Employee :“ followed by selected Employee display name.</w:t>
             </w:r>
           </w:p>
         </w:tc>
@@ -14709,15 +14459,7 @@
           </w:tcPr>
           <w:p>
             <w:r>
-              <w:t xml:space="preserve">Supervisor: [Supervisor </w:t>
-            </w:r>
-            <w:proofErr w:type="spellStart"/>
-            <w:r>
-              <w:t>displayName</w:t>
-            </w:r>
-            <w:proofErr w:type="spellEnd"/>
-            <w:r>
-              <w:t>]</w:t>
+              <w:t>Supervisor: [Supervisor displayName]</w:t>
             </w:r>
           </w:p>
         </w:tc>
@@ -14733,15 +14475,7 @@
           </w:tcPr>
           <w:p>
             <w:r>
-              <w:t>Display “Supervisor</w:t>
-            </w:r>
-            <w:proofErr w:type="gramStart"/>
-            <w:r>
-              <w:t>:“</w:t>
-            </w:r>
-            <w:proofErr w:type="gramEnd"/>
-            <w:r>
-              <w:t xml:space="preserve"> followed by corresponding supervisor display name.</w:t>
+              <w:t>Display “Supervisor:“ followed by corresponding supervisor display name.</w:t>
             </w:r>
           </w:p>
         </w:tc>
@@ -14807,15 +14541,7 @@
           </w:tcPr>
           <w:p>
             <w:r>
-              <w:t xml:space="preserve">Manager: [Manager </w:t>
-            </w:r>
-            <w:proofErr w:type="spellStart"/>
-            <w:r>
-              <w:t>displayName</w:t>
-            </w:r>
-            <w:proofErr w:type="spellEnd"/>
-            <w:r>
-              <w:t>]</w:t>
+              <w:t>Manager: [Manager displayName]</w:t>
             </w:r>
           </w:p>
         </w:tc>
@@ -14831,15 +14557,7 @@
           </w:tcPr>
           <w:p>
             <w:r>
-              <w:t>Display “Manager</w:t>
-            </w:r>
-            <w:proofErr w:type="gramStart"/>
-            <w:r>
-              <w:t>:“</w:t>
-            </w:r>
-            <w:proofErr w:type="gramEnd"/>
-            <w:r>
-              <w:t xml:space="preserve"> followed by corresponding manager display name.</w:t>
+              <w:t>Display “Manager:“ followed by corresponding manager display name.</w:t>
             </w:r>
           </w:p>
         </w:tc>
@@ -14892,8 +14610,8 @@
       </w:pPr>
     </w:p>
     <w:sectPr>
-      <w:footerReference w:type="even" r:id="rId10"/>
-      <w:footerReference w:type="default" r:id="rId11"/>
+      <w:footerReference w:type="even" r:id="rId9"/>
+      <w:footerReference w:type="default" r:id="rId10"/>
       <w:pgSz w:w="15840" w:h="12240" w:orient="landscape"/>
       <w:pgMar w:top="1440" w:right="576" w:bottom="1440" w:left="1440" w:header="720" w:footer="720" w:gutter="0"/>
       <w:pgNumType w:start="1"/>
@@ -14905,7 +14623,7 @@
 </file>
 
 <file path=word/endnotes.xml><?xml version="1.0" encoding="utf-8"?>
-<w:endnotes xmlns:wpc="http://schemas.microsoft.com/office/word/2010/wordprocessingCanvas" xmlns:mc="http://schemas.openxmlformats.org/markup-compatibility/2006" xmlns:o="urn:schemas-microsoft-com:office:office" xmlns:r="http://schemas.openxmlformats.org/officeDocument/2006/relationships" xmlns:m="http://schemas.openxmlformats.org/officeDocument/2006/math" xmlns:v="urn:schemas-microsoft-com:vml" xmlns:wp14="http://schemas.microsoft.com/office/word/2010/wordprocessingDrawing" xmlns:wp="http://schemas.openxmlformats.org/drawingml/2006/wordprocessingDrawing" xmlns:w10="urn:schemas-microsoft-com:office:word" xmlns:w="http://schemas.openxmlformats.org/wordprocessingml/2006/main" xmlns:w14="http://schemas.microsoft.com/office/word/2010/wordml" xmlns:wpg="http://schemas.microsoft.com/office/word/2010/wordprocessingGroup" xmlns:wpi="http://schemas.microsoft.com/office/word/2010/wordprocessingInk" xmlns:wne="http://schemas.microsoft.com/office/word/2006/wordml" xmlns:wps="http://schemas.microsoft.com/office/word/2010/wordprocessingShape" mc:Ignorable="w14 wp14">
+<w:endnotes xmlns:wpc="http://schemas.microsoft.com/office/word/2010/wordprocessingCanvas" xmlns:mc="http://schemas.openxmlformats.org/markup-compatibility/2006" xmlns:o="urn:schemas-microsoft-com:office:office" xmlns:r="http://schemas.openxmlformats.org/officeDocument/2006/relationships" xmlns:m="http://schemas.openxmlformats.org/officeDocument/2006/math" xmlns:v="urn:schemas-microsoft-com:vml" xmlns:wp14="http://schemas.microsoft.com/office/word/2010/wordprocessingDrawing" xmlns:wp="http://schemas.openxmlformats.org/drawingml/2006/wordprocessingDrawing" xmlns:w10="urn:schemas-microsoft-com:office:word" xmlns:w="http://schemas.openxmlformats.org/wordprocessingml/2006/main" xmlns:w14="http://schemas.microsoft.com/office/word/2010/wordml" xmlns:w15="http://schemas.microsoft.com/office/word/2012/wordml" xmlns:wpg="http://schemas.microsoft.com/office/word/2010/wordprocessingGroup" xmlns:wpi="http://schemas.microsoft.com/office/word/2010/wordprocessingInk" xmlns:wne="http://schemas.microsoft.com/office/word/2006/wordml" xmlns:wps="http://schemas.microsoft.com/office/word/2010/wordprocessingShape" mc:Ignorable="w14 w15 wp14">
   <w:endnote w:type="separator" w:id="-1">
     <w:p>
       <w:r>
@@ -14924,7 +14642,7 @@
 </file>
 
 <file path=word/footer1.xml><?xml version="1.0" encoding="utf-8"?>
-<w:ftr xmlns:wpc="http://schemas.microsoft.com/office/word/2010/wordprocessingCanvas" xmlns:mc="http://schemas.openxmlformats.org/markup-compatibility/2006" xmlns:o="urn:schemas-microsoft-com:office:office" xmlns:r="http://schemas.openxmlformats.org/officeDocument/2006/relationships" xmlns:m="http://schemas.openxmlformats.org/officeDocument/2006/math" xmlns:v="urn:schemas-microsoft-com:vml" xmlns:wp14="http://schemas.microsoft.com/office/word/2010/wordprocessingDrawing" xmlns:wp="http://schemas.openxmlformats.org/drawingml/2006/wordprocessingDrawing" xmlns:w10="urn:schemas-microsoft-com:office:word" xmlns:w="http://schemas.openxmlformats.org/wordprocessingml/2006/main" xmlns:w14="http://schemas.microsoft.com/office/word/2010/wordml" xmlns:wpg="http://schemas.microsoft.com/office/word/2010/wordprocessingGroup" xmlns:wpi="http://schemas.microsoft.com/office/word/2010/wordprocessingInk" xmlns:wne="http://schemas.microsoft.com/office/word/2006/wordml" xmlns:wps="http://schemas.microsoft.com/office/word/2010/wordprocessingShape" mc:Ignorable="w14 wp14">
+<w:ftr xmlns:wpc="http://schemas.microsoft.com/office/word/2010/wordprocessingCanvas" xmlns:mc="http://schemas.openxmlformats.org/markup-compatibility/2006" xmlns:o="urn:schemas-microsoft-com:office:office" xmlns:r="http://schemas.openxmlformats.org/officeDocument/2006/relationships" xmlns:m="http://schemas.openxmlformats.org/officeDocument/2006/math" xmlns:v="urn:schemas-microsoft-com:vml" xmlns:wp14="http://schemas.microsoft.com/office/word/2010/wordprocessingDrawing" xmlns:wp="http://schemas.openxmlformats.org/drawingml/2006/wordprocessingDrawing" xmlns:w10="urn:schemas-microsoft-com:office:word" xmlns:w="http://schemas.openxmlformats.org/wordprocessingml/2006/main" xmlns:w14="http://schemas.microsoft.com/office/word/2010/wordml" xmlns:w15="http://schemas.microsoft.com/office/word/2012/wordml" xmlns:wpg="http://schemas.microsoft.com/office/word/2010/wordprocessingGroup" xmlns:wpi="http://schemas.microsoft.com/office/word/2010/wordprocessingInk" xmlns:wne="http://schemas.microsoft.com/office/word/2006/wordml" xmlns:wps="http://schemas.microsoft.com/office/word/2010/wordprocessingShape" mc:Ignorable="w14 w15 wp14">
   <w:p>
     <w:pPr>
       <w:pStyle w:val="Footer"/>
@@ -14974,7 +14692,7 @@
 </file>
 
 <file path=word/footer2.xml><?xml version="1.0" encoding="utf-8"?>
-<w:ftr xmlns:wpc="http://schemas.microsoft.com/office/word/2010/wordprocessingCanvas" xmlns:mc="http://schemas.openxmlformats.org/markup-compatibility/2006" xmlns:o="urn:schemas-microsoft-com:office:office" xmlns:r="http://schemas.openxmlformats.org/officeDocument/2006/relationships" xmlns:m="http://schemas.openxmlformats.org/officeDocument/2006/math" xmlns:v="urn:schemas-microsoft-com:vml" xmlns:wp14="http://schemas.microsoft.com/office/word/2010/wordprocessingDrawing" xmlns:wp="http://schemas.openxmlformats.org/drawingml/2006/wordprocessingDrawing" xmlns:w10="urn:schemas-microsoft-com:office:word" xmlns:w="http://schemas.openxmlformats.org/wordprocessingml/2006/main" xmlns:w14="http://schemas.microsoft.com/office/word/2010/wordml" xmlns:wpg="http://schemas.microsoft.com/office/word/2010/wordprocessingGroup" xmlns:wpi="http://schemas.microsoft.com/office/word/2010/wordprocessingInk" xmlns:wne="http://schemas.microsoft.com/office/word/2006/wordml" xmlns:wps="http://schemas.microsoft.com/office/word/2010/wordprocessingShape" mc:Ignorable="w14 wp14">
+<w:ftr xmlns:wpc="http://schemas.microsoft.com/office/word/2010/wordprocessingCanvas" xmlns:mc="http://schemas.openxmlformats.org/markup-compatibility/2006" xmlns:o="urn:schemas-microsoft-com:office:office" xmlns:r="http://schemas.openxmlformats.org/officeDocument/2006/relationships" xmlns:m="http://schemas.openxmlformats.org/officeDocument/2006/math" xmlns:v="urn:schemas-microsoft-com:vml" xmlns:wp14="http://schemas.microsoft.com/office/word/2010/wordprocessingDrawing" xmlns:wp="http://schemas.openxmlformats.org/drawingml/2006/wordprocessingDrawing" xmlns:w10="urn:schemas-microsoft-com:office:word" xmlns:w="http://schemas.openxmlformats.org/wordprocessingml/2006/main" xmlns:w14="http://schemas.microsoft.com/office/word/2010/wordml" xmlns:w15="http://schemas.microsoft.com/office/word/2012/wordml" xmlns:wpg="http://schemas.microsoft.com/office/word/2010/wordprocessingGroup" xmlns:wpi="http://schemas.microsoft.com/office/word/2010/wordprocessingInk" xmlns:wne="http://schemas.microsoft.com/office/word/2006/wordml" xmlns:wps="http://schemas.microsoft.com/office/word/2010/wordprocessingShape" mc:Ignorable="w14 w15 wp14">
   <w:p>
     <w:pPr>
       <w:rPr>
@@ -15151,7 +14869,7 @@
         <w:noProof/>
         <w:sz w:val="18"/>
       </w:rPr>
-      <w:t>10/22/15</w:t>
+      <w:t>05/18/17</w:t>
     </w:r>
     <w:r>
       <w:rPr>
@@ -15240,7 +14958,7 @@
         <w:noProof/>
         <w:sz w:val="18"/>
       </w:rPr>
-      <w:t>3</w:t>
+      <w:t>9</w:t>
     </w:r>
     <w:r>
       <w:rPr>
@@ -15303,7 +15021,7 @@
 </file>
 
 <file path=word/footnotes.xml><?xml version="1.0" encoding="utf-8"?>
-<w:footnotes xmlns:wpc="http://schemas.microsoft.com/office/word/2010/wordprocessingCanvas" xmlns:mc="http://schemas.openxmlformats.org/markup-compatibility/2006" xmlns:o="urn:schemas-microsoft-com:office:office" xmlns:r="http://schemas.openxmlformats.org/officeDocument/2006/relationships" xmlns:m="http://schemas.openxmlformats.org/officeDocument/2006/math" xmlns:v="urn:schemas-microsoft-com:vml" xmlns:wp14="http://schemas.microsoft.com/office/word/2010/wordprocessingDrawing" xmlns:wp="http://schemas.openxmlformats.org/drawingml/2006/wordprocessingDrawing" xmlns:w10="urn:schemas-microsoft-com:office:word" xmlns:w="http://schemas.openxmlformats.org/wordprocessingml/2006/main" xmlns:w14="http://schemas.microsoft.com/office/word/2010/wordml" xmlns:wpg="http://schemas.microsoft.com/office/word/2010/wordprocessingGroup" xmlns:wpi="http://schemas.microsoft.com/office/word/2010/wordprocessingInk" xmlns:wne="http://schemas.microsoft.com/office/word/2006/wordml" xmlns:wps="http://schemas.microsoft.com/office/word/2010/wordprocessingShape" mc:Ignorable="w14 wp14">
+<w:footnotes xmlns:wpc="http://schemas.microsoft.com/office/word/2010/wordprocessingCanvas" xmlns:mc="http://schemas.openxmlformats.org/markup-compatibility/2006" xmlns:o="urn:schemas-microsoft-com:office:office" xmlns:r="http://schemas.openxmlformats.org/officeDocument/2006/relationships" xmlns:m="http://schemas.openxmlformats.org/officeDocument/2006/math" xmlns:v="urn:schemas-microsoft-com:vml" xmlns:wp14="http://schemas.microsoft.com/office/word/2010/wordprocessingDrawing" xmlns:wp="http://schemas.openxmlformats.org/drawingml/2006/wordprocessingDrawing" xmlns:w10="urn:schemas-microsoft-com:office:word" xmlns:w="http://schemas.openxmlformats.org/wordprocessingml/2006/main" xmlns:w14="http://schemas.microsoft.com/office/word/2010/wordml" xmlns:w15="http://schemas.microsoft.com/office/word/2012/wordml" xmlns:wpg="http://schemas.microsoft.com/office/word/2010/wordprocessingGroup" xmlns:wpi="http://schemas.microsoft.com/office/word/2010/wordprocessingInk" xmlns:wne="http://schemas.microsoft.com/office/word/2006/wordml" xmlns:wps="http://schemas.microsoft.com/office/word/2010/wordprocessingShape" mc:Ignorable="w14 w15 wp14">
   <w:footnote w:type="separator" w:id="-1">
     <w:p>
       <w:r>
@@ -15322,8 +15040,8 @@
 </file>
 
 <file path=word/numbering.xml><?xml version="1.0" encoding="utf-8"?>
-<w:numbering xmlns:wpc="http://schemas.microsoft.com/office/word/2010/wordprocessingCanvas" xmlns:mc="http://schemas.openxmlformats.org/markup-compatibility/2006" xmlns:o="urn:schemas-microsoft-com:office:office" xmlns:r="http://schemas.openxmlformats.org/officeDocument/2006/relationships" xmlns:m="http://schemas.openxmlformats.org/officeDocument/2006/math" xmlns:v="urn:schemas-microsoft-com:vml" xmlns:wp14="http://schemas.microsoft.com/office/word/2010/wordprocessingDrawing" xmlns:wp="http://schemas.openxmlformats.org/drawingml/2006/wordprocessingDrawing" xmlns:w10="urn:schemas-microsoft-com:office:word" xmlns:w="http://schemas.openxmlformats.org/wordprocessingml/2006/main" xmlns:w14="http://schemas.microsoft.com/office/word/2010/wordml" xmlns:wpg="http://schemas.microsoft.com/office/word/2010/wordprocessingGroup" xmlns:wpi="http://schemas.microsoft.com/office/word/2010/wordprocessingInk" xmlns:wne="http://schemas.microsoft.com/office/word/2006/wordml" xmlns:wps="http://schemas.microsoft.com/office/word/2010/wordprocessingShape" mc:Ignorable="w14 wp14">
-  <w:abstractNum w:abstractNumId="0">
+<w:numbering xmlns:wpc="http://schemas.microsoft.com/office/word/2010/wordprocessingCanvas" xmlns:mc="http://schemas.openxmlformats.org/markup-compatibility/2006" xmlns:o="urn:schemas-microsoft-com:office:office" xmlns:r="http://schemas.openxmlformats.org/officeDocument/2006/relationships" xmlns:m="http://schemas.openxmlformats.org/officeDocument/2006/math" xmlns:v="urn:schemas-microsoft-com:vml" xmlns:wp14="http://schemas.microsoft.com/office/word/2010/wordprocessingDrawing" xmlns:wp="http://schemas.openxmlformats.org/drawingml/2006/wordprocessingDrawing" xmlns:w10="urn:schemas-microsoft-com:office:word" xmlns:w="http://schemas.openxmlformats.org/wordprocessingml/2006/main" xmlns:w14="http://schemas.microsoft.com/office/word/2010/wordml" xmlns:w15="http://schemas.microsoft.com/office/word/2012/wordml" xmlns:wpg="http://schemas.microsoft.com/office/word/2010/wordprocessingGroup" xmlns:wpi="http://schemas.microsoft.com/office/word/2010/wordprocessingInk" xmlns:wne="http://schemas.microsoft.com/office/word/2006/wordml" xmlns:wps="http://schemas.microsoft.com/office/word/2010/wordprocessingShape" mc:Ignorable="w14 w15 wp14">
+  <w:abstractNum w:abstractNumId="0" w15:restartNumberingAfterBreak="0">
     <w:nsid w:val="1FF829C5"/>
     <w:multiLevelType w:val="multilevel"/>
     <w:tmpl w:val="5672C9AC"/>
@@ -15479,7 +15197,7 @@
       </w:rPr>
     </w:lvl>
   </w:abstractNum>
-  <w:abstractNum w:abstractNumId="1">
+  <w:abstractNum w:abstractNumId="1" w15:restartNumberingAfterBreak="0">
     <w:nsid w:val="332A0EEF"/>
     <w:multiLevelType w:val="hybridMultilevel"/>
     <w:tmpl w:val="5812FB5A"/>
@@ -15592,7 +15310,7 @@
       </w:rPr>
     </w:lvl>
   </w:abstractNum>
-  <w:abstractNum w:abstractNumId="2">
+  <w:abstractNum w:abstractNumId="2" w15:restartNumberingAfterBreak="0">
     <w:nsid w:val="3F8D42B4"/>
     <w:multiLevelType w:val="multilevel"/>
     <w:tmpl w:val="86FE637A"/>
@@ -15714,7 +15432,7 @@
       </w:rPr>
     </w:lvl>
   </w:abstractNum>
-  <w:abstractNum w:abstractNumId="3">
+  <w:abstractNum w:abstractNumId="3" w15:restartNumberingAfterBreak="0">
     <w:nsid w:val="480D4C25"/>
     <w:multiLevelType w:val="hybridMultilevel"/>
     <w:tmpl w:val="EBDCF84C"/>
@@ -15827,7 +15545,7 @@
       </w:rPr>
     </w:lvl>
   </w:abstractNum>
-  <w:abstractNum w:abstractNumId="4">
+  <w:abstractNum w:abstractNumId="4" w15:restartNumberingAfterBreak="0">
     <w:nsid w:val="554D3A1C"/>
     <w:multiLevelType w:val="multilevel"/>
     <w:tmpl w:val="0932039A"/>
@@ -16019,8 +15737,16 @@
 </w:numbering>
 </file>
 
+<file path=word/people.xml><?xml version="1.0" encoding="utf-8"?>
+<w15:people xmlns:wpc="http://schemas.microsoft.com/office/word/2010/wordprocessingCanvas" xmlns:mc="http://schemas.openxmlformats.org/markup-compatibility/2006" xmlns:o="urn:schemas-microsoft-com:office:office" xmlns:r="http://schemas.openxmlformats.org/officeDocument/2006/relationships" xmlns:m="http://schemas.openxmlformats.org/officeDocument/2006/math" xmlns:v="urn:schemas-microsoft-com:vml" xmlns:wp14="http://schemas.microsoft.com/office/word/2010/wordprocessingDrawing" xmlns:wp="http://schemas.openxmlformats.org/drawingml/2006/wordprocessingDrawing" xmlns:w10="urn:schemas-microsoft-com:office:word" xmlns:w="http://schemas.openxmlformats.org/wordprocessingml/2006/main" xmlns:w14="http://schemas.microsoft.com/office/word/2010/wordml" xmlns:w15="http://schemas.microsoft.com/office/word/2012/wordml" xmlns:wpg="http://schemas.microsoft.com/office/word/2010/wordprocessingGroup" xmlns:wpi="http://schemas.microsoft.com/office/word/2010/wordprocessingInk" xmlns:wne="http://schemas.microsoft.com/office/word/2006/wordml" xmlns:wps="http://schemas.microsoft.com/office/word/2010/wordprocessingShape" mc:Ignorable="w14 w15 wp14">
+  <w15:person w15:author="Huang, Lili">
+    <w15:presenceInfo w15:providerId="AD" w15:userId="S-1-5-21-560238246-503670158-341402209-631119"/>
+  </w15:person>
+</w15:people>
+</file>
+
 <file path=word/styles.xml><?xml version="1.0" encoding="utf-8"?>
-<w:styles xmlns:mc="http://schemas.openxmlformats.org/markup-compatibility/2006" xmlns:r="http://schemas.openxmlformats.org/officeDocument/2006/relationships" xmlns:w="http://schemas.openxmlformats.org/wordprocessingml/2006/main" xmlns:w14="http://schemas.microsoft.com/office/word/2010/wordml" mc:Ignorable="w14">
+<w:styles xmlns:mc="http://schemas.openxmlformats.org/markup-compatibility/2006" xmlns:r="http://schemas.openxmlformats.org/officeDocument/2006/relationships" xmlns:w="http://schemas.openxmlformats.org/wordprocessingml/2006/main" xmlns:w14="http://schemas.microsoft.com/office/word/2010/wordml" xmlns:w15="http://schemas.microsoft.com/office/word/2012/wordml" mc:Ignorable="w14 w15">
   <w:docDefaults>
     <w:rPrDefault>
       <w:rPr>
@@ -16036,1256 +15762,378 @@
       </w:pPr>
     </w:pPrDefault>
   </w:docDefaults>
-  <w:latentStyles w:defLockedState="0" w:defUIPriority="99" w:defSemiHidden="1" w:defUnhideWhenUsed="1" w:defQFormat="0" w:count="267">
-    <w:lsdException w:name="Normal" w:semiHidden="0" w:uiPriority="0" w:unhideWhenUsed="0" w:qFormat="1"/>
-    <w:lsdException w:name="heading 1" w:semiHidden="0" w:uiPriority="0" w:unhideWhenUsed="0" w:qFormat="1"/>
-    <w:lsdException w:name="heading 2" w:uiPriority="0" w:qFormat="1"/>
-    <w:lsdException w:name="heading 3" w:uiPriority="0" w:qFormat="1"/>
-    <w:lsdException w:name="heading 4" w:uiPriority="0" w:qFormat="1"/>
-    <w:lsdException w:name="heading 5" w:uiPriority="0" w:qFormat="1"/>
-    <w:lsdException w:name="heading 6" w:uiPriority="0" w:qFormat="1"/>
-    <w:lsdException w:name="heading 7" w:uiPriority="0" w:qFormat="1"/>
-    <w:lsdException w:name="heading 8" w:uiPriority="0" w:qFormat="1"/>
-    <w:lsdException w:name="heading 9" w:uiPriority="0" w:qFormat="1"/>
-    <w:lsdException w:name="toc 1" w:uiPriority="39"/>
-    <w:lsdException w:name="toc 2" w:uiPriority="39"/>
-    <w:lsdException w:name="toc 3" w:uiPriority="39"/>
-    <w:lsdException w:name="toc 4" w:uiPriority="0"/>
-    <w:lsdException w:name="toc 5" w:uiPriority="0"/>
-    <w:lsdException w:name="toc 6" w:uiPriority="39"/>
-    <w:lsdException w:name="toc 7" w:uiPriority="39"/>
-    <w:lsdException w:name="toc 8" w:uiPriority="39"/>
-    <w:lsdException w:name="toc 9" w:uiPriority="39"/>
-    <w:lsdException w:name="annotation text" w:uiPriority="0"/>
-    <w:lsdException w:name="header" w:uiPriority="0"/>
-    <w:lsdException w:name="footer" w:uiPriority="0"/>
-    <w:lsdException w:name="caption" w:uiPriority="35" w:qFormat="1"/>
-    <w:lsdException w:name="page number" w:uiPriority="0"/>
-    <w:lsdException w:name="endnote reference" w:uiPriority="0"/>
-    <w:lsdException w:name="endnote text" w:uiPriority="0"/>
-    <w:lsdException w:name="Title" w:semiHidden="0" w:uiPriority="10" w:unhideWhenUsed="0" w:qFormat="1"/>
-    <w:lsdException w:name="Default Paragraph Font" w:uiPriority="1"/>
-    <w:lsdException w:name="Body Text" w:uiPriority="0"/>
-    <w:lsdException w:name="Body Text Indent" w:uiPriority="0"/>
-    <w:lsdException w:name="Subtitle" w:semiHidden="0" w:uiPriority="11" w:unhideWhenUsed="0" w:qFormat="1"/>
-    <w:lsdException w:name="Body Text Indent 3" w:uiPriority="0"/>
-    <w:lsdException w:name="FollowedHyperlink" w:uiPriority="0"/>
-    <w:lsdException w:name="Strong" w:semiHidden="0" w:uiPriority="22" w:unhideWhenUsed="0" w:qFormat="1"/>
-    <w:lsdException w:name="Emphasis" w:semiHidden="0" w:uiPriority="20" w:unhideWhenUsed="0" w:qFormat="1"/>
-    <w:lsdException w:name="Document Map" w:uiPriority="0"/>
-    <w:lsdException w:name="Normal (Web)" w:uiPriority="0"/>
-    <w:lsdException w:name="Balloon Text" w:uiPriority="0"/>
-    <w:lsdException w:name="Table Grid" w:semiHidden="0" w:uiPriority="0" w:unhideWhenUsed="0"/>
-    <w:lsdException w:name="Placeholder Text" w:unhideWhenUsed="0"/>
-    <w:lsdException w:name="No Spacing" w:semiHidden="0" w:uiPriority="1" w:unhideWhenUsed="0" w:qFormat="1"/>
-    <w:lsdException w:name="Light Shading" w:semiHidden="0" w:uiPriority="60" w:unhideWhenUsed="0"/>
-    <w:lsdException w:name="Light List" w:semiHidden="0" w:uiPriority="61" w:unhideWhenUsed="0"/>
-    <w:lsdException w:name="Light Grid" w:semiHidden="0" w:uiPriority="62" w:unhideWhenUsed="0"/>
-    <w:lsdException w:name="Medium Shading 1" w:semiHidden="0" w:uiPriority="63" w:unhideWhenUsed="0"/>
-    <w:lsdException w:name="Medium Shading 2" w:semiHidden="0" w:uiPriority="64" w:unhideWhenUsed="0"/>
-    <w:lsdException w:name="Medium List 1" w:semiHidden="0" w:uiPriority="65" w:unhideWhenUsed="0"/>
-    <w:lsdException w:name="Medium List 2" w:semiHidden="0" w:uiPriority="66" w:unhideWhenUsed="0"/>
-    <w:lsdException w:name="Medium Grid 1" w:semiHidden="0" w:uiPriority="67" w:unhideWhenUsed="0"/>
-    <w:lsdException w:name="Medium Grid 2" w:semiHidden="0" w:uiPriority="68" w:unhideWhenUsed="0"/>
-    <w:lsdException w:name="Medium Grid 3" w:semiHidden="0" w:uiPriority="69" w:unhideWhenUsed="0"/>
-    <w:lsdException w:name="Dark List" w:semiHidden="0" w:uiPriority="70" w:unhideWhenUsed="0"/>
-    <w:lsdException w:name="Colorful Shading" w:semiHidden="0" w:uiPriority="71" w:unhideWhenUsed="0"/>
-    <w:lsdException w:name="Colorful List" w:semiHidden="0" w:uiPriority="72" w:unhideWhenUsed="0"/>
-    <w:lsdException w:name="Colorful Grid" w:semiHidden="0" w:uiPriority="73" w:unhideWhenUsed="0"/>
-    <w:lsdException w:name="Light Shading Accent 1" w:semiHidden="0" w:uiPriority="60" w:unhideWhenUsed="0"/>
-    <w:lsdException w:name="Light List Accent 1" w:semiHidden="0" w:uiPriority="61" w:unhideWhenUsed="0"/>
-    <w:lsdException w:name="Light Grid Accent 1" w:semiHidden="0" w:uiPriority="62" w:unhideWhenUsed="0"/>
-    <w:lsdException w:name="Medium Shading 1 Accent 1" w:semiHidden="0" w:uiPriority="63" w:unhideWhenUsed="0"/>
-    <w:lsdException w:name="Medium Shading 2 Accent 1" w:semiHidden="0" w:uiPriority="64" w:unhideWhenUsed="0"/>
-    <w:lsdException w:name="Medium List 1 Accent 1" w:semiHidden="0" w:uiPriority="65" w:unhideWhenUsed="0"/>
-    <w:lsdException w:name="Revision" w:unhideWhenUsed="0"/>
-    <w:lsdException w:name="List Paragraph" w:semiHidden="0" w:uiPriority="34" w:unhideWhenUsed="0" w:qFormat="1"/>
-    <w:lsdException w:name="Quote" w:semiHidden="0" w:uiPriority="29" w:unhideWhenUsed="0" w:qFormat="1"/>
-    <w:lsdException w:name="Intense Quote" w:semiHidden="0" w:uiPriority="30" w:unhideWhenUsed="0" w:qFormat="1"/>
-    <w:lsdException w:name="Medium List 2 Accent 1" w:semiHidden="0" w:uiPriority="66" w:unhideWhenUsed="0"/>
-    <w:lsdException w:name="Medium Grid 1 Accent 1" w:semiHidden="0" w:uiPriority="67" w:unhideWhenUsed="0"/>
-    <w:lsdException w:name="Medium Grid 2 Accent 1" w:semiHidden="0" w:uiPriority="68" w:unhideWhenUsed="0"/>
-    <w:lsdException w:name="Medium Grid 3 Accent 1" w:semiHidden="0" w:uiPriority="69" w:unhideWhenUsed="0"/>
-    <w:lsdException w:name="Dark List Accent 1" w:semiHidden="0" w:uiPriority="70" w:unhideWhenUsed="0"/>
-    <w:lsdException w:name="Colorful Shading Accent 1" w:semiHidden="0" w:uiPriority="71" w:unhideWhenUsed="0"/>
-    <w:lsdException w:name="Colorful List Accent 1" w:semiHidden="0" w:uiPriority="72" w:unhideWhenUsed="0"/>
-    <w:lsdException w:name="Colorful Grid Accent 1" w:semiHidden="0" w:uiPriority="73" w:unhideWhenUsed="0"/>
-    <w:lsdException w:name="Light Shading Accent 2" w:semiHidden="0" w:uiPriority="60" w:unhideWhenUsed="0"/>
-    <w:lsdException w:name="Light List Accent 2" w:semiHidden="0" w:uiPriority="61" w:unhideWhenUsed="0"/>
-    <w:lsdException w:name="Light Grid Accent 2" w:semiHidden="0" w:uiPriority="62" w:unhideWhenUsed="0"/>
-    <w:lsdException w:name="Medium Shading 1 Accent 2" w:semiHidden="0" w:uiPriority="63" w:unhideWhenUsed="0"/>
-    <w:lsdException w:name="Medium Shading 2 Accent 2" w:semiHidden="0" w:uiPriority="64" w:unhideWhenUsed="0"/>
-    <w:lsdException w:name="Medium List 1 Accent 2" w:semiHidden="0" w:uiPriority="65" w:unhideWhenUsed="0"/>
-    <w:lsdException w:name="Medium List 2 Accent 2" w:semiHidden="0" w:uiPriority="66" w:unhideWhenUsed="0"/>
-    <w:lsdException w:name="Medium Grid 1 Accent 2" w:semiHidden="0" w:uiPriority="67" w:unhideWhenUsed="0"/>
-    <w:lsdException w:name="Medium Grid 2 Accent 2" w:semiHidden="0" w:uiPriority="68" w:unhideWhenUsed="0"/>
-    <w:lsdException w:name="Medium Grid 3 Accent 2" w:semiHidden="0" w:uiPriority="69" w:unhideWhenUsed="0"/>
-    <w:lsdException w:name="Dark List Accent 2" w:semiHidden="0" w:uiPriority="70" w:unhideWhenUsed="0"/>
-    <w:lsdException w:name="Colorful Shading Accent 2" w:semiHidden="0" w:uiPriority="71" w:unhideWhenUsed="0"/>
-    <w:lsdException w:name="Colorful List Accent 2" w:semiHidden="0" w:uiPriority="72" w:unhideWhenUsed="0"/>
-    <w:lsdException w:name="Colorful Grid Accent 2" w:semiHidden="0" w:uiPriority="73" w:unhideWhenUsed="0"/>
-    <w:lsdException w:name="Light Shading Accent 3" w:semiHidden="0" w:uiPriority="60" w:unhideWhenUsed="0"/>
-    <w:lsdException w:name="Light List Accent 3" w:semiHidden="0" w:uiPriority="61" w:unhideWhenUsed="0"/>
-    <w:lsdException w:name="Light Grid Accent 3" w:semiHidden="0" w:uiPriority="62" w:unhideWhenUsed="0"/>
-    <w:lsdException w:name="Medium Shading 1 Accent 3" w:semiHidden="0" w:uiPriority="63" w:unhideWhenUsed="0"/>
-    <w:lsdException w:name="Medium Shading 2 Accent 3" w:semiHidden="0" w:uiPriority="64" w:unhideWhenUsed="0"/>
-    <w:lsdException w:name="Medium List 1 Accent 3" w:semiHidden="0" w:uiPriority="65" w:unhideWhenUsed="0"/>
-    <w:lsdException w:name="Medium List 2 Accent 3" w:semiHidden="0" w:uiPriority="66" w:unhideWhenUsed="0"/>
-    <w:lsdException w:name="Medium Grid 1 Accent 3" w:semiHidden="0" w:uiPriority="67" w:unhideWhenUsed="0"/>
-    <w:lsdException w:name="Medium Grid 2 Accent 3" w:semiHidden="0" w:uiPriority="68" w:unhideWhenUsed="0"/>
-    <w:lsdException w:name="Medium Grid 3 Accent 3" w:semiHidden="0" w:uiPriority="69" w:unhideWhenUsed="0"/>
-    <w:lsdException w:name="Dark List Accent 3" w:semiHidden="0" w:uiPriority="70" w:unhideWhenUsed="0"/>
-    <w:lsdException w:name="Colorful Shading Accent 3" w:semiHidden="0" w:uiPriority="71" w:unhideWhenUsed="0"/>
-    <w:lsdException w:name="Colorful List Accent 3" w:semiHidden="0" w:uiPriority="72" w:unhideWhenUsed="0"/>
-    <w:lsdException w:name="Colorful Grid Accent 3" w:semiHidden="0" w:uiPriority="73" w:unhideWhenUsed="0"/>
-    <w:lsdException w:name="Light Shading Accent 4" w:semiHidden="0" w:uiPriority="60" w:unhideWhenUsed="0"/>
-    <w:lsdException w:name="Light List Accent 4" w:semiHidden="0" w:uiPriority="61" w:unhideWhenUsed="0"/>
-    <w:lsdException w:name="Light Grid Accent 4" w:semiHidden="0" w:uiPriority="62" w:unhideWhenUsed="0"/>
-    <w:lsdException w:name="Medium Shading 1 Accent 4" w:semiHidden="0" w:uiPriority="63" w:unhideWhenUsed="0"/>
-    <w:lsdException w:name="Medium Shading 2 Accent 4" w:semiHidden="0" w:uiPriority="64" w:unhideWhenUsed="0"/>
-    <w:lsdException w:name="Medium List 1 Accent 4" w:semiHidden="0" w:uiPriority="65" w:unhideWhenUsed="0"/>
-    <w:lsdException w:name="Medium List 2 Accent 4" w:semiHidden="0" w:uiPriority="66" w:unhideWhenUsed="0"/>
-    <w:lsdException w:name="Medium Grid 1 Accent 4" w:semiHidden="0" w:uiPriority="67" w:unhideWhenUsed="0"/>
-    <w:lsdException w:name="Medium Grid 2 Accent 4" w:semiHidden="0" w:uiPriority="68" w:unhideWhenUsed="0"/>
-    <w:lsdException w:name="Medium Grid 3 Accent 4" w:semiHidden="0" w:uiPriority="69" w:unhideWhenUsed="0"/>
-    <w:lsdException w:name="Dark List Accent 4" w:semiHidden="0" w:uiPriority="70" w:unhideWhenUsed="0"/>
-    <w:lsdException w:name="Colorful Shading Accent 4" w:semiHidden="0" w:uiPriority="71" w:unhideWhenUsed="0"/>
-    <w:lsdException w:name="Colorful List Accent 4" w:semiHidden="0" w:uiPriority="72" w:unhideWhenUsed="0"/>
-    <w:lsdException w:name="Colorful Grid Accent 4" w:semiHidden="0" w:uiPriority="73" w:unhideWhenUsed="0"/>
-    <w:lsdException w:name="Light Shading Accent 5" w:semiHidden="0" w:uiPriority="60" w:unhideWhenUsed="0"/>
-    <w:lsdException w:name="Light List Accent 5" w:semiHidden="0" w:uiPriority="61" w:unhideWhenUsed="0"/>
-    <w:lsdException w:name="Light Grid Accent 5" w:semiHidden="0" w:uiPriority="62" w:unhideWhenUsed="0"/>
-    <w:lsdException w:name="Medium Shading 1 Accent 5" w:semiHidden="0" w:uiPriority="63" w:unhideWhenUsed="0"/>
-    <w:lsdException w:name="Medium Shading 2 Accent 5" w:semiHidden="0" w:uiPriority="64" w:unhideWhenUsed="0"/>
-    <w:lsdException w:name="Medium List 1 Accent 5" w:semiHidden="0" w:uiPriority="65" w:unhideWhenUsed="0"/>
-    <w:lsdException w:name="Medium List 2 Accent 5" w:semiHidden="0" w:uiPriority="66" w:unhideWhenUsed="0"/>
-    <w:lsdException w:name="Medium Grid 1 Accent 5" w:semiHidden="0" w:uiPriority="67" w:unhideWhenUsed="0"/>
-    <w:lsdException w:name="Medium Grid 2 Accent 5" w:semiHidden="0" w:uiPriority="68" w:unhideWhenUsed="0"/>
-    <w:lsdException w:name="Medium Grid 3 Accent 5" w:semiHidden="0" w:uiPriority="69" w:unhideWhenUsed="0"/>
-    <w:lsdException w:name="Dark List Accent 5" w:semiHidden="0" w:uiPriority="70" w:unhideWhenUsed="0"/>
-    <w:lsdException w:name="Colorful Shading Accent 5" w:semiHidden="0" w:uiPriority="71" w:unhideWhenUsed="0"/>
-    <w:lsdException w:name="Colorful List Accent 5" w:semiHidden="0" w:uiPriority="72" w:unhideWhenUsed="0"/>
-    <w:lsdException w:name="Colorful Grid Accent 5" w:semiHidden="0" w:uiPriority="73" w:unhideWhenUsed="0"/>
-    <w:lsdException w:name="Light Shading Accent 6" w:semiHidden="0" w:uiPriority="60" w:unhideWhenUsed="0"/>
-    <w:lsdException w:name="Light List Accent 6" w:semiHidden="0" w:uiPriority="61" w:unhideWhenUsed="0"/>
-    <w:lsdException w:name="Light Grid Accent 6" w:semiHidden="0" w:uiPriority="62" w:unhideWhenUsed="0"/>
-    <w:lsdException w:name="Medium Shading 1 Accent 6" w:semiHidden="0" w:uiPriority="63" w:unhideWhenUsed="0"/>
-    <w:lsdException w:name="Medium Shading 2 Accent 6" w:semiHidden="0" w:uiPriority="64" w:unhideWhenUsed="0"/>
-    <w:lsdException w:name="Medium List 1 Accent 6" w:semiHidden="0" w:uiPriority="65" w:unhideWhenUsed="0"/>
-    <w:lsdException w:name="Medium List 2 Accent 6" w:semiHidden="0" w:uiPriority="66" w:unhideWhenUsed="0"/>
-    <w:lsdException w:name="Medium Grid 1 Accent 6" w:semiHidden="0" w:uiPriority="67" w:unhideWhenUsed="0"/>
-    <w:lsdException w:name="Medium Grid 2 Accent 6" w:semiHidden="0" w:uiPriority="68" w:unhideWhenUsed="0"/>
-    <w:lsdException w:name="Medium Grid 3 Accent 6" w:semiHidden="0" w:uiPriority="69" w:unhideWhenUsed="0"/>
-    <w:lsdException w:name="Dark List Accent 6" w:semiHidden="0" w:uiPriority="70" w:unhideWhenUsed="0"/>
-    <w:lsdException w:name="Colorful Shading Accent 6" w:semiHidden="0" w:uiPriority="71" w:unhideWhenUsed="0"/>
-    <w:lsdException w:name="Colorful List Accent 6" w:semiHidden="0" w:uiPriority="72" w:unhideWhenUsed="0"/>
-    <w:lsdException w:name="Colorful Grid Accent 6" w:semiHidden="0" w:uiPriority="73" w:unhideWhenUsed="0"/>
-    <w:lsdException w:name="Subtle Emphasis" w:semiHidden="0" w:uiPriority="19" w:unhideWhenUsed="0" w:qFormat="1"/>
-    <w:lsdException w:name="Intense Emphasis" w:semiHidden="0" w:uiPriority="21" w:unhideWhenUsed="0" w:qFormat="1"/>
-    <w:lsdException w:name="Subtle Reference" w:semiHidden="0" w:uiPriority="31" w:unhideWhenUsed="0" w:qFormat="1"/>
-    <w:lsdException w:name="Intense Reference" w:semiHidden="0" w:uiPriority="32" w:unhideWhenUsed="0" w:qFormat="1"/>
-    <w:lsdException w:name="Book Title" w:semiHidden="0" w:uiPriority="33" w:unhideWhenUsed="0" w:qFormat="1"/>
-    <w:lsdException w:name="Bibliography" w:uiPriority="37"/>
-    <w:lsdException w:name="TOC Heading" w:uiPriority="39" w:qFormat="1"/>
-  </w:latentStyles>
-  <w:style w:type="paragraph" w:default="1" w:styleId="Normal">
-    <w:name w:val="Normal"/>
-    <w:qFormat/>
-    <w:rsid w:val="00DB0B76"/>
-    <w:pPr>
-      <w:spacing w:after="0" w:line="240" w:lineRule="auto"/>
-    </w:pPr>
-    <w:rPr>
-      <w:rFonts w:ascii="Times New Roman" w:eastAsia="Times New Roman" w:hAnsi="Times New Roman" w:cs="Times New Roman"/>
-      <w:sz w:val="20"/>
-      <w:szCs w:val="20"/>
-    </w:rPr>
-  </w:style>
-  <w:style w:type="paragraph" w:styleId="Heading1">
-    <w:name w:val="heading 1"/>
-    <w:aliases w:val="H1,Part"/>
-    <w:next w:val="BodyText"/>
-    <w:link w:val="Heading1Char"/>
-    <w:qFormat/>
-    <w:rsid w:val="00C26229"/>
-    <w:pPr>
-      <w:keepNext/>
-      <w:numPr>
-        <w:numId w:val="1"/>
-      </w:numPr>
-      <w:spacing w:after="0" w:line="240" w:lineRule="auto"/>
-      <w:outlineLvl w:val="0"/>
-    </w:pPr>
-    <w:rPr>
-      <w:rFonts w:ascii="Arial" w:eastAsia="Times New Roman" w:hAnsi="Arial" w:cs="Times New Roman"/>
-      <w:b/>
-      <w:noProof/>
-      <w:sz w:val="28"/>
-      <w:szCs w:val="20"/>
-    </w:rPr>
-  </w:style>
-  <w:style w:type="paragraph" w:styleId="Heading2">
-    <w:name w:val="heading 2"/>
-    <w:aliases w:val="Chapter Title"/>
-    <w:next w:val="BodyText"/>
-    <w:link w:val="Heading2Char"/>
-    <w:qFormat/>
-    <w:rsid w:val="00C26229"/>
-    <w:pPr>
-      <w:keepNext/>
-      <w:numPr>
-        <w:ilvl w:val="1"/>
-        <w:numId w:val="1"/>
-      </w:numPr>
-      <w:spacing w:before="240" w:after="60" w:line="240" w:lineRule="auto"/>
-      <w:outlineLvl w:val="1"/>
-    </w:pPr>
-    <w:rPr>
-      <w:rFonts w:ascii="Arial" w:eastAsia="Times New Roman" w:hAnsi="Arial" w:cs="Times New Roman"/>
-      <w:b/>
-      <w:i/>
-      <w:noProof/>
-      <w:sz w:val="24"/>
-      <w:szCs w:val="20"/>
-    </w:rPr>
-  </w:style>
-  <w:style w:type="paragraph" w:styleId="Heading3">
-    <w:name w:val="heading 3"/>
-    <w:aliases w:val="Table Attribute Heading"/>
-    <w:next w:val="BodyText"/>
-    <w:link w:val="Heading3Char"/>
-    <w:qFormat/>
-    <w:rsid w:val="00C26229"/>
-    <w:pPr>
-      <w:keepNext/>
-      <w:numPr>
-        <w:ilvl w:val="2"/>
-        <w:numId w:val="1"/>
-      </w:numPr>
-      <w:spacing w:before="240" w:after="60" w:line="240" w:lineRule="auto"/>
-      <w:outlineLvl w:val="2"/>
-    </w:pPr>
-    <w:rPr>
-      <w:rFonts w:ascii="Arial" w:eastAsia="Times New Roman" w:hAnsi="Arial" w:cs="Times New Roman"/>
-      <w:noProof/>
-      <w:sz w:val="24"/>
-      <w:szCs w:val="20"/>
-    </w:rPr>
-  </w:style>
-  <w:style w:type="paragraph" w:styleId="Heading4">
-    <w:name w:val="heading 4"/>
-    <w:aliases w:val="Map Title"/>
-    <w:next w:val="BodyText"/>
-    <w:link w:val="Heading4Char"/>
-    <w:qFormat/>
-    <w:rsid w:val="00C26229"/>
-    <w:pPr>
-      <w:keepNext/>
-      <w:numPr>
-        <w:ilvl w:val="3"/>
-        <w:numId w:val="1"/>
-      </w:numPr>
-      <w:spacing w:before="240" w:after="60" w:line="240" w:lineRule="auto"/>
-      <w:outlineLvl w:val="3"/>
-    </w:pPr>
-    <w:rPr>
-      <w:rFonts w:ascii="Arial" w:eastAsia="Times New Roman" w:hAnsi="Arial" w:cs="Times New Roman"/>
-      <w:noProof/>
-      <w:sz w:val="24"/>
-      <w:szCs w:val="20"/>
-    </w:rPr>
-  </w:style>
-  <w:style w:type="paragraph" w:styleId="Heading5">
-    <w:name w:val="heading 5"/>
-    <w:aliases w:val="Block Label"/>
-    <w:next w:val="Normal"/>
-    <w:link w:val="Heading5Char"/>
-    <w:qFormat/>
-    <w:rsid w:val="00C26229"/>
-    <w:pPr>
-      <w:numPr>
-        <w:ilvl w:val="4"/>
-        <w:numId w:val="1"/>
-      </w:numPr>
-      <w:spacing w:before="240" w:after="60" w:line="240" w:lineRule="auto"/>
-      <w:outlineLvl w:val="4"/>
-    </w:pPr>
-    <w:rPr>
-      <w:rFonts w:ascii="Arial" w:eastAsia="Times New Roman" w:hAnsi="Arial" w:cs="Times New Roman"/>
-      <w:noProof/>
-      <w:szCs w:val="20"/>
-    </w:rPr>
-  </w:style>
-  <w:style w:type="paragraph" w:styleId="Heading6">
-    <w:name w:val="heading 6"/>
-    <w:basedOn w:val="Normal"/>
-    <w:next w:val="Normal"/>
-    <w:link w:val="Heading6Char"/>
-    <w:qFormat/>
-    <w:rsid w:val="00C26229"/>
-    <w:pPr>
-      <w:numPr>
-        <w:ilvl w:val="5"/>
-        <w:numId w:val="1"/>
-      </w:numPr>
-      <w:spacing w:before="240" w:after="60"/>
-      <w:outlineLvl w:val="5"/>
-    </w:pPr>
-    <w:rPr>
-      <w:i/>
-      <w:sz w:val="22"/>
-    </w:rPr>
-  </w:style>
-  <w:style w:type="paragraph" w:styleId="Heading7">
-    <w:name w:val="heading 7"/>
-    <w:basedOn w:val="Normal"/>
-    <w:next w:val="Normal"/>
-    <w:link w:val="Heading7Char"/>
-    <w:qFormat/>
-    <w:rsid w:val="00C26229"/>
-    <w:pPr>
-      <w:numPr>
-        <w:ilvl w:val="6"/>
-        <w:numId w:val="1"/>
-      </w:numPr>
-      <w:spacing w:before="240" w:after="60"/>
-      <w:outlineLvl w:val="6"/>
-    </w:pPr>
-    <w:rPr>
-      <w:rFonts w:ascii="Arial" w:hAnsi="Arial"/>
-    </w:rPr>
-  </w:style>
-  <w:style w:type="paragraph" w:styleId="Heading8">
-    <w:name w:val="heading 8"/>
-    <w:basedOn w:val="Normal"/>
-    <w:next w:val="Normal"/>
-    <w:link w:val="Heading8Char"/>
-    <w:qFormat/>
-    <w:rsid w:val="00C26229"/>
-    <w:pPr>
-      <w:numPr>
-        <w:ilvl w:val="7"/>
-        <w:numId w:val="1"/>
-      </w:numPr>
-      <w:spacing w:before="240" w:after="60"/>
-      <w:outlineLvl w:val="7"/>
-    </w:pPr>
-    <w:rPr>
-      <w:rFonts w:ascii="Arial" w:hAnsi="Arial"/>
-      <w:i/>
-    </w:rPr>
-  </w:style>
-  <w:style w:type="paragraph" w:styleId="Heading9">
-    <w:name w:val="heading 9"/>
-    <w:basedOn w:val="Normal"/>
-    <w:next w:val="Normal"/>
-    <w:link w:val="Heading9Char"/>
-    <w:qFormat/>
-    <w:rsid w:val="00C26229"/>
-    <w:pPr>
-      <w:numPr>
-        <w:ilvl w:val="8"/>
-        <w:numId w:val="1"/>
-      </w:numPr>
-      <w:spacing w:before="240" w:after="60"/>
-      <w:outlineLvl w:val="8"/>
-    </w:pPr>
-    <w:rPr>
-      <w:rFonts w:ascii="Arial" w:hAnsi="Arial"/>
-      <w:b/>
-      <w:i/>
-      <w:sz w:val="18"/>
-    </w:rPr>
-  </w:style>
-  <w:style w:type="character" w:default="1" w:styleId="DefaultParagraphFont">
-    <w:name w:val="Default Paragraph Font"/>
-    <w:uiPriority w:val="1"/>
-    <w:semiHidden/>
-    <w:unhideWhenUsed/>
-  </w:style>
-  <w:style w:type="table" w:default="1" w:styleId="TableNormal">
-    <w:name w:val="Normal Table"/>
-    <w:uiPriority w:val="99"/>
-    <w:semiHidden/>
-    <w:unhideWhenUsed/>
-    <w:tblPr>
-      <w:tblInd w:w="0" w:type="dxa"/>
-      <w:tblCellMar>
-        <w:top w:w="0" w:type="dxa"/>
-        <w:left w:w="108" w:type="dxa"/>
-        <w:bottom w:w="0" w:type="dxa"/>
-        <w:right w:w="108" w:type="dxa"/>
-      </w:tblCellMar>
-    </w:tblPr>
-  </w:style>
-  <w:style w:type="numbering" w:default="1" w:styleId="NoList">
-    <w:name w:val="No List"/>
-    <w:uiPriority w:val="99"/>
-    <w:semiHidden/>
-    <w:unhideWhenUsed/>
-  </w:style>
-  <w:style w:type="paragraph" w:styleId="BodyText">
-    <w:name w:val="Body Text"/>
-    <w:link w:val="BodyTextChar"/>
-    <w:rsid w:val="00C26229"/>
-    <w:pPr>
-      <w:spacing w:after="0" w:line="240" w:lineRule="auto"/>
-    </w:pPr>
-    <w:rPr>
-      <w:rFonts w:ascii="Arial Narrow" w:eastAsia="Times New Roman" w:hAnsi="Arial Narrow" w:cs="Times New Roman"/>
-      <w:noProof/>
-      <w:sz w:val="20"/>
-      <w:szCs w:val="20"/>
-    </w:rPr>
-  </w:style>
-  <w:style w:type="character" w:customStyle="1" w:styleId="BodyTextChar">
-    <w:name w:val="Body Text Char"/>
-    <w:basedOn w:val="DefaultParagraphFont"/>
-    <w:link w:val="BodyText"/>
-    <w:rsid w:val="00C26229"/>
-    <w:rPr>
-      <w:rFonts w:ascii="Arial Narrow" w:eastAsia="Times New Roman" w:hAnsi="Arial Narrow" w:cs="Times New Roman"/>
-      <w:noProof/>
-      <w:sz w:val="20"/>
-      <w:szCs w:val="20"/>
-    </w:rPr>
-  </w:style>
-  <w:style w:type="character" w:customStyle="1" w:styleId="Heading1Char">
-    <w:name w:val="Heading 1 Char"/>
-    <w:aliases w:val="H1 Char,Part Char"/>
-    <w:basedOn w:val="DefaultParagraphFont"/>
-    <w:link w:val="Heading1"/>
-    <w:rsid w:val="00C26229"/>
-    <w:rPr>
-      <w:rFonts w:ascii="Arial" w:eastAsia="Times New Roman" w:hAnsi="Arial" w:cs="Times New Roman"/>
-      <w:b/>
-      <w:noProof/>
-      <w:sz w:val="28"/>
-      <w:szCs w:val="20"/>
-    </w:rPr>
-  </w:style>
-  <w:style w:type="character" w:customStyle="1" w:styleId="Heading2Char">
-    <w:name w:val="Heading 2 Char"/>
-    <w:aliases w:val="Chapter Title Char"/>
-    <w:basedOn w:val="DefaultParagraphFont"/>
-    <w:link w:val="Heading2"/>
-    <w:rsid w:val="00C26229"/>
-    <w:rPr>
-      <w:rFonts w:ascii="Arial" w:eastAsia="Times New Roman" w:hAnsi="Arial" w:cs="Times New Roman"/>
-      <w:b/>
-      <w:i/>
-      <w:noProof/>
-      <w:sz w:val="24"/>
-      <w:szCs w:val="20"/>
-    </w:rPr>
-  </w:style>
-  <w:style w:type="character" w:customStyle="1" w:styleId="Heading3Char">
-    <w:name w:val="Heading 3 Char"/>
-    <w:aliases w:val="Table Attribute Heading Char"/>
-    <w:basedOn w:val="DefaultParagraphFont"/>
-    <w:link w:val="Heading3"/>
-    <w:rsid w:val="00C26229"/>
-    <w:rPr>
-      <w:rFonts w:ascii="Arial" w:eastAsia="Times New Roman" w:hAnsi="Arial" w:cs="Times New Roman"/>
-      <w:noProof/>
-      <w:sz w:val="24"/>
-      <w:szCs w:val="20"/>
-    </w:rPr>
-  </w:style>
-  <w:style w:type="character" w:customStyle="1" w:styleId="Heading4Char">
-    <w:name w:val="Heading 4 Char"/>
-    <w:aliases w:val="Map Title Char"/>
-    <w:basedOn w:val="DefaultParagraphFont"/>
-    <w:link w:val="Heading4"/>
-    <w:rsid w:val="00C26229"/>
-    <w:rPr>
-      <w:rFonts w:ascii="Arial" w:eastAsia="Times New Roman" w:hAnsi="Arial" w:cs="Times New Roman"/>
-      <w:noProof/>
-      <w:sz w:val="24"/>
-      <w:szCs w:val="20"/>
-    </w:rPr>
-  </w:style>
-  <w:style w:type="character" w:customStyle="1" w:styleId="Heading5Char">
-    <w:name w:val="Heading 5 Char"/>
-    <w:aliases w:val="Block Label Char"/>
-    <w:basedOn w:val="DefaultParagraphFont"/>
-    <w:link w:val="Heading5"/>
-    <w:rsid w:val="00C26229"/>
-    <w:rPr>
-      <w:rFonts w:ascii="Arial" w:eastAsia="Times New Roman" w:hAnsi="Arial" w:cs="Times New Roman"/>
-      <w:noProof/>
-      <w:szCs w:val="20"/>
-    </w:rPr>
-  </w:style>
-  <w:style w:type="character" w:customStyle="1" w:styleId="Heading6Char">
-    <w:name w:val="Heading 6 Char"/>
-    <w:basedOn w:val="DefaultParagraphFont"/>
-    <w:link w:val="Heading6"/>
-    <w:rsid w:val="00C26229"/>
-    <w:rPr>
-      <w:rFonts w:ascii="Times New Roman" w:eastAsia="Times New Roman" w:hAnsi="Times New Roman" w:cs="Times New Roman"/>
-      <w:i/>
-      <w:szCs w:val="20"/>
-    </w:rPr>
-  </w:style>
-  <w:style w:type="character" w:customStyle="1" w:styleId="Heading7Char">
-    <w:name w:val="Heading 7 Char"/>
-    <w:basedOn w:val="DefaultParagraphFont"/>
-    <w:link w:val="Heading7"/>
-    <w:rsid w:val="00C26229"/>
-    <w:rPr>
-      <w:rFonts w:ascii="Arial" w:eastAsia="Times New Roman" w:hAnsi="Arial" w:cs="Times New Roman"/>
-      <w:sz w:val="20"/>
-      <w:szCs w:val="20"/>
-    </w:rPr>
-  </w:style>
-  <w:style w:type="character" w:customStyle="1" w:styleId="Heading8Char">
-    <w:name w:val="Heading 8 Char"/>
-    <w:basedOn w:val="DefaultParagraphFont"/>
-    <w:link w:val="Heading8"/>
-    <w:rsid w:val="00C26229"/>
-    <w:rPr>
-      <w:rFonts w:ascii="Arial" w:eastAsia="Times New Roman" w:hAnsi="Arial" w:cs="Times New Roman"/>
-      <w:i/>
-      <w:sz w:val="20"/>
-      <w:szCs w:val="20"/>
-    </w:rPr>
-  </w:style>
-  <w:style w:type="character" w:customStyle="1" w:styleId="Heading9Char">
-    <w:name w:val="Heading 9 Char"/>
-    <w:basedOn w:val="DefaultParagraphFont"/>
-    <w:link w:val="Heading9"/>
-    <w:rsid w:val="00C26229"/>
-    <w:rPr>
-      <w:rFonts w:ascii="Arial" w:eastAsia="Times New Roman" w:hAnsi="Arial" w:cs="Times New Roman"/>
-      <w:b/>
-      <w:i/>
-      <w:sz w:val="18"/>
-      <w:szCs w:val="20"/>
-    </w:rPr>
-  </w:style>
-  <w:style w:type="paragraph" w:customStyle="1" w:styleId="hdr1">
-    <w:name w:val="hdr1"/>
-    <w:basedOn w:val="Normal"/>
-    <w:rsid w:val="00C26229"/>
-    <w:pPr>
-      <w:spacing w:before="60"/>
-      <w:ind w:left="540"/>
-      <w:jc w:val="both"/>
-    </w:pPr>
-    <w:rPr>
-      <w:rFonts w:ascii="Century Schoolbook" w:hAnsi="Century Schoolbook"/>
-      <w:sz w:val="24"/>
-    </w:rPr>
-  </w:style>
-  <w:style w:type="paragraph" w:styleId="CommentText">
-    <w:name w:val="annotation text"/>
-    <w:basedOn w:val="Normal"/>
-    <w:link w:val="CommentTextChar"/>
-    <w:semiHidden/>
-    <w:rsid w:val="00C26229"/>
-  </w:style>
-  <w:style w:type="character" w:customStyle="1" w:styleId="CommentTextChar">
-    <w:name w:val="Comment Text Char"/>
-    <w:basedOn w:val="DefaultParagraphFont"/>
-    <w:link w:val="CommentText"/>
-    <w:semiHidden/>
-    <w:rsid w:val="00C26229"/>
-    <w:rPr>
-      <w:rFonts w:ascii="Times New Roman" w:eastAsia="Times New Roman" w:hAnsi="Times New Roman" w:cs="Times New Roman"/>
-      <w:sz w:val="20"/>
-      <w:szCs w:val="20"/>
-    </w:rPr>
-  </w:style>
-  <w:style w:type="paragraph" w:styleId="TOC1">
-    <w:name w:val="toc 1"/>
-    <w:basedOn w:val="Normal"/>
-    <w:next w:val="Normal"/>
-    <w:autoRedefine/>
-    <w:uiPriority w:val="39"/>
-    <w:rsid w:val="00C26229"/>
-    <w:pPr>
-      <w:spacing w:before="120" w:after="120"/>
-    </w:pPr>
-    <w:rPr>
-      <w:b/>
-      <w:caps/>
-    </w:rPr>
-  </w:style>
-  <w:style w:type="paragraph" w:styleId="TOC2">
-    <w:name w:val="toc 2"/>
-    <w:basedOn w:val="Normal"/>
-    <w:next w:val="Normal"/>
-    <w:autoRedefine/>
-    <w:uiPriority w:val="39"/>
-    <w:rsid w:val="00C26229"/>
-    <w:pPr>
-      <w:tabs>
-        <w:tab w:val="left" w:pos="600"/>
-        <w:tab w:val="right" w:leader="dot" w:pos="13814"/>
-      </w:tabs>
-      <w:ind w:left="200"/>
-    </w:pPr>
-    <w:rPr>
-      <w:smallCaps/>
-    </w:rPr>
-  </w:style>
-  <w:style w:type="paragraph" w:styleId="TOC3">
-    <w:name w:val="toc 3"/>
-    <w:basedOn w:val="Normal"/>
-    <w:next w:val="Normal"/>
-    <w:autoRedefine/>
-    <w:uiPriority w:val="39"/>
-    <w:rsid w:val="00C26229"/>
-    <w:pPr>
-      <w:tabs>
-        <w:tab w:val="left" w:pos="720"/>
-        <w:tab w:val="right" w:leader="dot" w:pos="9350"/>
-        <w:tab w:val="left" w:pos="12510"/>
-      </w:tabs>
-      <w:ind w:left="240"/>
-    </w:pPr>
-    <w:rPr>
-      <w:i/>
-    </w:rPr>
-  </w:style>
-  <w:style w:type="paragraph" w:customStyle="1" w:styleId="program">
-    <w:name w:val="program"/>
-    <w:rsid w:val="00C26229"/>
-    <w:pPr>
-      <w:spacing w:after="0" w:line="240" w:lineRule="auto"/>
-    </w:pPr>
-    <w:rPr>
-      <w:rFonts w:ascii="Courier" w:eastAsia="Times New Roman" w:hAnsi="Courier" w:cs="Times New Roman"/>
-      <w:noProof/>
-      <w:sz w:val="20"/>
-      <w:szCs w:val="20"/>
-    </w:rPr>
-  </w:style>
-  <w:style w:type="paragraph" w:customStyle="1" w:styleId="Tabletext">
-    <w:name w:val="Table text"/>
-    <w:link w:val="TabletextChar"/>
-    <w:rsid w:val="00C26229"/>
-    <w:pPr>
-      <w:spacing w:after="0" w:line="240" w:lineRule="auto"/>
-    </w:pPr>
-    <w:rPr>
-      <w:rFonts w:ascii="Arial Narrow" w:eastAsia="Times New Roman" w:hAnsi="Arial Narrow" w:cs="Times New Roman"/>
-      <w:sz w:val="16"/>
-      <w:szCs w:val="20"/>
-    </w:rPr>
-  </w:style>
-  <w:style w:type="character" w:customStyle="1" w:styleId="TabletextChar">
-    <w:name w:val="Table text Char"/>
-    <w:basedOn w:val="DefaultParagraphFont"/>
-    <w:link w:val="Tabletext"/>
-    <w:rsid w:val="00C26229"/>
-    <w:rPr>
-      <w:rFonts w:ascii="Arial Narrow" w:eastAsia="Times New Roman" w:hAnsi="Arial Narrow" w:cs="Times New Roman"/>
-      <w:sz w:val="16"/>
-      <w:szCs w:val="20"/>
-    </w:rPr>
-  </w:style>
-  <w:style w:type="character" w:styleId="PageNumber">
-    <w:name w:val="page number"/>
-    <w:basedOn w:val="DefaultParagraphFont"/>
-    <w:rsid w:val="00C26229"/>
-  </w:style>
-  <w:style w:type="paragraph" w:styleId="Footer">
-    <w:name w:val="footer"/>
-    <w:basedOn w:val="Normal"/>
-    <w:link w:val="FooterChar"/>
-    <w:rsid w:val="00C26229"/>
-    <w:pPr>
-      <w:tabs>
-        <w:tab w:val="center" w:pos="4320"/>
-        <w:tab w:val="right" w:pos="8640"/>
-      </w:tabs>
-    </w:pPr>
-  </w:style>
-  <w:style w:type="character" w:customStyle="1" w:styleId="FooterChar">
-    <w:name w:val="Footer Char"/>
-    <w:basedOn w:val="DefaultParagraphFont"/>
-    <w:link w:val="Footer"/>
-    <w:rsid w:val="00C26229"/>
-    <w:rPr>
-      <w:rFonts w:ascii="Times New Roman" w:eastAsia="Times New Roman" w:hAnsi="Times New Roman" w:cs="Times New Roman"/>
-      <w:sz w:val="20"/>
-      <w:szCs w:val="20"/>
-    </w:rPr>
-  </w:style>
-  <w:style w:type="paragraph" w:styleId="NormalWeb">
-    <w:name w:val="Normal (Web)"/>
-    <w:basedOn w:val="Normal"/>
-    <w:rsid w:val="00C26229"/>
-    <w:pPr>
-      <w:spacing w:before="100" w:beforeAutospacing="1" w:after="100" w:afterAutospacing="1"/>
-    </w:pPr>
-    <w:rPr>
-      <w:sz w:val="24"/>
-      <w:szCs w:val="24"/>
-    </w:rPr>
-  </w:style>
-  <w:style w:type="paragraph" w:styleId="BodyTextIndent3">
-    <w:name w:val="Body Text Indent 3"/>
-    <w:basedOn w:val="Normal"/>
-    <w:link w:val="BodyTextIndent3Char"/>
-    <w:rsid w:val="00C26229"/>
-    <w:pPr>
-      <w:spacing w:after="120"/>
-      <w:ind w:left="360"/>
-    </w:pPr>
-    <w:rPr>
-      <w:sz w:val="16"/>
-      <w:szCs w:val="16"/>
-    </w:rPr>
-  </w:style>
-  <w:style w:type="character" w:customStyle="1" w:styleId="BodyTextIndent3Char">
-    <w:name w:val="Body Text Indent 3 Char"/>
-    <w:basedOn w:val="DefaultParagraphFont"/>
-    <w:link w:val="BodyTextIndent3"/>
-    <w:rsid w:val="00C26229"/>
-    <w:rPr>
-      <w:rFonts w:ascii="Times New Roman" w:eastAsia="Times New Roman" w:hAnsi="Times New Roman" w:cs="Times New Roman"/>
-      <w:sz w:val="16"/>
-      <w:szCs w:val="16"/>
-    </w:rPr>
-  </w:style>
-  <w:style w:type="paragraph" w:styleId="BalloonText">
-    <w:name w:val="Balloon Text"/>
-    <w:basedOn w:val="Normal"/>
-    <w:link w:val="BalloonTextChar"/>
-    <w:semiHidden/>
-    <w:rsid w:val="00C26229"/>
-    <w:rPr>
-      <w:rFonts w:ascii="Tahoma" w:hAnsi="Tahoma" w:cs="Tahoma"/>
-      <w:sz w:val="16"/>
-      <w:szCs w:val="16"/>
-    </w:rPr>
-  </w:style>
-  <w:style w:type="character" w:customStyle="1" w:styleId="BalloonTextChar">
-    <w:name w:val="Balloon Text Char"/>
-    <w:basedOn w:val="DefaultParagraphFont"/>
-    <w:link w:val="BalloonText"/>
-    <w:semiHidden/>
-    <w:rsid w:val="00C26229"/>
-    <w:rPr>
-      <w:rFonts w:ascii="Tahoma" w:eastAsia="Times New Roman" w:hAnsi="Tahoma" w:cs="Tahoma"/>
-      <w:sz w:val="16"/>
-      <w:szCs w:val="16"/>
-    </w:rPr>
-  </w:style>
-  <w:style w:type="character" w:styleId="Hyperlink">
-    <w:name w:val="Hyperlink"/>
-    <w:basedOn w:val="DefaultParagraphFont"/>
-    <w:uiPriority w:val="99"/>
-    <w:rsid w:val="00C26229"/>
-    <w:rPr>
-      <w:color w:val="0000FF"/>
-      <w:u w:val="single"/>
-    </w:rPr>
-  </w:style>
-  <w:style w:type="paragraph" w:customStyle="1" w:styleId="BodyTextIndex-Stan">
-    <w:name w:val="Body Text Index - Stan"/>
-    <w:basedOn w:val="BodyTextIndent"/>
-    <w:rsid w:val="00C26229"/>
-    <w:pPr>
-      <w:autoSpaceDE w:val="0"/>
-      <w:autoSpaceDN w:val="0"/>
-      <w:adjustRightInd w:val="0"/>
-      <w:spacing w:after="0"/>
-      <w:ind w:left="720"/>
-    </w:pPr>
-    <w:rPr>
-      <w:iCs/>
-    </w:rPr>
-  </w:style>
-  <w:style w:type="paragraph" w:styleId="BodyTextIndent">
-    <w:name w:val="Body Text Indent"/>
-    <w:basedOn w:val="Normal"/>
-    <w:link w:val="BodyTextIndentChar"/>
-    <w:rsid w:val="00C26229"/>
-    <w:pPr>
-      <w:spacing w:after="120"/>
-      <w:ind w:left="360"/>
-    </w:pPr>
-  </w:style>
-  <w:style w:type="character" w:customStyle="1" w:styleId="BodyTextIndentChar">
-    <w:name w:val="Body Text Indent Char"/>
-    <w:basedOn w:val="DefaultParagraphFont"/>
-    <w:link w:val="BodyTextIndent"/>
-    <w:rsid w:val="00C26229"/>
-    <w:rPr>
-      <w:rFonts w:ascii="Times New Roman" w:eastAsia="Times New Roman" w:hAnsi="Times New Roman" w:cs="Times New Roman"/>
-      <w:sz w:val="20"/>
-      <w:szCs w:val="20"/>
-    </w:rPr>
-  </w:style>
-  <w:style w:type="character" w:styleId="FollowedHyperlink">
-    <w:name w:val="FollowedHyperlink"/>
-    <w:basedOn w:val="DefaultParagraphFont"/>
-    <w:rsid w:val="00C26229"/>
-    <w:rPr>
-      <w:color w:val="606420"/>
-      <w:u w:val="single"/>
-    </w:rPr>
-  </w:style>
-  <w:style w:type="paragraph" w:customStyle="1" w:styleId="Outline1">
-    <w:name w:val="Outline 1"/>
-    <w:basedOn w:val="Normal"/>
-    <w:rsid w:val="00C26229"/>
-    <w:pPr>
-      <w:tabs>
-        <w:tab w:val="num" w:pos="360"/>
-      </w:tabs>
-      <w:autoSpaceDE w:val="0"/>
-      <w:autoSpaceDN w:val="0"/>
-      <w:adjustRightInd w:val="0"/>
-      <w:ind w:left="360" w:hanging="360"/>
-    </w:pPr>
-    <w:rPr>
-      <w:rFonts w:ascii="Arial" w:hAnsi="Arial"/>
-      <w:b/>
-      <w:sz w:val="28"/>
-    </w:rPr>
-  </w:style>
-  <w:style w:type="paragraph" w:customStyle="1" w:styleId="Outline2">
-    <w:name w:val="Outline 2"/>
-    <w:basedOn w:val="Normal"/>
-    <w:rsid w:val="00C26229"/>
-    <w:pPr>
-      <w:tabs>
-        <w:tab w:val="num" w:pos="792"/>
-      </w:tabs>
-      <w:autoSpaceDE w:val="0"/>
-      <w:autoSpaceDN w:val="0"/>
-      <w:adjustRightInd w:val="0"/>
-      <w:ind w:left="792" w:hanging="432"/>
-    </w:pPr>
-    <w:rPr>
-      <w:rFonts w:ascii="Arial" w:hAnsi="Arial"/>
-      <w:b/>
-      <w:sz w:val="24"/>
-    </w:rPr>
-  </w:style>
-  <w:style w:type="paragraph" w:customStyle="1" w:styleId="Outline3">
-    <w:name w:val="Outline 3"/>
-    <w:basedOn w:val="Normal"/>
-    <w:rsid w:val="00C26229"/>
-    <w:pPr>
-      <w:tabs>
-        <w:tab w:val="num" w:pos="1440"/>
-      </w:tabs>
-      <w:autoSpaceDE w:val="0"/>
-      <w:autoSpaceDN w:val="0"/>
-      <w:adjustRightInd w:val="0"/>
-      <w:ind w:left="1224" w:hanging="504"/>
-    </w:pPr>
-    <w:rPr>
-      <w:rFonts w:ascii="Arial" w:hAnsi="Arial"/>
-      <w:sz w:val="22"/>
-    </w:rPr>
-  </w:style>
-  <w:style w:type="paragraph" w:customStyle="1" w:styleId="Outline4">
-    <w:name w:val="Outline 4"/>
-    <w:basedOn w:val="Normal"/>
-    <w:rsid w:val="00C26229"/>
-    <w:pPr>
-      <w:tabs>
-        <w:tab w:val="num" w:pos="1800"/>
-      </w:tabs>
-      <w:autoSpaceDE w:val="0"/>
-      <w:autoSpaceDN w:val="0"/>
-      <w:adjustRightInd w:val="0"/>
-      <w:ind w:left="1728" w:hanging="648"/>
-    </w:pPr>
-    <w:rPr>
-      <w:rFonts w:ascii="Arial" w:hAnsi="Arial"/>
-      <w:sz w:val="22"/>
-    </w:rPr>
-  </w:style>
-  <w:style w:type="paragraph" w:customStyle="1" w:styleId="Outline5">
-    <w:name w:val="Outline 5"/>
-    <w:basedOn w:val="Outline4"/>
-    <w:rsid w:val="00C26229"/>
-    <w:pPr>
-      <w:tabs>
-        <w:tab w:val="clear" w:pos="1800"/>
-        <w:tab w:val="num" w:pos="2520"/>
-      </w:tabs>
-      <w:ind w:left="2232" w:hanging="792"/>
-    </w:pPr>
-    <w:rPr>
-      <w:sz w:val="20"/>
-    </w:rPr>
-  </w:style>
-  <w:style w:type="paragraph" w:customStyle="1" w:styleId="Outline6">
-    <w:name w:val="Outline 6"/>
-    <w:basedOn w:val="Outline5"/>
-    <w:rsid w:val="00C26229"/>
-    <w:pPr>
-      <w:tabs>
-        <w:tab w:val="clear" w:pos="2520"/>
-        <w:tab w:val="num" w:pos="2880"/>
-      </w:tabs>
-      <w:ind w:left="2736" w:hanging="936"/>
-    </w:pPr>
-  </w:style>
-  <w:style w:type="paragraph" w:customStyle="1" w:styleId="StyleOutline4Firstline0">
-    <w:name w:val="Style Outline 4 + First line:  0&quot;"/>
-    <w:basedOn w:val="Outline4"/>
-    <w:rsid w:val="00C26229"/>
-    <w:pPr>
-      <w:ind w:firstLine="0"/>
-    </w:pPr>
-    <w:rPr>
-      <w:sz w:val="20"/>
-    </w:rPr>
-  </w:style>
-  <w:style w:type="paragraph" w:styleId="Header">
-    <w:name w:val="header"/>
-    <w:basedOn w:val="Normal"/>
-    <w:link w:val="HeaderChar"/>
-    <w:rsid w:val="00C26229"/>
-    <w:pPr>
-      <w:tabs>
-        <w:tab w:val="center" w:pos="4320"/>
-        <w:tab w:val="right" w:pos="8640"/>
-      </w:tabs>
-    </w:pPr>
-  </w:style>
-  <w:style w:type="character" w:customStyle="1" w:styleId="HeaderChar">
-    <w:name w:val="Header Char"/>
-    <w:basedOn w:val="DefaultParagraphFont"/>
-    <w:link w:val="Header"/>
-    <w:rsid w:val="00C26229"/>
-    <w:rPr>
-      <w:rFonts w:ascii="Times New Roman" w:eastAsia="Times New Roman" w:hAnsi="Times New Roman" w:cs="Times New Roman"/>
-      <w:sz w:val="20"/>
-      <w:szCs w:val="20"/>
-    </w:rPr>
-  </w:style>
-  <w:style w:type="character" w:customStyle="1" w:styleId="DocumentMapChar">
-    <w:name w:val="Document Map Char"/>
-    <w:basedOn w:val="DefaultParagraphFont"/>
-    <w:link w:val="DocumentMap"/>
-    <w:semiHidden/>
-    <w:rsid w:val="00C26229"/>
-    <w:rPr>
-      <w:rFonts w:ascii="Tahoma" w:eastAsia="Times New Roman" w:hAnsi="Tahoma" w:cs="Tahoma"/>
-      <w:sz w:val="20"/>
-      <w:szCs w:val="20"/>
-      <w:shd w:val="clear" w:color="auto" w:fill="000080"/>
-    </w:rPr>
-  </w:style>
-  <w:style w:type="paragraph" w:styleId="DocumentMap">
-    <w:name w:val="Document Map"/>
-    <w:basedOn w:val="Normal"/>
-    <w:link w:val="DocumentMapChar"/>
-    <w:semiHidden/>
-    <w:rsid w:val="00C26229"/>
-    <w:pPr>
-      <w:shd w:val="clear" w:color="auto" w:fill="000080"/>
-    </w:pPr>
-    <w:rPr>
-      <w:rFonts w:ascii="Tahoma" w:hAnsi="Tahoma" w:cs="Tahoma"/>
-    </w:rPr>
-  </w:style>
-  <w:style w:type="paragraph" w:customStyle="1" w:styleId="Title1">
-    <w:name w:val="Title1"/>
-    <w:basedOn w:val="Normal"/>
-    <w:rsid w:val="00C26229"/>
-    <w:pPr>
-      <w:jc w:val="right"/>
-    </w:pPr>
-    <w:rPr>
-      <w:rFonts w:ascii="Garamond" w:hAnsi="Garamond"/>
-      <w:b/>
-      <w:sz w:val="72"/>
-    </w:rPr>
-  </w:style>
-  <w:style w:type="paragraph" w:customStyle="1" w:styleId="hd1">
-    <w:name w:val="hd1"/>
-    <w:basedOn w:val="Tabletext"/>
-    <w:next w:val="Normal"/>
-    <w:rsid w:val="00C26229"/>
-    <w:pPr>
-      <w:jc w:val="both"/>
-    </w:pPr>
-    <w:rPr>
-      <w:rFonts w:ascii="Arial" w:hAnsi="Arial"/>
-    </w:rPr>
-  </w:style>
-  <w:style w:type="table" w:styleId="TableGrid">
-    <w:name w:val="Table Grid"/>
-    <w:basedOn w:val="TableNormal"/>
-    <w:rsid w:val="00C26229"/>
-    <w:pPr>
-      <w:spacing w:after="0" w:line="240" w:lineRule="auto"/>
-    </w:pPr>
-    <w:rPr>
-      <w:rFonts w:ascii="Times New Roman" w:eastAsia="Times New Roman" w:hAnsi="Times New Roman" w:cs="Times New Roman"/>
-      <w:sz w:val="20"/>
-      <w:szCs w:val="20"/>
-    </w:rPr>
-    <w:tblPr>
-      <w:tblBorders>
-        <w:top w:val="single" w:sz="4" w:space="0" w:color="auto"/>
-        <w:left w:val="single" w:sz="4" w:space="0" w:color="auto"/>
-        <w:bottom w:val="single" w:sz="4" w:space="0" w:color="auto"/>
-        <w:right w:val="single" w:sz="4" w:space="0" w:color="auto"/>
-        <w:insideH w:val="single" w:sz="4" w:space="0" w:color="auto"/>
-        <w:insideV w:val="single" w:sz="4" w:space="0" w:color="auto"/>
-      </w:tblBorders>
-    </w:tblPr>
-  </w:style>
-  <w:style w:type="paragraph" w:customStyle="1" w:styleId="TableHeader">
-    <w:name w:val="Table Header"/>
-    <w:rsid w:val="00C26229"/>
-    <w:pPr>
-      <w:spacing w:after="0" w:line="240" w:lineRule="auto"/>
-    </w:pPr>
-    <w:rPr>
-      <w:rFonts w:ascii="Arial Narrow" w:eastAsia="Times New Roman" w:hAnsi="Arial Narrow" w:cs="Times New Roman"/>
-      <w:b/>
-      <w:noProof/>
-      <w:sz w:val="20"/>
-      <w:szCs w:val="20"/>
-    </w:rPr>
-  </w:style>
-  <w:style w:type="paragraph" w:styleId="ListParagraph">
-    <w:name w:val="List Paragraph"/>
-    <w:basedOn w:val="Normal"/>
-    <w:uiPriority w:val="34"/>
-    <w:qFormat/>
-    <w:rsid w:val="00C26229"/>
-    <w:pPr>
-      <w:ind w:left="720"/>
-      <w:contextualSpacing/>
-    </w:pPr>
-  </w:style>
-  <w:style w:type="paragraph" w:styleId="EndnoteText">
-    <w:name w:val="endnote text"/>
-    <w:basedOn w:val="Normal"/>
-    <w:link w:val="EndnoteTextChar"/>
-    <w:rsid w:val="00C26229"/>
-  </w:style>
-  <w:style w:type="character" w:customStyle="1" w:styleId="EndnoteTextChar">
-    <w:name w:val="Endnote Text Char"/>
-    <w:basedOn w:val="DefaultParagraphFont"/>
-    <w:link w:val="EndnoteText"/>
-    <w:rsid w:val="00C26229"/>
-    <w:rPr>
-      <w:rFonts w:ascii="Times New Roman" w:eastAsia="Times New Roman" w:hAnsi="Times New Roman" w:cs="Times New Roman"/>
-      <w:sz w:val="20"/>
-      <w:szCs w:val="20"/>
-    </w:rPr>
-  </w:style>
-  <w:style w:type="character" w:styleId="EndnoteReference">
-    <w:name w:val="endnote reference"/>
-    <w:basedOn w:val="DefaultParagraphFont"/>
-    <w:rsid w:val="00C26229"/>
-    <w:rPr>
-      <w:vertAlign w:val="superscript"/>
-    </w:rPr>
-  </w:style>
-  <w:style w:type="paragraph" w:styleId="TOCHeading">
-    <w:name w:val="TOC Heading"/>
-    <w:basedOn w:val="Heading1"/>
-    <w:next w:val="Normal"/>
-    <w:uiPriority w:val="39"/>
-    <w:semiHidden/>
-    <w:unhideWhenUsed/>
-    <w:qFormat/>
-    <w:rsid w:val="00136151"/>
-    <w:pPr>
-      <w:keepLines/>
-      <w:numPr>
-        <w:numId w:val="0"/>
-      </w:numPr>
-      <w:spacing w:before="480" w:line="276" w:lineRule="auto"/>
-      <w:outlineLvl w:val="9"/>
-    </w:pPr>
-    <w:rPr>
-      <w:rFonts w:asciiTheme="majorHAnsi" w:eastAsiaTheme="majorEastAsia" w:hAnsiTheme="majorHAnsi" w:cstheme="majorBidi"/>
-      <w:bCs/>
-      <w:noProof w:val="0"/>
-      <w:color w:val="365F91" w:themeColor="accent1" w:themeShade="BF"/>
-      <w:szCs w:val="28"/>
-      <w:lang w:eastAsia="ja-JP"/>
-    </w:rPr>
-  </w:style>
-</w:styles>
-</file>
-
-<file path=word/stylesWithEffects.xml><?xml version="1.0" encoding="utf-8"?>
-<w:styles xmlns:wpc="http://schemas.microsoft.com/office/word/2010/wordprocessingCanvas" xmlns:mc="http://schemas.openxmlformats.org/markup-compatibility/2006" xmlns:o="urn:schemas-microsoft-com:office:office" xmlns:r="http://schemas.openxmlformats.org/officeDocument/2006/relationships" xmlns:m="http://schemas.openxmlformats.org/officeDocument/2006/math" xmlns:v="urn:schemas-microsoft-com:vml" xmlns:wp14="http://schemas.microsoft.com/office/word/2010/wordprocessingDrawing" xmlns:wp="http://schemas.openxmlformats.org/drawingml/2006/wordprocessingDrawing" xmlns:w10="urn:schemas-microsoft-com:office:word" xmlns:w="http://schemas.openxmlformats.org/wordprocessingml/2006/main" xmlns:w14="http://schemas.microsoft.com/office/word/2010/wordml" xmlns:wpg="http://schemas.microsoft.com/office/word/2010/wordprocessingGroup" xmlns:wpi="http://schemas.microsoft.com/office/word/2010/wordprocessingInk" xmlns:wne="http://schemas.microsoft.com/office/word/2006/wordml" xmlns:wps="http://schemas.microsoft.com/office/word/2010/wordprocessingShape" mc:Ignorable="w14 wp14">
-  <w:docDefaults>
-    <w:rPrDefault>
-      <w:rPr>
-        <w:rFonts w:asciiTheme="minorHAnsi" w:eastAsiaTheme="minorHAnsi" w:hAnsiTheme="minorHAnsi" w:cstheme="minorBidi"/>
-        <w:sz w:val="22"/>
-        <w:szCs w:val="22"/>
-        <w:lang w:val="en-US" w:eastAsia="en-US" w:bidi="ar-SA"/>
-      </w:rPr>
-    </w:rPrDefault>
-    <w:pPrDefault>
-      <w:pPr>
-        <w:spacing w:after="200" w:line="276" w:lineRule="auto"/>
-      </w:pPr>
-    </w:pPrDefault>
-  </w:docDefaults>
-  <w:latentStyles w:defLockedState="0" w:defUIPriority="99" w:defSemiHidden="1" w:defUnhideWhenUsed="1" w:defQFormat="0" w:count="267">
-    <w:lsdException w:name="Normal" w:semiHidden="0" w:uiPriority="0" w:unhideWhenUsed="0" w:qFormat="1"/>
-    <w:lsdException w:name="heading 1" w:semiHidden="0" w:uiPriority="0" w:unhideWhenUsed="0" w:qFormat="1"/>
-    <w:lsdException w:name="heading 2" w:uiPriority="0" w:qFormat="1"/>
-    <w:lsdException w:name="heading 3" w:uiPriority="0" w:qFormat="1"/>
-    <w:lsdException w:name="heading 4" w:uiPriority="0" w:qFormat="1"/>
-    <w:lsdException w:name="heading 5" w:uiPriority="0" w:qFormat="1"/>
-    <w:lsdException w:name="heading 6" w:uiPriority="0" w:qFormat="1"/>
-    <w:lsdException w:name="heading 7" w:uiPriority="0" w:qFormat="1"/>
-    <w:lsdException w:name="heading 8" w:uiPriority="0" w:qFormat="1"/>
-    <w:lsdException w:name="heading 9" w:uiPriority="0" w:qFormat="1"/>
-    <w:lsdException w:name="toc 1" w:uiPriority="39"/>
-    <w:lsdException w:name="toc 2" w:uiPriority="39"/>
-    <w:lsdException w:name="toc 3" w:uiPriority="39"/>
-    <w:lsdException w:name="toc 4" w:uiPriority="0"/>
-    <w:lsdException w:name="toc 5" w:uiPriority="0"/>
-    <w:lsdException w:name="toc 6" w:uiPriority="39"/>
-    <w:lsdException w:name="toc 7" w:uiPriority="39"/>
-    <w:lsdException w:name="toc 8" w:uiPriority="39"/>
-    <w:lsdException w:name="toc 9" w:uiPriority="39"/>
-    <w:lsdException w:name="annotation text" w:uiPriority="0"/>
-    <w:lsdException w:name="header" w:uiPriority="0"/>
-    <w:lsdException w:name="footer" w:uiPriority="0"/>
-    <w:lsdException w:name="caption" w:uiPriority="35" w:qFormat="1"/>
-    <w:lsdException w:name="page number" w:uiPriority="0"/>
-    <w:lsdException w:name="endnote reference" w:uiPriority="0"/>
-    <w:lsdException w:name="endnote text" w:uiPriority="0"/>
-    <w:lsdException w:name="Title" w:semiHidden="0" w:uiPriority="10" w:unhideWhenUsed="0" w:qFormat="1"/>
-    <w:lsdException w:name="Default Paragraph Font" w:uiPriority="1"/>
-    <w:lsdException w:name="Body Text" w:uiPriority="0"/>
-    <w:lsdException w:name="Body Text Indent" w:uiPriority="0"/>
-    <w:lsdException w:name="Subtitle" w:semiHidden="0" w:uiPriority="11" w:unhideWhenUsed="0" w:qFormat="1"/>
-    <w:lsdException w:name="Body Text Indent 3" w:uiPriority="0"/>
-    <w:lsdException w:name="FollowedHyperlink" w:uiPriority="0"/>
-    <w:lsdException w:name="Strong" w:semiHidden="0" w:uiPriority="22" w:unhideWhenUsed="0" w:qFormat="1"/>
-    <w:lsdException w:name="Emphasis" w:semiHidden="0" w:uiPriority="20" w:unhideWhenUsed="0" w:qFormat="1"/>
-    <w:lsdException w:name="Document Map" w:uiPriority="0"/>
-    <w:lsdException w:name="Normal (Web)" w:uiPriority="0"/>
-    <w:lsdException w:name="Balloon Text" w:uiPriority="0"/>
-    <w:lsdException w:name="Table Grid" w:semiHidden="0" w:uiPriority="0" w:unhideWhenUsed="0"/>
-    <w:lsdException w:name="Placeholder Text" w:unhideWhenUsed="0"/>
-    <w:lsdException w:name="No Spacing" w:semiHidden="0" w:uiPriority="1" w:unhideWhenUsed="0" w:qFormat="1"/>
-    <w:lsdException w:name="Light Shading" w:semiHidden="0" w:uiPriority="60" w:unhideWhenUsed="0"/>
-    <w:lsdException w:name="Light List" w:semiHidden="0" w:uiPriority="61" w:unhideWhenUsed="0"/>
-    <w:lsdException w:name="Light Grid" w:semiHidden="0" w:uiPriority="62" w:unhideWhenUsed="0"/>
-    <w:lsdException w:name="Medium Shading 1" w:semiHidden="0" w:uiPriority="63" w:unhideWhenUsed="0"/>
-    <w:lsdException w:name="Medium Shading 2" w:semiHidden="0" w:uiPriority="64" w:unhideWhenUsed="0"/>
-    <w:lsdException w:name="Medium List 1" w:semiHidden="0" w:uiPriority="65" w:unhideWhenUsed="0"/>
-    <w:lsdException w:name="Medium List 2" w:semiHidden="0" w:uiPriority="66" w:unhideWhenUsed="0"/>
-    <w:lsdException w:name="Medium Grid 1" w:semiHidden="0" w:uiPriority="67" w:unhideWhenUsed="0"/>
-    <w:lsdException w:name="Medium Grid 2" w:semiHidden="0" w:uiPriority="68" w:unhideWhenUsed="0"/>
-    <w:lsdException w:name="Medium Grid 3" w:semiHidden="0" w:uiPriority="69" w:unhideWhenUsed="0"/>
-    <w:lsdException w:name="Dark List" w:semiHidden="0" w:uiPriority="70" w:unhideWhenUsed="0"/>
-    <w:lsdException w:name="Colorful Shading" w:semiHidden="0" w:uiPriority="71" w:unhideWhenUsed="0"/>
-    <w:lsdException w:name="Colorful List" w:semiHidden="0" w:uiPriority="72" w:unhideWhenUsed="0"/>
-    <w:lsdException w:name="Colorful Grid" w:semiHidden="0" w:uiPriority="73" w:unhideWhenUsed="0"/>
-    <w:lsdException w:name="Light Shading Accent 1" w:semiHidden="0" w:uiPriority="60" w:unhideWhenUsed="0"/>
-    <w:lsdException w:name="Light List Accent 1" w:semiHidden="0" w:uiPriority="61" w:unhideWhenUsed="0"/>
-    <w:lsdException w:name="Light Grid Accent 1" w:semiHidden="0" w:uiPriority="62" w:unhideWhenUsed="0"/>
-    <w:lsdException w:name="Medium Shading 1 Accent 1" w:semiHidden="0" w:uiPriority="63" w:unhideWhenUsed="0"/>
-    <w:lsdException w:name="Medium Shading 2 Accent 1" w:semiHidden="0" w:uiPriority="64" w:unhideWhenUsed="0"/>
-    <w:lsdException w:name="Medium List 1 Accent 1" w:semiHidden="0" w:uiPriority="65" w:unhideWhenUsed="0"/>
-    <w:lsdException w:name="Revision" w:unhideWhenUsed="0"/>
-    <w:lsdException w:name="List Paragraph" w:semiHidden="0" w:uiPriority="34" w:unhideWhenUsed="0" w:qFormat="1"/>
-    <w:lsdException w:name="Quote" w:semiHidden="0" w:uiPriority="29" w:unhideWhenUsed="0" w:qFormat="1"/>
-    <w:lsdException w:name="Intense Quote" w:semiHidden="0" w:uiPriority="30" w:unhideWhenUsed="0" w:qFormat="1"/>
-    <w:lsdException w:name="Medium List 2 Accent 1" w:semiHidden="0" w:uiPriority="66" w:unhideWhenUsed="0"/>
-    <w:lsdException w:name="Medium Grid 1 Accent 1" w:semiHidden="0" w:uiPriority="67" w:unhideWhenUsed="0"/>
-    <w:lsdException w:name="Medium Grid 2 Accent 1" w:semiHidden="0" w:uiPriority="68" w:unhideWhenUsed="0"/>
-    <w:lsdException w:name="Medium Grid 3 Accent 1" w:semiHidden="0" w:uiPriority="69" w:unhideWhenUsed="0"/>
-    <w:lsdException w:name="Dark List Accent 1" w:semiHidden="0" w:uiPriority="70" w:unhideWhenUsed="0"/>
-    <w:lsdException w:name="Colorful Shading Accent 1" w:semiHidden="0" w:uiPriority="71" w:unhideWhenUsed="0"/>
-    <w:lsdException w:name="Colorful List Accent 1" w:semiHidden="0" w:uiPriority="72" w:unhideWhenUsed="0"/>
-    <w:lsdException w:name="Colorful Grid Accent 1" w:semiHidden="0" w:uiPriority="73" w:unhideWhenUsed="0"/>
-    <w:lsdException w:name="Light Shading Accent 2" w:semiHidden="0" w:uiPriority="60" w:unhideWhenUsed="0"/>
-    <w:lsdException w:name="Light List Accent 2" w:semiHidden="0" w:uiPriority="61" w:unhideWhenUsed="0"/>
-    <w:lsdException w:name="Light Grid Accent 2" w:semiHidden="0" w:uiPriority="62" w:unhideWhenUsed="0"/>
-    <w:lsdException w:name="Medium Shading 1 Accent 2" w:semiHidden="0" w:uiPriority="63" w:unhideWhenUsed="0"/>
-    <w:lsdException w:name="Medium Shading 2 Accent 2" w:semiHidden="0" w:uiPriority="64" w:unhideWhenUsed="0"/>
-    <w:lsdException w:name="Medium List 1 Accent 2" w:semiHidden="0" w:uiPriority="65" w:unhideWhenUsed="0"/>
-    <w:lsdException w:name="Medium List 2 Accent 2" w:semiHidden="0" w:uiPriority="66" w:unhideWhenUsed="0"/>
-    <w:lsdException w:name="Medium Grid 1 Accent 2" w:semiHidden="0" w:uiPriority="67" w:unhideWhenUsed="0"/>
-    <w:lsdException w:name="Medium Grid 2 Accent 2" w:semiHidden="0" w:uiPriority="68" w:unhideWhenUsed="0"/>
-    <w:lsdException w:name="Medium Grid 3 Accent 2" w:semiHidden="0" w:uiPriority="69" w:unhideWhenUsed="0"/>
-    <w:lsdException w:name="Dark List Accent 2" w:semiHidden="0" w:uiPriority="70" w:unhideWhenUsed="0"/>
-    <w:lsdException w:name="Colorful Shading Accent 2" w:semiHidden="0" w:uiPriority="71" w:unhideWhenUsed="0"/>
-    <w:lsdException w:name="Colorful List Accent 2" w:semiHidden="0" w:uiPriority="72" w:unhideWhenUsed="0"/>
-    <w:lsdException w:name="Colorful Grid Accent 2" w:semiHidden="0" w:uiPriority="73" w:unhideWhenUsed="0"/>
-    <w:lsdException w:name="Light Shading Accent 3" w:semiHidden="0" w:uiPriority="60" w:unhideWhenUsed="0"/>
-    <w:lsdException w:name="Light List Accent 3" w:semiHidden="0" w:uiPriority="61" w:unhideWhenUsed="0"/>
-    <w:lsdException w:name="Light Grid Accent 3" w:semiHidden="0" w:uiPriority="62" w:unhideWhenUsed="0"/>
-    <w:lsdException w:name="Medium Shading 1 Accent 3" w:semiHidden="0" w:uiPriority="63" w:unhideWhenUsed="0"/>
-    <w:lsdException w:name="Medium Shading 2 Accent 3" w:semiHidden="0" w:uiPriority="64" w:unhideWhenUsed="0"/>
-    <w:lsdException w:name="Medium List 1 Accent 3" w:semiHidden="0" w:uiPriority="65" w:unhideWhenUsed="0"/>
-    <w:lsdException w:name="Medium List 2 Accent 3" w:semiHidden="0" w:uiPriority="66" w:unhideWhenUsed="0"/>
-    <w:lsdException w:name="Medium Grid 1 Accent 3" w:semiHidden="0" w:uiPriority="67" w:unhideWhenUsed="0"/>
-    <w:lsdException w:name="Medium Grid 2 Accent 3" w:semiHidden="0" w:uiPriority="68" w:unhideWhenUsed="0"/>
-    <w:lsdException w:name="Medium Grid 3 Accent 3" w:semiHidden="0" w:uiPriority="69" w:unhideWhenUsed="0"/>
-    <w:lsdException w:name="Dark List Accent 3" w:semiHidden="0" w:uiPriority="70" w:unhideWhenUsed="0"/>
-    <w:lsdException w:name="Colorful Shading Accent 3" w:semiHidden="0" w:uiPriority="71" w:unhideWhenUsed="0"/>
-    <w:lsdException w:name="Colorful List Accent 3" w:semiHidden="0" w:uiPriority="72" w:unhideWhenUsed="0"/>
-    <w:lsdException w:name="Colorful Grid Accent 3" w:semiHidden="0" w:uiPriority="73" w:unhideWhenUsed="0"/>
-    <w:lsdException w:name="Light Shading Accent 4" w:semiHidden="0" w:uiPriority="60" w:unhideWhenUsed="0"/>
-    <w:lsdException w:name="Light List Accent 4" w:semiHidden="0" w:uiPriority="61" w:unhideWhenUsed="0"/>
-    <w:lsdException w:name="Light Grid Accent 4" w:semiHidden="0" w:uiPriority="62" w:unhideWhenUsed="0"/>
-    <w:lsdException w:name="Medium Shading 1 Accent 4" w:semiHidden="0" w:uiPriority="63" w:unhideWhenUsed="0"/>
-    <w:lsdException w:name="Medium Shading 2 Accent 4" w:semiHidden="0" w:uiPriority="64" w:unhideWhenUsed="0"/>
-    <w:lsdException w:name="Medium List 1 Accent 4" w:semiHidden="0" w:uiPriority="65" w:unhideWhenUsed="0"/>
-    <w:lsdException w:name="Medium List 2 Accent 4" w:semiHidden="0" w:uiPriority="66" w:unhideWhenUsed="0"/>
-    <w:lsdException w:name="Medium Grid 1 Accent 4" w:semiHidden="0" w:uiPriority="67" w:unhideWhenUsed="0"/>
-    <w:lsdException w:name="Medium Grid 2 Accent 4" w:semiHidden="0" w:uiPriority="68" w:unhideWhenUsed="0"/>
-    <w:lsdException w:name="Medium Grid 3 Accent 4" w:semiHidden="0" w:uiPriority="69" w:unhideWhenUsed="0"/>
-    <w:lsdException w:name="Dark List Accent 4" w:semiHidden="0" w:uiPriority="70" w:unhideWhenUsed="0"/>
-    <w:lsdException w:name="Colorful Shading Accent 4" w:semiHidden="0" w:uiPriority="71" w:unhideWhenUsed="0"/>
-    <w:lsdException w:name="Colorful List Accent 4" w:semiHidden="0" w:uiPriority="72" w:unhideWhenUsed="0"/>
-    <w:lsdException w:name="Colorful Grid Accent 4" w:semiHidden="0" w:uiPriority="73" w:unhideWhenUsed="0"/>
-    <w:lsdException w:name="Light Shading Accent 5" w:semiHidden="0" w:uiPriority="60" w:unhideWhenUsed="0"/>
-    <w:lsdException w:name="Light List Accent 5" w:semiHidden="0" w:uiPriority="61" w:unhideWhenUsed="0"/>
-    <w:lsdException w:name="Light Grid Accent 5" w:semiHidden="0" w:uiPriority="62" w:unhideWhenUsed="0"/>
-    <w:lsdException w:name="Medium Shading 1 Accent 5" w:semiHidden="0" w:uiPriority="63" w:unhideWhenUsed="0"/>
-    <w:lsdException w:name="Medium Shading 2 Accent 5" w:semiHidden="0" w:uiPriority="64" w:unhideWhenUsed="0"/>
-    <w:lsdException w:name="Medium List 1 Accent 5" w:semiHidden="0" w:uiPriority="65" w:unhideWhenUsed="0"/>
-    <w:lsdException w:name="Medium List 2 Accent 5" w:semiHidden="0" w:uiPriority="66" w:unhideWhenUsed="0"/>
-    <w:lsdException w:name="Medium Grid 1 Accent 5" w:semiHidden="0" w:uiPriority="67" w:unhideWhenUsed="0"/>
-    <w:lsdException w:name="Medium Grid 2 Accent 5" w:semiHidden="0" w:uiPriority="68" w:unhideWhenUsed="0"/>
-    <w:lsdException w:name="Medium Grid 3 Accent 5" w:semiHidden="0" w:uiPriority="69" w:unhideWhenUsed="0"/>
-    <w:lsdException w:name="Dark List Accent 5" w:semiHidden="0" w:uiPriority="70" w:unhideWhenUsed="0"/>
-    <w:lsdException w:name="Colorful Shading Accent 5" w:semiHidden="0" w:uiPriority="71" w:unhideWhenUsed="0"/>
-    <w:lsdException w:name="Colorful List Accent 5" w:semiHidden="0" w:uiPriority="72" w:unhideWhenUsed="0"/>
-    <w:lsdException w:name="Colorful Grid Accent 5" w:semiHidden="0" w:uiPriority="73" w:unhideWhenUsed="0"/>
-    <w:lsdException w:name="Light Shading Accent 6" w:semiHidden="0" w:uiPriority="60" w:unhideWhenUsed="0"/>
-    <w:lsdException w:name="Light List Accent 6" w:semiHidden="0" w:uiPriority="61" w:unhideWhenUsed="0"/>
-    <w:lsdException w:name="Light Grid Accent 6" w:semiHidden="0" w:uiPriority="62" w:unhideWhenUsed="0"/>
-    <w:lsdException w:name="Medium Shading 1 Accent 6" w:semiHidden="0" w:uiPriority="63" w:unhideWhenUsed="0"/>
-    <w:lsdException w:name="Medium Shading 2 Accent 6" w:semiHidden="0" w:uiPriority="64" w:unhideWhenUsed="0"/>
-    <w:lsdException w:name="Medium List 1 Accent 6" w:semiHidden="0" w:uiPriority="65" w:unhideWhenUsed="0"/>
-    <w:lsdException w:name="Medium List 2 Accent 6" w:semiHidden="0" w:uiPriority="66" w:unhideWhenUsed="0"/>
-    <w:lsdException w:name="Medium Grid 1 Accent 6" w:semiHidden="0" w:uiPriority="67" w:unhideWhenUsed="0"/>
-    <w:lsdException w:name="Medium Grid 2 Accent 6" w:semiHidden="0" w:uiPriority="68" w:unhideWhenUsed="0"/>
-    <w:lsdException w:name="Medium Grid 3 Accent 6" w:semiHidden="0" w:uiPriority="69" w:unhideWhenUsed="0"/>
-    <w:lsdException w:name="Dark List Accent 6" w:semiHidden="0" w:uiPriority="70" w:unhideWhenUsed="0"/>
-    <w:lsdException w:name="Colorful Shading Accent 6" w:semiHidden="0" w:uiPriority="71" w:unhideWhenUsed="0"/>
-    <w:lsdException w:name="Colorful List Accent 6" w:semiHidden="0" w:uiPriority="72" w:unhideWhenUsed="0"/>
-    <w:lsdException w:name="Colorful Grid Accent 6" w:semiHidden="0" w:uiPriority="73" w:unhideWhenUsed="0"/>
-    <w:lsdException w:name="Subtle Emphasis" w:semiHidden="0" w:uiPriority="19" w:unhideWhenUsed="0" w:qFormat="1"/>
-    <w:lsdException w:name="Intense Emphasis" w:semiHidden="0" w:uiPriority="21" w:unhideWhenUsed="0" w:qFormat="1"/>
-    <w:lsdException w:name="Subtle Reference" w:semiHidden="0" w:uiPriority="31" w:unhideWhenUsed="0" w:qFormat="1"/>
-    <w:lsdException w:name="Intense Reference" w:semiHidden="0" w:uiPriority="32" w:unhideWhenUsed="0" w:qFormat="1"/>
-    <w:lsdException w:name="Book Title" w:semiHidden="0" w:uiPriority="33" w:unhideWhenUsed="0" w:qFormat="1"/>
-    <w:lsdException w:name="Bibliography" w:uiPriority="37"/>
-    <w:lsdException w:name="TOC Heading" w:uiPriority="39" w:qFormat="1"/>
+  <w:latentStyles w:defLockedState="0" w:defUIPriority="99" w:defSemiHidden="0" w:defUnhideWhenUsed="0" w:defQFormat="0" w:count="371">
+    <w:lsdException w:name="Normal" w:uiPriority="0" w:qFormat="1"/>
+    <w:lsdException w:name="heading 1" w:uiPriority="0" w:qFormat="1"/>
+    <w:lsdException w:name="heading 2" w:semiHidden="1" w:uiPriority="0" w:unhideWhenUsed="1" w:qFormat="1"/>
+    <w:lsdException w:name="heading 3" w:semiHidden="1" w:uiPriority="0" w:unhideWhenUsed="1" w:qFormat="1"/>
+    <w:lsdException w:name="heading 4" w:semiHidden="1" w:uiPriority="0" w:unhideWhenUsed="1" w:qFormat="1"/>
+    <w:lsdException w:name="heading 5" w:semiHidden="1" w:uiPriority="0" w:unhideWhenUsed="1" w:qFormat="1"/>
+    <w:lsdException w:name="heading 6" w:semiHidden="1" w:uiPriority="0" w:unhideWhenUsed="1" w:qFormat="1"/>
+    <w:lsdException w:name="heading 7" w:semiHidden="1" w:uiPriority="0" w:unhideWhenUsed="1" w:qFormat="1"/>
+    <w:lsdException w:name="heading 8" w:semiHidden="1" w:uiPriority="0" w:unhideWhenUsed="1" w:qFormat="1"/>
+    <w:lsdException w:name="heading 9" w:semiHidden="1" w:uiPriority="0" w:unhideWhenUsed="1" w:qFormat="1"/>
+    <w:lsdException w:name="index 1" w:semiHidden="1" w:unhideWhenUsed="1"/>
+    <w:lsdException w:name="index 2" w:semiHidden="1" w:unhideWhenUsed="1"/>
+    <w:lsdException w:name="index 3" w:semiHidden="1" w:unhideWhenUsed="1"/>
+    <w:lsdException w:name="index 4" w:semiHidden="1" w:unhideWhenUsed="1"/>
+    <w:lsdException w:name="index 5" w:semiHidden="1" w:unhideWhenUsed="1"/>
+    <w:lsdException w:name="index 6" w:semiHidden="1" w:unhideWhenUsed="1"/>
+    <w:lsdException w:name="index 7" w:semiHidden="1" w:unhideWhenUsed="1"/>
+    <w:lsdException w:name="index 8" w:semiHidden="1" w:unhideWhenUsed="1"/>
+    <w:lsdException w:name="index 9" w:semiHidden="1" w:unhideWhenUsed="1"/>
+    <w:lsdException w:name="toc 1" w:semiHidden="1" w:uiPriority="39" w:unhideWhenUsed="1"/>
+    <w:lsdException w:name="toc 2" w:semiHidden="1" w:uiPriority="39" w:unhideWhenUsed="1"/>
+    <w:lsdException w:name="toc 3" w:semiHidden="1" w:uiPriority="39" w:unhideWhenUsed="1"/>
+    <w:lsdException w:name="toc 4" w:semiHidden="1" w:uiPriority="0" w:unhideWhenUsed="1"/>
+    <w:lsdException w:name="toc 5" w:semiHidden="1" w:uiPriority="0" w:unhideWhenUsed="1"/>
+    <w:lsdException w:name="toc 6" w:semiHidden="1" w:uiPriority="39" w:unhideWhenUsed="1"/>
+    <w:lsdException w:name="toc 7" w:semiHidden="1" w:uiPriority="39" w:unhideWhenUsed="1"/>
+    <w:lsdException w:name="toc 8" w:semiHidden="1" w:uiPriority="39" w:unhideWhenUsed="1"/>
+    <w:lsdException w:name="toc 9" w:semiHidden="1" w:uiPriority="39" w:unhideWhenUsed="1"/>
+    <w:lsdException w:name="Normal Indent" w:semiHidden="1" w:unhideWhenUsed="1"/>
+    <w:lsdException w:name="footnote text" w:semiHidden="1" w:unhideWhenUsed="1"/>
+    <w:lsdException w:name="annotation text" w:semiHidden="1" w:uiPriority="0" w:unhideWhenUsed="1"/>
+    <w:lsdException w:name="header" w:semiHidden="1" w:uiPriority="0" w:unhideWhenUsed="1"/>
+    <w:lsdException w:name="footer" w:semiHidden="1" w:uiPriority="0" w:unhideWhenUsed="1"/>
+    <w:lsdException w:name="index heading" w:semiHidden="1" w:unhideWhenUsed="1"/>
+    <w:lsdException w:name="caption" w:semiHidden="1" w:uiPriority="35" w:unhideWhenUsed="1" w:qFormat="1"/>
+    <w:lsdException w:name="table of figures" w:semiHidden="1" w:unhideWhenUsed="1"/>
+    <w:lsdException w:name="envelope address" w:semiHidden="1" w:unhideWhenUsed="1"/>
+    <w:lsdException w:name="envelope return" w:semiHidden="1" w:unhideWhenUsed="1"/>
+    <w:lsdException w:name="footnote reference" w:semiHidden="1" w:unhideWhenUsed="1"/>
+    <w:lsdException w:name="annotation reference" w:semiHidden="1" w:unhideWhenUsed="1"/>
+    <w:lsdException w:name="line number" w:semiHidden="1" w:unhideWhenUsed="1"/>
+    <w:lsdException w:name="page number" w:semiHidden="1" w:uiPriority="0" w:unhideWhenUsed="1"/>
+    <w:lsdException w:name="endnote reference" w:semiHidden="1" w:uiPriority="0" w:unhideWhenUsed="1"/>
+    <w:lsdException w:name="endnote text" w:semiHidden="1" w:uiPriority="0" w:unhideWhenUsed="1"/>
+    <w:lsdException w:name="table of authorities" w:semiHidden="1" w:unhideWhenUsed="1"/>
+    <w:lsdException w:name="macro" w:semiHidden="1" w:unhideWhenUsed="1"/>
+    <w:lsdException w:name="toa heading" w:semiHidden="1" w:unhideWhenUsed="1"/>
+    <w:lsdException w:name="List" w:semiHidden="1" w:unhideWhenUsed="1"/>
+    <w:lsdException w:name="List Bullet" w:semiHidden="1" w:unhideWhenUsed="1"/>
+    <w:lsdException w:name="List Number" w:semiHidden="1" w:unhideWhenUsed="1"/>
+    <w:lsdException w:name="List 2" w:semiHidden="1" w:unhideWhenUsed="1"/>
+    <w:lsdException w:name="List 3" w:semiHidden="1" w:unhideWhenUsed="1"/>
+    <w:lsdException w:name="List 4" w:semiHidden="1" w:unhideWhenUsed="1"/>
+    <w:lsdException w:name="List 5" w:semiHidden="1" w:unhideWhenUsed="1"/>
+    <w:lsdException w:name="List Bullet 2" w:semiHidden="1" w:unhideWhenUsed="1"/>
+    <w:lsdException w:name="List Bullet 3" w:semiHidden="1" w:unhideWhenUsed="1"/>
+    <w:lsdException w:name="List Bullet 4" w:semiHidden="1" w:unhideWhenUsed="1"/>
+    <w:lsdException w:name="List Bullet 5" w:semiHidden="1" w:unhideWhenUsed="1"/>
+    <w:lsdException w:name="List Number 2" w:semiHidden="1" w:unhideWhenUsed="1"/>
+    <w:lsdException w:name="List Number 3" w:semiHidden="1" w:unhideWhenUsed="1"/>
+    <w:lsdException w:name="List Number 4" w:semiHidden="1" w:unhideWhenUsed="1"/>
+    <w:lsdException w:name="List Number 5" w:semiHidden="1" w:unhideWhenUsed="1"/>
+    <w:lsdException w:name="Title" w:uiPriority="10" w:qFormat="1"/>
+    <w:lsdException w:name="Closing" w:semiHidden="1" w:unhideWhenUsed="1"/>
+    <w:lsdException w:name="Signature" w:semiHidden="1" w:unhideWhenUsed="1"/>
+    <w:lsdException w:name="Default Paragraph Font" w:semiHidden="1" w:uiPriority="1" w:unhideWhenUsed="1"/>
+    <w:lsdException w:name="Body Text" w:semiHidden="1" w:uiPriority="0" w:unhideWhenUsed="1"/>
+    <w:lsdException w:name="Body Text Indent" w:semiHidden="1" w:uiPriority="0" w:unhideWhenUsed="1"/>
+    <w:lsdException w:name="List Continue" w:semiHidden="1" w:unhideWhenUsed="1"/>
+    <w:lsdException w:name="List Continue 2" w:semiHidden="1" w:unhideWhenUsed="1"/>
+    <w:lsdException w:name="List Continue 3" w:semiHidden="1" w:unhideWhenUsed="1"/>
+    <w:lsdException w:name="List Continue 4" w:semiHidden="1" w:unhideWhenUsed="1"/>
+    <w:lsdException w:name="List Continue 5" w:semiHidden="1" w:unhideWhenUsed="1"/>
+    <w:lsdException w:name="Message Header" w:semiHidden="1" w:unhideWhenUsed="1"/>
+    <w:lsdException w:name="Subtitle" w:uiPriority="11" w:qFormat="1"/>
+    <w:lsdException w:name="Salutation" w:semiHidden="1" w:unhideWhenUsed="1"/>
+    <w:lsdException w:name="Date" w:semiHidden="1" w:unhideWhenUsed="1"/>
+    <w:lsdException w:name="Body Text First Indent" w:semiHidden="1" w:unhideWhenUsed="1"/>
+    <w:lsdException w:name="Body Text First Indent 2" w:semiHidden="1" w:unhideWhenUsed="1"/>
+    <w:lsdException w:name="Note Heading" w:semiHidden="1" w:unhideWhenUsed="1"/>
+    <w:lsdException w:name="Body Text 2" w:semiHidden="1" w:unhideWhenUsed="1"/>
+    <w:lsdException w:name="Body Text 3" w:semiHidden="1" w:unhideWhenUsed="1"/>
+    <w:lsdException w:name="Body Text Indent 2" w:semiHidden="1" w:unhideWhenUsed="1"/>
+    <w:lsdException w:name="Body Text Indent 3" w:semiHidden="1" w:uiPriority="0" w:unhideWhenUsed="1"/>
+    <w:lsdException w:name="Block Text" w:semiHidden="1" w:unhideWhenUsed="1"/>
+    <w:lsdException w:name="Hyperlink" w:semiHidden="1" w:unhideWhenUsed="1"/>
+    <w:lsdException w:name="FollowedHyperlink" w:semiHidden="1" w:uiPriority="0" w:unhideWhenUsed="1"/>
+    <w:lsdException w:name="Strong" w:uiPriority="22" w:qFormat="1"/>
+    <w:lsdException w:name="Emphasis" w:uiPriority="20" w:qFormat="1"/>
+    <w:lsdException w:name="Document Map" w:semiHidden="1" w:uiPriority="0" w:unhideWhenUsed="1"/>
+    <w:lsdException w:name="Plain Text" w:semiHidden="1" w:unhideWhenUsed="1"/>
+    <w:lsdException w:name="E-mail Signature" w:semiHidden="1" w:unhideWhenUsed="1"/>
+    <w:lsdException w:name="HTML Top of Form" w:semiHidden="1" w:unhideWhenUsed="1"/>
+    <w:lsdException w:name="HTML Bottom of Form" w:semiHidden="1" w:unhideWhenUsed="1"/>
+    <w:lsdException w:name="Normal (Web)" w:semiHidden="1" w:uiPriority="0" w:unhideWhenUsed="1"/>
+    <w:lsdException w:name="HTML Acronym" w:semiHidden="1" w:unhideWhenUsed="1"/>
+    <w:lsdException w:name="HTML Address" w:semiHidden="1" w:unhideWhenUsed="1"/>
+    <w:lsdException w:name="HTML Cite" w:semiHidden="1" w:unhideWhenUsed="1"/>
+    <w:lsdException w:name="HTML Code" w:semiHidden="1" w:unhideWhenUsed="1"/>
+    <w:lsdException w:name="HTML Definition" w:semiHidden="1" w:unhideWhenUsed="1"/>
+    <w:lsdException w:name="HTML Keyboard" w:semiHidden="1" w:unhideWhenUsed="1"/>
+    <w:lsdException w:name="HTML Preformatted" w:semiHidden="1" w:unhideWhenUsed="1"/>
+    <w:lsdException w:name="HTML Sample" w:semiHidden="1" w:unhideWhenUsed="1"/>
+    <w:lsdException w:name="HTML Typewriter" w:semiHidden="1" w:unhideWhenUsed="1"/>
+    <w:lsdException w:name="HTML Variable" w:semiHidden="1" w:unhideWhenUsed="1"/>
+    <w:lsdException w:name="Normal Table" w:semiHidden="1" w:unhideWhenUsed="1"/>
+    <w:lsdException w:name="annotation subject" w:semiHidden="1" w:unhideWhenUsed="1"/>
+    <w:lsdException w:name="No List" w:semiHidden="1" w:unhideWhenUsed="1"/>
+    <w:lsdException w:name="Outline List 1" w:semiHidden="1" w:unhideWhenUsed="1"/>
+    <w:lsdException w:name="Outline List 2" w:semiHidden="1" w:unhideWhenUsed="1"/>
+    <w:lsdException w:name="Outline List 3" w:semiHidden="1" w:unhideWhenUsed="1"/>
+    <w:lsdException w:name="Table Simple 1" w:semiHidden="1" w:unhideWhenUsed="1"/>
+    <w:lsdException w:name="Table Simple 2" w:semiHidden="1" w:unhideWhenUsed="1"/>
+    <w:lsdException w:name="Table Simple 3" w:semiHidden="1" w:unhideWhenUsed="1"/>
+    <w:lsdException w:name="Table Classic 1" w:semiHidden="1" w:unhideWhenUsed="1"/>
+    <w:lsdException w:name="Table Classic 2" w:semiHidden="1" w:unhideWhenUsed="1"/>
+    <w:lsdException w:name="Table Classic 3" w:semiHidden="1" w:unhideWhenUsed="1"/>
+    <w:lsdException w:name="Table Classic 4" w:semiHidden="1" w:unhideWhenUsed="1"/>
+    <w:lsdException w:name="Table Colorful 1" w:semiHidden="1" w:unhideWhenUsed="1"/>
+    <w:lsdException w:name="Table Colorful 2" w:semiHidden="1" w:unhideWhenUsed="1"/>
+    <w:lsdException w:name="Table Colorful 3" w:semiHidden="1" w:unhideWhenUsed="1"/>
+    <w:lsdException w:name="Table Columns 1" w:semiHidden="1" w:unhideWhenUsed="1"/>
+    <w:lsdException w:name="Table Columns 2" w:semiHidden="1" w:unhideWhenUsed="1"/>
+    <w:lsdException w:name="Table Columns 3" w:semiHidden="1" w:unhideWhenUsed="1"/>
+    <w:lsdException w:name="Table Columns 4" w:semiHidden="1" w:unhideWhenUsed="1"/>
+    <w:lsdException w:name="Table Columns 5" w:semiHidden="1" w:unhideWhenUsed="1"/>
+    <w:lsdException w:name="Table Grid 1" w:semiHidden="1" w:unhideWhenUsed="1"/>
+    <w:lsdException w:name="Table Grid 2" w:semiHidden="1" w:unhideWhenUsed="1"/>
+    <w:lsdException w:name="Table Grid 3" w:semiHidden="1" w:unhideWhenUsed="1"/>
+    <w:lsdException w:name="Table Grid 4" w:semiHidden="1" w:unhideWhenUsed="1"/>
+    <w:lsdException w:name="Table Grid 5" w:semiHidden="1" w:unhideWhenUsed="1"/>
+    <w:lsdException w:name="Table Grid 6" w:semiHidden="1" w:unhideWhenUsed="1"/>
+    <w:lsdException w:name="Table Grid 7" w:semiHidden="1" w:unhideWhenUsed="1"/>
+    <w:lsdException w:name="Table Grid 8" w:semiHidden="1" w:unhideWhenUsed="1"/>
+    <w:lsdException w:name="Table List 1" w:semiHidden="1" w:unhideWhenUsed="1"/>
+    <w:lsdException w:name="Table List 2" w:semiHidden="1" w:unhideWhenUsed="1"/>
+    <w:lsdException w:name="Table List 3" w:semiHidden="1" w:unhideWhenUsed="1"/>
+    <w:lsdException w:name="Table List 4" w:semiHidden="1" w:unhideWhenUsed="1"/>
+    <w:lsdException w:name="Table List 5" w:semiHidden="1" w:unhideWhenUsed="1"/>
+    <w:lsdException w:name="Table List 6" w:semiHidden="1" w:unhideWhenUsed="1"/>
+    <w:lsdException w:name="Table List 7" w:semiHidden="1" w:unhideWhenUsed="1"/>
+    <w:lsdException w:name="Table List 8" w:semiHidden="1" w:unhideWhenUsed="1"/>
+    <w:lsdException w:name="Table 3D effects 1" w:semiHidden="1" w:unhideWhenUsed="1"/>
+    <w:lsdException w:name="Table 3D effects 2" w:semiHidden="1" w:unhideWhenUsed="1"/>
+    <w:lsdException w:name="Table 3D effects 3" w:semiHidden="1" w:unhideWhenUsed="1"/>
+    <w:lsdException w:name="Table Contemporary" w:semiHidden="1" w:unhideWhenUsed="1"/>
+    <w:lsdException w:name="Table Elegant" w:semiHidden="1" w:unhideWhenUsed="1"/>
+    <w:lsdException w:name="Table Professional" w:semiHidden="1" w:unhideWhenUsed="1"/>
+    <w:lsdException w:name="Table Subtle 1" w:semiHidden="1" w:unhideWhenUsed="1"/>
+    <w:lsdException w:name="Table Subtle 2" w:semiHidden="1" w:unhideWhenUsed="1"/>
+    <w:lsdException w:name="Table Web 1" w:semiHidden="1" w:unhideWhenUsed="1"/>
+    <w:lsdException w:name="Table Web 2" w:semiHidden="1" w:unhideWhenUsed="1"/>
+    <w:lsdException w:name="Table Web 3" w:semiHidden="1" w:unhideWhenUsed="1"/>
+    <w:lsdException w:name="Balloon Text" w:semiHidden="1" w:uiPriority="0" w:unhideWhenUsed="1"/>
+    <w:lsdException w:name="Table Grid" w:uiPriority="0"/>
+    <w:lsdException w:name="Table Theme" w:semiHidden="1" w:unhideWhenUsed="1"/>
+    <w:lsdException w:name="Placeholder Text" w:semiHidden="1"/>
+    <w:lsdException w:name="No Spacing" w:uiPriority="1" w:qFormat="1"/>
+    <w:lsdException w:name="Light Shading" w:uiPriority="60"/>
+    <w:lsdException w:name="Light List" w:uiPriority="61"/>
+    <w:lsdException w:name="Light Grid" w:uiPriority="62"/>
+    <w:lsdException w:name="Medium Shading 1" w:uiPriority="63"/>
+    <w:lsdException w:name="Medium Shading 2" w:uiPriority="64"/>
+    <w:lsdException w:name="Medium List 1" w:uiPriority="65"/>
+    <w:lsdException w:name="Medium List 2" w:uiPriority="66"/>
+    <w:lsdException w:name="Medium Grid 1" w:uiPriority="67"/>
+    <w:lsdException w:name="Medium Grid 2" w:uiPriority="68"/>
+    <w:lsdException w:name="Medium Grid 3" w:uiPriority="69"/>
+    <w:lsdException w:name="Dark List" w:uiPriority="70"/>
+    <w:lsdException w:name="Colorful Shading" w:uiPriority="71"/>
+    <w:lsdException w:name="Colorful List" w:uiPriority="72"/>
+    <w:lsdException w:name="Colorful Grid" w:uiPriority="73"/>
+    <w:lsdException w:name="Light Shading Accent 1" w:uiPriority="60"/>
+    <w:lsdException w:name="Light List Accent 1" w:uiPriority="61"/>
+    <w:lsdException w:name="Light Grid Accent 1" w:uiPriority="62"/>
+    <w:lsdException w:name="Medium Shading 1 Accent 1" w:uiPriority="63"/>
+    <w:lsdException w:name="Medium Shading 2 Accent 1" w:uiPriority="64"/>
+    <w:lsdException w:name="Medium List 1 Accent 1" w:uiPriority="65"/>
+    <w:lsdException w:name="Revision" w:semiHidden="1"/>
+    <w:lsdException w:name="List Paragraph" w:uiPriority="34" w:qFormat="1"/>
+    <w:lsdException w:name="Quote" w:uiPriority="29" w:qFormat="1"/>
+    <w:lsdException w:name="Intense Quote" w:uiPriority="30" w:qFormat="1"/>
+    <w:lsdException w:name="Medium List 2 Accent 1" w:uiPriority="66"/>
+    <w:lsdException w:name="Medium Grid 1 Accent 1" w:uiPriority="67"/>
+    <w:lsdException w:name="Medium Grid 2 Accent 1" w:uiPriority="68"/>
+    <w:lsdException w:name="Medium Grid 3 Accent 1" w:uiPriority="69"/>
+    <w:lsdException w:name="Dark List Accent 1" w:uiPriority="70"/>
+    <w:lsdException w:name="Colorful Shading Accent 1" w:uiPriority="71"/>
+    <w:lsdException w:name="Colorful List Accent 1" w:uiPriority="72"/>
+    <w:lsdException w:name="Colorful Grid Accent 1" w:uiPriority="73"/>
+    <w:lsdException w:name="Light Shading Accent 2" w:uiPriority="60"/>
+    <w:lsdException w:name="Light List Accent 2" w:uiPriority="61"/>
+    <w:lsdException w:name="Light Grid Accent 2" w:uiPriority="62"/>
+    <w:lsdException w:name="Medium Shading 1 Accent 2" w:uiPriority="63"/>
+    <w:lsdException w:name="Medium Shading 2 Accent 2" w:uiPriority="64"/>
+    <w:lsdException w:name="Medium List 1 Accent 2" w:uiPriority="65"/>
+    <w:lsdException w:name="Medium List 2 Accent 2" w:uiPriority="66"/>
+    <w:lsdException w:name="Medium Grid 1 Accent 2" w:uiPriority="67"/>
+    <w:lsdException w:name="Medium Grid 2 Accent 2" w:uiPriority="68"/>
+    <w:lsdException w:name="Medium Grid 3 Accent 2" w:uiPriority="69"/>
+    <w:lsdException w:name="Dark List Accent 2" w:uiPriority="70"/>
+    <w:lsdException w:name="Colorful Shading Accent 2" w:uiPriority="71"/>
+    <w:lsdException w:name="Colorful List Accent 2" w:uiPriority="72"/>
+    <w:lsdException w:name="Colorful Grid Accent 2" w:uiPriority="73"/>
+    <w:lsdException w:name="Light Shading Accent 3" w:uiPriority="60"/>
+    <w:lsdException w:name="Light List Accent 3" w:uiPriority="61"/>
+    <w:lsdException w:name="Light Grid Accent 3" w:uiPriority="62"/>
+    <w:lsdException w:name="Medium Shading 1 Accent 3" w:uiPriority="63"/>
+    <w:lsdException w:name="Medium Shading 2 Accent 3" w:uiPriority="64"/>
+    <w:lsdException w:name="Medium List 1 Accent 3" w:uiPriority="65"/>
+    <w:lsdException w:name="Medium List 2 Accent 3" w:uiPriority="66"/>
+    <w:lsdException w:name="Medium Grid 1 Accent 3" w:uiPriority="67"/>
+    <w:lsdException w:name="Medium Grid 2 Accent 3" w:uiPriority="68"/>
+    <w:lsdException w:name="Medium Grid 3 Accent 3" w:uiPriority="69"/>
+    <w:lsdException w:name="Dark List Accent 3" w:uiPriority="70"/>
+    <w:lsdException w:name="Colorful Shading Accent 3" w:uiPriority="71"/>
+    <w:lsdException w:name="Colorful List Accent 3" w:uiPriority="72"/>
+    <w:lsdException w:name="Colorful Grid Accent 3" w:uiPriority="73"/>
+    <w:lsdException w:name="Light Shading Accent 4" w:uiPriority="60"/>
+    <w:lsdException w:name="Light List Accent 4" w:uiPriority="61"/>
+    <w:lsdException w:name="Light Grid Accent 4" w:uiPriority="62"/>
+    <w:lsdException w:name="Medium Shading 1 Accent 4" w:uiPriority="63"/>
+    <w:lsdException w:name="Medium Shading 2 Accent 4" w:uiPriority="64"/>
+    <w:lsdException w:name="Medium List 1 Accent 4" w:uiPriority="65"/>
+    <w:lsdException w:name="Medium List 2 Accent 4" w:uiPriority="66"/>
+    <w:lsdException w:name="Medium Grid 1 Accent 4" w:uiPriority="67"/>
+    <w:lsdException w:name="Medium Grid 2 Accent 4" w:uiPriority="68"/>
+    <w:lsdException w:name="Medium Grid 3 Accent 4" w:uiPriority="69"/>
+    <w:lsdException w:name="Dark List Accent 4" w:uiPriority="70"/>
+    <w:lsdException w:name="Colorful Shading Accent 4" w:uiPriority="71"/>
+    <w:lsdException w:name="Colorful List Accent 4" w:uiPriority="72"/>
+    <w:lsdException w:name="Colorful Grid Accent 4" w:uiPriority="73"/>
+    <w:lsdException w:name="Light Shading Accent 5" w:uiPriority="60"/>
+    <w:lsdException w:name="Light List Accent 5" w:uiPriority="61"/>
+    <w:lsdException w:name="Light Grid Accent 5" w:uiPriority="62"/>
+    <w:lsdException w:name="Medium Shading 1 Accent 5" w:uiPriority="63"/>
+    <w:lsdException w:name="Medium Shading 2 Accent 5" w:uiPriority="64"/>
+    <w:lsdException w:name="Medium List 1 Accent 5" w:uiPriority="65"/>
+    <w:lsdException w:name="Medium List 2 Accent 5" w:uiPriority="66"/>
+    <w:lsdException w:name="Medium Grid 1 Accent 5" w:uiPriority="67"/>
+    <w:lsdException w:name="Medium Grid 2 Accent 5" w:uiPriority="68"/>
+    <w:lsdException w:name="Medium Grid 3 Accent 5" w:uiPriority="69"/>
+    <w:lsdException w:name="Dark List Accent 5" w:uiPriority="70"/>
+    <w:lsdException w:name="Colorful Shading Accent 5" w:uiPriority="71"/>
+    <w:lsdException w:name="Colorful List Accent 5" w:uiPriority="72"/>
+    <w:lsdException w:name="Colorful Grid Accent 5" w:uiPriority="73"/>
+    <w:lsdException w:name="Light Shading Accent 6" w:uiPriority="60"/>
+    <w:lsdException w:name="Light List Accent 6" w:uiPriority="61"/>
+    <w:lsdException w:name="Light Grid Accent 6" w:uiPriority="62"/>
+    <w:lsdException w:name="Medium Shading 1 Accent 6" w:uiPriority="63"/>
+    <w:lsdException w:name="Medium Shading 2 Accent 6" w:uiPriority="64"/>
+    <w:lsdException w:name="Medium List 1 Accent 6" w:uiPriority="65"/>
+    <w:lsdException w:name="Medium List 2 Accent 6" w:uiPriority="66"/>
+    <w:lsdException w:name="Medium Grid 1 Accent 6" w:uiPriority="67"/>
+    <w:lsdException w:name="Medium Grid 2 Accent 6" w:uiPriority="68"/>
+    <w:lsdException w:name="Medium Grid 3 Accent 6" w:uiPriority="69"/>
+    <w:lsdException w:name="Dark List Accent 6" w:uiPriority="70"/>
+    <w:lsdException w:name="Colorful Shading Accent 6" w:uiPriority="71"/>
+    <w:lsdException w:name="Colorful List Accent 6" w:uiPriority="72"/>
+    <w:lsdException w:name="Colorful Grid Accent 6" w:uiPriority="73"/>
+    <w:lsdException w:name="Subtle Emphasis" w:uiPriority="19" w:qFormat="1"/>
+    <w:lsdException w:name="Intense Emphasis" w:uiPriority="21" w:qFormat="1"/>
+    <w:lsdException w:name="Subtle Reference" w:uiPriority="31" w:qFormat="1"/>
+    <w:lsdException w:name="Intense Reference" w:uiPriority="32" w:qFormat="1"/>
+    <w:lsdException w:name="Book Title" w:uiPriority="33" w:qFormat="1"/>
+    <w:lsdException w:name="Bibliography" w:semiHidden="1" w:uiPriority="37" w:unhideWhenUsed="1"/>
+    <w:lsdException w:name="TOC Heading" w:semiHidden="1" w:uiPriority="39" w:unhideWhenUsed="1" w:qFormat="1"/>
+    <w:lsdException w:name="Plain Table 1" w:uiPriority="41"/>
+    <w:lsdException w:name="Plain Table 2" w:uiPriority="42"/>
+    <w:lsdException w:name="Plain Table 3" w:uiPriority="43"/>
+    <w:lsdException w:name="Plain Table 4" w:uiPriority="44"/>
+    <w:lsdException w:name="Plain Table 5" w:uiPriority="45"/>
+    <w:lsdException w:name="Grid Table Light" w:uiPriority="40"/>
+    <w:lsdException w:name="Grid Table 1 Light" w:uiPriority="46"/>
+    <w:lsdException w:name="Grid Table 2" w:uiPriority="47"/>
+    <w:lsdException w:name="Grid Table 3" w:uiPriority="48"/>
+    <w:lsdException w:name="Grid Table 4" w:uiPriority="49"/>
+    <w:lsdException w:name="Grid Table 5 Dark" w:uiPriority="50"/>
+    <w:lsdException w:name="Grid Table 6 Colorful" w:uiPriority="51"/>
+    <w:lsdException w:name="Grid Table 7 Colorful" w:uiPriority="52"/>
+    <w:lsdException w:name="Grid Table 1 Light Accent 1" w:uiPriority="46"/>
+    <w:lsdException w:name="Grid Table 2 Accent 1" w:uiPriority="47"/>
+    <w:lsdException w:name="Grid Table 3 Accent 1" w:uiPriority="48"/>
+    <w:lsdException w:name="Grid Table 4 Accent 1" w:uiPriority="49"/>
+    <w:lsdException w:name="Grid Table 5 Dark Accent 1" w:uiPriority="50"/>
+    <w:lsdException w:name="Grid Table 6 Colorful Accent 1" w:uiPriority="51"/>
+    <w:lsdException w:name="Grid Table 7 Colorful Accent 1" w:uiPriority="52"/>
+    <w:lsdException w:name="Grid Table 1 Light Accent 2" w:uiPriority="46"/>
+    <w:lsdException w:name="Grid Table 2 Accent 2" w:uiPriority="47"/>
+    <w:lsdException w:name="Grid Table 3 Accent 2" w:uiPriority="48"/>
+    <w:lsdException w:name="Grid Table 4 Accent 2" w:uiPriority="49"/>
+    <w:lsdException w:name="Grid Table 5 Dark Accent 2" w:uiPriority="50"/>
+    <w:lsdException w:name="Grid Table 6 Colorful Accent 2" w:uiPriority="51"/>
+    <w:lsdException w:name="Grid Table 7 Colorful Accent 2" w:uiPriority="52"/>
+    <w:lsdException w:name="Grid Table 1 Light Accent 3" w:uiPriority="46"/>
+    <w:lsdException w:name="Grid Table 2 Accent 3" w:uiPriority="47"/>
+    <w:lsdException w:name="Grid Table 3 Accent 3" w:uiPriority="48"/>
+    <w:lsdException w:name="Grid Table 4 Accent 3" w:uiPriority="49"/>
+    <w:lsdException w:name="Grid Table 5 Dark Accent 3" w:uiPriority="50"/>
+    <w:lsdException w:name="Grid Table 6 Colorful Accent 3" w:uiPriority="51"/>
+    <w:lsdException w:name="Grid Table 7 Colorful Accent 3" w:uiPriority="52"/>
+    <w:lsdException w:name="Grid Table 1 Light Accent 4" w:uiPriority="46"/>
+    <w:lsdException w:name="Grid Table 2 Accent 4" w:uiPriority="47"/>
+    <w:lsdException w:name="Grid Table 3 Accent 4" w:uiPriority="48"/>
+    <w:lsdException w:name="Grid Table 4 Accent 4" w:uiPriority="49"/>
+    <w:lsdException w:name="Grid Table 5 Dark Accent 4" w:uiPriority="50"/>
+    <w:lsdException w:name="Grid Table 6 Colorful Accent 4" w:uiPriority="51"/>
+    <w:lsdException w:name="Grid Table 7 Colorful Accent 4" w:uiPriority="52"/>
+    <w:lsdException w:name="Grid Table 1 Light Accent 5" w:uiPriority="46"/>
+    <w:lsdException w:name="Grid Table 2 Accent 5" w:uiPriority="47"/>
+    <w:lsdException w:name="Grid Table 3 Accent 5" w:uiPriority="48"/>
+    <w:lsdException w:name="Grid Table 4 Accent 5" w:uiPriority="49"/>
+    <w:lsdException w:name="Grid Table 5 Dark Accent 5" w:uiPriority="50"/>
+    <w:lsdException w:name="Grid Table 6 Colorful Accent 5" w:uiPriority="51"/>
+    <w:lsdException w:name="Grid Table 7 Colorful Accent 5" w:uiPriority="52"/>
+    <w:lsdException w:name="Grid Table 1 Light Accent 6" w:uiPriority="46"/>
+    <w:lsdException w:name="Grid Table 2 Accent 6" w:uiPriority="47"/>
+    <w:lsdException w:name="Grid Table 3 Accent 6" w:uiPriority="48"/>
+    <w:lsdException w:name="Grid Table 4 Accent 6" w:uiPriority="49"/>
+    <w:lsdException w:name="Grid Table 5 Dark Accent 6" w:uiPriority="50"/>
+    <w:lsdException w:name="Grid Table 6 Colorful Accent 6" w:uiPriority="51"/>
+    <w:lsdException w:name="Grid Table 7 Colorful Accent 6" w:uiPriority="52"/>
+    <w:lsdException w:name="List Table 1 Light" w:uiPriority="46"/>
+    <w:lsdException w:name="List Table 2" w:uiPriority="47"/>
+    <w:lsdException w:name="List Table 3" w:uiPriority="48"/>
+    <w:lsdException w:name="List Table 4" w:uiPriority="49"/>
+    <w:lsdException w:name="List Table 5 Dark" w:uiPriority="50"/>
+    <w:lsdException w:name="List Table 6 Colorful" w:uiPriority="51"/>
+    <w:lsdException w:name="List Table 7 Colorful" w:uiPriority="52"/>
+    <w:lsdException w:name="List Table 1 Light Accent 1" w:uiPriority="46"/>
+    <w:lsdException w:name="List Table 2 Accent 1" w:uiPriority="47"/>
+    <w:lsdException w:name="List Table 3 Accent 1" w:uiPriority="48"/>
+    <w:lsdException w:name="List Table 4 Accent 1" w:uiPriority="49"/>
+    <w:lsdException w:name="List Table 5 Dark Accent 1" w:uiPriority="50"/>
+    <w:lsdException w:name="List Table 6 Colorful Accent 1" w:uiPriority="51"/>
+    <w:lsdException w:name="List Table 7 Colorful Accent 1" w:uiPriority="52"/>
+    <w:lsdException w:name="List Table 1 Light Accent 2" w:uiPriority="46"/>
+    <w:lsdException w:name="List Table 2 Accent 2" w:uiPriority="47"/>
+    <w:lsdException w:name="List Table 3 Accent 2" w:uiPriority="48"/>
+    <w:lsdException w:name="List Table 4 Accent 2" w:uiPriority="49"/>
+    <w:lsdException w:name="List Table 5 Dark Accent 2" w:uiPriority="50"/>
+    <w:lsdException w:name="List Table 6 Colorful Accent 2" w:uiPriority="51"/>
+    <w:lsdException w:name="List Table 7 Colorful Accent 2" w:uiPriority="52"/>
+    <w:lsdException w:name="List Table 1 Light Accent 3" w:uiPriority="46"/>
+    <w:lsdException w:name="List Table 2 Accent 3" w:uiPriority="47"/>
+    <w:lsdException w:name="List Table 3 Accent 3" w:uiPriority="48"/>
+    <w:lsdException w:name="List Table 4 Accent 3" w:uiPriority="49"/>
+    <w:lsdException w:name="List Table 5 Dark Accent 3" w:uiPriority="50"/>
+    <w:lsdException w:name="List Table 6 Colorful Accent 3" w:uiPriority="51"/>
+    <w:lsdException w:name="List Table 7 Colorful Accent 3" w:uiPriority="52"/>
+    <w:lsdException w:name="List Table 1 Light Accent 4" w:uiPriority="46"/>
+    <w:lsdException w:name="List Table 2 Accent 4" w:uiPriority="47"/>
+    <w:lsdException w:name="List Table 3 Accent 4" w:uiPriority="48"/>
+    <w:lsdException w:name="List Table 4 Accent 4" w:uiPriority="49"/>
+    <w:lsdException w:name="List Table 5 Dark Accent 4" w:uiPriority="50"/>
+    <w:lsdException w:name="List Table 6 Colorful Accent 4" w:uiPriority="51"/>
+    <w:lsdException w:name="List Table 7 Colorful Accent 4" w:uiPriority="52"/>
+    <w:lsdException w:name="List Table 1 Light Accent 5" w:uiPriority="46"/>
+    <w:lsdException w:name="List Table 2 Accent 5" w:uiPriority="47"/>
+    <w:lsdException w:name="List Table 3 Accent 5" w:uiPriority="48"/>
+    <w:lsdException w:name="List Table 4 Accent 5" w:uiPriority="49"/>
+    <w:lsdException w:name="List Table 5 Dark Accent 5" w:uiPriority="50"/>
+    <w:lsdException w:name="List Table 6 Colorful Accent 5" w:uiPriority="51"/>
+    <w:lsdException w:name="List Table 7 Colorful Accent 5" w:uiPriority="52"/>
+    <w:lsdException w:name="List Table 1 Light Accent 6" w:uiPriority="46"/>
+    <w:lsdException w:name="List Table 2 Accent 6" w:uiPriority="47"/>
+    <w:lsdException w:name="List Table 3 Accent 6" w:uiPriority="48"/>
+    <w:lsdException w:name="List Table 4 Accent 6" w:uiPriority="49"/>
+    <w:lsdException w:name="List Table 5 Dark Accent 6" w:uiPriority="50"/>
+    <w:lsdException w:name="List Table 6 Colorful Accent 6" w:uiPriority="51"/>
+    <w:lsdException w:name="List Table 7 Colorful Accent 6" w:uiPriority="52"/>
   </w:latentStyles>
   <w:style w:type="paragraph" w:default="1" w:styleId="Normal">
     <w:name w:val="Normal"/>
@@ -18507,7 +17355,7 @@
 </file>
 
 <file path=customXml/itemProps1.xml><?xml version="1.0" encoding="utf-8"?>
-<ds:datastoreItem xmlns:ds="http://schemas.openxmlformats.org/officeDocument/2006/customXml" ds:itemID="{5FA4783E-899F-46C3-9D16-B9D6946C89A5}">
+<ds:datastoreItem xmlns:ds="http://schemas.openxmlformats.org/officeDocument/2006/customXml" ds:itemID="{78949D50-42C4-4035-A45D-4899D4635E56}">
   <ds:schemaRefs>
     <ds:schemaRef ds:uri="http://schemas.openxmlformats.org/officeDocument/2006/bibliography"/>
   </ds:schemaRefs>

</xml_diff>

<commit_message>
TFS 6768 - Updated.
git-tfs-id: [https://tfs.omnicloud.local/tfs/cco%20program/]$/eCoaching_V2;C37498
</commit_message>
<xml_diff>
--- a/Design/DD/Web/CCO_eCoaching_Submission_DD.docx
+++ b/Design/DD/Web/CCO_eCoaching_Submission_DD.docx
@@ -641,7 +641,7 @@
           </mc:Choice>
           <mc:Fallback>
             <w:pict>
-              <v:line w14:anchorId="4BAB2B31" id="Line 14" o:spid="_x0000_s1026" style="position:absolute;z-index:251659264;visibility:visible;mso-wrap-style:square;mso-width-percent:0;mso-height-percent:0;mso-wrap-distance-left:9pt;mso-wrap-distance-top:0;mso-wrap-distance-right:9pt;mso-wrap-distance-bottom:0;mso-position-horizontal:absolute;mso-position-horizontal-relative:text;mso-position-vertical:absolute;mso-position-vertical-relative:text;mso-width-percent:0;mso-height-percent:0;mso-width-relative:page;mso-height-relative:page" from="115.2pt,.6pt" to="309.6pt,.6pt" o:gfxdata="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" o:allowincell="f">
+              <v:line w14:anchorId="0E0A35BF" id="Line 14" o:spid="_x0000_s1026" style="position:absolute;z-index:251659264;visibility:visible;mso-wrap-style:square;mso-width-percent:0;mso-height-percent:0;mso-wrap-distance-left:9pt;mso-wrap-distance-top:0;mso-wrap-distance-right:9pt;mso-wrap-distance-bottom:0;mso-position-horizontal:absolute;mso-position-horizontal-relative:text;mso-position-vertical:absolute;mso-position-vertical-relative:text;mso-width-percent:0;mso-height-percent:0;mso-width-relative:page;mso-height-relative:page" from="115.2pt,.6pt" to="309.6pt,.6pt" o:gfxdata="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" o:allowincell="f">
                 <v:stroke startarrowwidth="narrow" startarrowlength="short" endarrowwidth="narrow" endarrowlength="short"/>
               </v:line>
             </w:pict>
@@ -788,7 +788,7 @@
           </mc:Choice>
           <mc:Fallback>
             <w:pict>
-              <v:line w14:anchorId="1E1E294B" id="Line 16" o:spid="_x0000_s1026" style="position:absolute;z-index:251661312;visibility:visible;mso-wrap-style:square;mso-width-percent:0;mso-height-percent:0;mso-wrap-distance-left:9pt;mso-wrap-distance-top:0;mso-wrap-distance-right:9pt;mso-wrap-distance-bottom:0;mso-position-horizontal:absolute;mso-position-horizontal-relative:text;mso-position-vertical:absolute;mso-position-vertical-relative:text;mso-width-percent:0;mso-height-percent:0;mso-width-relative:page;mso-height-relative:page" from="402.75pt,.2pt" to="494.25pt,.25pt" o:gfxdata="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" o:allowincell="f">
+              <v:line w14:anchorId="52E58DC5" id="Line 16" o:spid="_x0000_s1026" style="position:absolute;z-index:251661312;visibility:visible;mso-wrap-style:square;mso-width-percent:0;mso-height-percent:0;mso-wrap-distance-left:9pt;mso-wrap-distance-top:0;mso-wrap-distance-right:9pt;mso-wrap-distance-bottom:0;mso-position-horizontal:absolute;mso-position-horizontal-relative:text;mso-position-vertical:absolute;mso-position-vertical-relative:text;mso-width-percent:0;mso-height-percent:0;mso-width-relative:page;mso-height-relative:page" from="402.75pt,.2pt" to="494.25pt,.25pt" o:gfxdata="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" o:allowincell="f">
                 <v:stroke startarrowwidth="narrow" startarrowlength="short" endarrowwidth="narrow" endarrowlength="short"/>
               </v:line>
             </w:pict>
@@ -865,7 +865,7 @@
           </mc:Choice>
           <mc:Fallback>
             <w:pict>
-              <v:line w14:anchorId="6BF99D31" id="Line 15" o:spid="_x0000_s1026" style="position:absolute;z-index:251660288;visibility:visible;mso-wrap-style:square;mso-width-percent:0;mso-height-percent:0;mso-wrap-distance-left:9pt;mso-wrap-distance-top:0;mso-wrap-distance-right:9pt;mso-wrap-distance-bottom:0;mso-position-horizontal:absolute;mso-position-horizontal-relative:text;mso-position-vertical:absolute;mso-position-vertical-relative:text;mso-width-percent:0;mso-height-percent:0;mso-width-relative:page;mso-height-relative:page" from="76.5pt,-.15pt" to="270.95pt,-.1pt" o:gfxdata="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" o:allowincell="f">
+              <v:line w14:anchorId="53B09EA9" id="Line 15" o:spid="_x0000_s1026" style="position:absolute;z-index:251660288;visibility:visible;mso-wrap-style:square;mso-width-percent:0;mso-height-percent:0;mso-wrap-distance-left:9pt;mso-wrap-distance-top:0;mso-wrap-distance-right:9pt;mso-wrap-distance-bottom:0;mso-position-horizontal:absolute;mso-position-horizontal-relative:text;mso-position-vertical:absolute;mso-position-vertical-relative:text;mso-width-percent:0;mso-height-percent:0;mso-width-relative:page;mso-height-relative:page" from="76.5pt,-.15pt" to="270.95pt,-.1pt" o:gfxdata="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" o:allowincell="f">
                 <v:stroke startarrowwidth="narrow" startarrowlength="short" endarrowwidth="narrow" endarrowlength="short"/>
               </v:line>
             </w:pict>
@@ -6414,12 +6414,7 @@
       <w:ins w:id="40" w:author="Huang, Lili" w:date="2017-05-18T09:08:00Z">
         <w:r>
           <w:lastRenderedPageBreak/>
-          <w:t>The number of Coaching (</w:t>
-        </w:r>
-        <w:bookmarkStart w:id="41" w:name="_GoBack"/>
-        <w:bookmarkEnd w:id="41"/>
-        <w:r>
-          <w:t>Warning) Reasons to be selected is limited to 12.</w:t>
+          <w:t>The number of Coaching (Warning) Reasons to be selected is limited to 12.</w:t>
         </w:r>
       </w:ins>
     </w:p>
@@ -11259,6 +11254,128 @@
         </w:tc>
       </w:tr>
       <w:tr>
+        <w:trPr>
+          <w:ins w:id="41" w:author="Huang, Lili" w:date="2017-05-18T09:15:00Z"/>
+        </w:trPr>
+        <w:tc>
+          <w:tcPr>
+            <w:tcW w:w="960" w:type="dxa"/>
+            <w:tcBorders>
+              <w:top w:val="single" w:sz="6" w:space="0" w:color="000000"/>
+              <w:bottom w:val="single" w:sz="6" w:space="0" w:color="000000"/>
+            </w:tcBorders>
+          </w:tcPr>
+          <w:p>
+            <w:pPr>
+              <w:rPr>
+                <w:ins w:id="42" w:author="Huang, Lili" w:date="2017-05-18T09:15:00Z"/>
+              </w:rPr>
+            </w:pPr>
+            <w:ins w:id="43" w:author="Huang, Lili" w:date="2017-05-18T09:15:00Z">
+              <w:r>
+                <w:t>Text</w:t>
+              </w:r>
+            </w:ins>
+          </w:p>
+        </w:tc>
+        <w:tc>
+          <w:tcPr>
+            <w:tcW w:w="930" w:type="dxa"/>
+            <w:tcBorders>
+              <w:top w:val="single" w:sz="6" w:space="0" w:color="000000"/>
+              <w:bottom w:val="single" w:sz="6" w:space="0" w:color="000000"/>
+            </w:tcBorders>
+          </w:tcPr>
+          <w:p>
+            <w:pPr>
+              <w:rPr>
+                <w:ins w:id="44" w:author="Huang, Lili" w:date="2017-05-18T09:15:00Z"/>
+              </w:rPr>
+            </w:pPr>
+            <w:ins w:id="45" w:author="Huang, Lili" w:date="2017-05-18T09:15:00Z">
+              <w:r>
+                <w:t>AB-17</w:t>
+              </w:r>
+            </w:ins>
+          </w:p>
+        </w:tc>
+        <w:tc>
+          <w:tcPr>
+            <w:tcW w:w="5490" w:type="dxa"/>
+            <w:tcBorders>
+              <w:top w:val="single" w:sz="6" w:space="0" w:color="000000"/>
+              <w:bottom w:val="single" w:sz="6" w:space="0" w:color="000000"/>
+            </w:tcBorders>
+          </w:tcPr>
+          <w:p>
+            <w:pPr>
+              <w:rPr>
+                <w:ins w:id="46" w:author="Huang, Lili" w:date="2017-05-18T09:15:00Z"/>
+              </w:rPr>
+            </w:pPr>
+            <w:ins w:id="47" w:author="Huang, Lili" w:date="2017-05-18T09:15:00Z">
+              <w:r>
+                <w:t>You may only select up to 12 coaching reasons.</w:t>
+              </w:r>
+            </w:ins>
+          </w:p>
+        </w:tc>
+        <w:tc>
+          <w:tcPr>
+            <w:tcW w:w="5310" w:type="dxa"/>
+            <w:tcBorders>
+              <w:top w:val="single" w:sz="6" w:space="0" w:color="000000"/>
+              <w:bottom w:val="single" w:sz="6" w:space="0" w:color="000000"/>
+            </w:tcBorders>
+          </w:tcPr>
+          <w:p>
+            <w:pPr>
+              <w:rPr>
+                <w:ins w:id="48" w:author="Huang, Lili" w:date="2017-05-18T09:15:00Z"/>
+              </w:rPr>
+            </w:pPr>
+            <w:ins w:id="49" w:author="Huang, Lili" w:date="2017-05-18T09:16:00Z">
+              <w:r>
+                <w:t>Display</w:t>
+              </w:r>
+            </w:ins>
+            <w:ins w:id="50" w:author="Huang, Lili" w:date="2017-05-18T09:17:00Z">
+              <w:r>
+                <w:t>s</w:t>
+              </w:r>
+            </w:ins>
+            <w:bookmarkStart w:id="51" w:name="_GoBack"/>
+            <w:bookmarkEnd w:id="51"/>
+            <w:ins w:id="52" w:author="Huang, Lili" w:date="2017-05-18T09:16:00Z">
+              <w:r>
+                <w:t xml:space="preserve"> if there are more than 12 reasons selected when submitting the form.</w:t>
+              </w:r>
+            </w:ins>
+          </w:p>
+        </w:tc>
+        <w:tc>
+          <w:tcPr>
+            <w:tcW w:w="1350" w:type="dxa"/>
+            <w:tcBorders>
+              <w:top w:val="single" w:sz="6" w:space="0" w:color="000000"/>
+              <w:bottom w:val="single" w:sz="6" w:space="0" w:color="000000"/>
+            </w:tcBorders>
+          </w:tcPr>
+          <w:p>
+            <w:pPr>
+              <w:rPr>
+                <w:ins w:id="53" w:author="Huang, Lili" w:date="2017-05-18T09:15:00Z"/>
+              </w:rPr>
+            </w:pPr>
+            <w:ins w:id="54" w:author="Huang, Lili" w:date="2017-05-18T09:17:00Z">
+              <w:r>
+                <w:t>N/A</w:t>
+              </w:r>
+            </w:ins>
+          </w:p>
+        </w:tc>
+      </w:tr>
+      <w:tr>
         <w:tc>
           <w:tcPr>
             <w:tcW w:w="14040" w:type="dxa"/>
@@ -11543,6 +11660,7 @@
           </w:p>
           <w:p>
             <w:r>
+              <w:lastRenderedPageBreak/>
               <w:t>“Please select a coaching sub reason.”</w:t>
             </w:r>
           </w:p>
@@ -11557,6 +11675,7 @@
           </w:tcPr>
           <w:p>
             <w:r>
+              <w:lastRenderedPageBreak/>
               <w:t>N/A</w:t>
             </w:r>
           </w:p>
@@ -11620,7 +11739,6 @@
           </w:p>
           <w:p>
             <w:r>
-              <w:lastRenderedPageBreak/>
               <w:t>Radio button disabled until corresponding checkbox is selected.</w:t>
             </w:r>
           </w:p>
@@ -11641,7 +11759,6 @@
           </w:tcPr>
           <w:p>
             <w:r>
-              <w:lastRenderedPageBreak/>
               <w:t>N/A</w:t>
             </w:r>
           </w:p>
@@ -12576,6 +12693,7 @@
           </w:tcPr>
           <w:p>
             <w:r>
+              <w:lastRenderedPageBreak/>
               <w:t>Text</w:t>
             </w:r>
           </w:p>
@@ -13716,6 +13834,7 @@
           </w:tcPr>
           <w:p>
             <w:r>
+              <w:lastRenderedPageBreak/>
               <w:t>Text</w:t>
             </w:r>
           </w:p>
@@ -13812,7 +13931,6 @@
           </w:tcPr>
           <w:p>
             <w:r>
-              <w:lastRenderedPageBreak/>
               <w:t>Image</w:t>
             </w:r>
           </w:p>
@@ -14958,7 +15076,7 @@
         <w:noProof/>
         <w:sz w:val="18"/>
       </w:rPr>
-      <w:t>9</w:t>
+      <w:t>14</w:t>
     </w:r>
     <w:r>
       <w:rPr>
@@ -17355,7 +17473,7 @@
 </file>
 
 <file path=customXml/itemProps1.xml><?xml version="1.0" encoding="utf-8"?>
-<ds:datastoreItem xmlns:ds="http://schemas.openxmlformats.org/officeDocument/2006/customXml" ds:itemID="{78949D50-42C4-4035-A45D-4899D4635E56}">
+<ds:datastoreItem xmlns:ds="http://schemas.openxmlformats.org/officeDocument/2006/customXml" ds:itemID="{34D5BC8F-BAED-44D0-85C1-8CAA25B2889F}">
   <ds:schemaRefs>
     <ds:schemaRef ds:uri="http://schemas.openxmlformats.org/officeDocument/2006/bibliography"/>
   </ds:schemaRefs>

</xml_diff>